<commit_message>
dubbelklikken moest klikken zijn
</commit_message>
<xml_diff>
--- a/docs/basic/lussen/Worpengenerator.docx
+++ b/docs/basic/lussen/Worpengenerator.docx
@@ -1,17 +1,17 @@
 
 <file path=word/document.xml><?xml version="1.0" encoding="utf-8"?>
-<w:document xmlns:wpc="http://schemas.microsoft.com/office/word/2010/wordprocessingCanvas" xmlns:mc="http://schemas.openxmlformats.org/markup-compatibility/2006" xmlns:o="urn:schemas-microsoft-com:office:office" xmlns:r="http://schemas.openxmlformats.org/officeDocument/2006/relationships" xmlns:m="http://schemas.openxmlformats.org/officeDocument/2006/math" xmlns:v="urn:schemas-microsoft-com:vml" xmlns:wp14="http://schemas.microsoft.com/office/word/2010/wordprocessingDrawing" xmlns:wp="http://schemas.openxmlformats.org/drawingml/2006/wordprocessingDrawing" xmlns:w10="urn:schemas-microsoft-com:office:word" xmlns:w="http://schemas.openxmlformats.org/wordprocessingml/2006/main" xmlns:w14="http://schemas.microsoft.com/office/word/2010/wordml" xmlns:wpg="http://schemas.microsoft.com/office/word/2010/wordprocessingGroup" xmlns:wpi="http://schemas.microsoft.com/office/word/2010/wordprocessingInk" xmlns:wne="http://schemas.microsoft.com/office/word/2006/wordml" xmlns:wps="http://schemas.microsoft.com/office/word/2010/wordprocessingShape" mc:Ignorable="w14 wp14">
+<w:document xmlns:wpc="http://schemas.microsoft.com/office/word/2010/wordprocessingCanvas" xmlns:cx="http://schemas.microsoft.com/office/drawing/2014/chartex" xmlns:cx1="http://schemas.microsoft.com/office/drawing/2015/9/8/chartex" xmlns:cx2="http://schemas.microsoft.com/office/drawing/2015/10/21/chartex" xmlns:cx3="http://schemas.microsoft.com/office/drawing/2016/5/9/chartex" xmlns:cx4="http://schemas.microsoft.com/office/drawing/2016/5/10/chartex" xmlns:cx5="http://schemas.microsoft.com/office/drawing/2016/5/11/chartex" xmlns:cx6="http://schemas.microsoft.com/office/drawing/2016/5/12/chartex" xmlns:cx7="http://schemas.microsoft.com/office/drawing/2016/5/13/chartex" xmlns:cx8="http://schemas.microsoft.com/office/drawing/2016/5/14/chartex" xmlns:mc="http://schemas.openxmlformats.org/markup-compatibility/2006" xmlns:aink="http://schemas.microsoft.com/office/drawing/2016/ink" xmlns:am3d="http://schemas.microsoft.com/office/drawing/2017/model3d" xmlns:o="urn:schemas-microsoft-com:office:office" xmlns:r="http://schemas.openxmlformats.org/officeDocument/2006/relationships" xmlns:m="http://schemas.openxmlformats.org/officeDocument/2006/math" xmlns:v="urn:schemas-microsoft-com:vml" xmlns:wp14="http://schemas.microsoft.com/office/word/2010/wordprocessingDrawing" xmlns:wp="http://schemas.openxmlformats.org/drawingml/2006/wordprocessingDrawing" xmlns:w10="urn:schemas-microsoft-com:office:word" xmlns:w="http://schemas.openxmlformats.org/wordprocessingml/2006/main" xmlns:w14="http://schemas.microsoft.com/office/word/2010/wordml" xmlns:w15="http://schemas.microsoft.com/office/word/2012/wordml" xmlns:w16cex="http://schemas.microsoft.com/office/word/2018/wordml/cex" xmlns:w16cid="http://schemas.microsoft.com/office/word/2016/wordml/cid" xmlns:w16="http://schemas.microsoft.com/office/word/2018/wordml" xmlns:w16se="http://schemas.microsoft.com/office/word/2015/wordml/symex" xmlns:wpg="http://schemas.microsoft.com/office/word/2010/wordprocessingGroup" xmlns:wpi="http://schemas.microsoft.com/office/word/2010/wordprocessingInk" xmlns:wne="http://schemas.microsoft.com/office/word/2006/wordml" xmlns:wps="http://schemas.microsoft.com/office/word/2010/wordprocessingShape" mc:Ignorable="w14 w15 w16se w16cid w16 w16cex wp14">
   <w:body>
     <w:p>
       <w:pPr>
-        <w:pStyle w:val="Kop1"/>
-        <w:rPr>
-          <w:rStyle w:val="Titelvanboek"/>
-        </w:rPr>
-      </w:pPr>
-      <w:r>
-        <w:rPr>
-          <w:rStyle w:val="Titelvanboek"/>
+        <w:pStyle w:val="Heading1"/>
+        <w:rPr>
+          <w:rStyle w:val="BookTitle"/>
+        </w:rPr>
+      </w:pPr>
+      <w:r>
+        <w:rPr>
+          <w:rStyle w:val="BookTitle"/>
         </w:rPr>
         <w:t>worpengenerator</w:t>
       </w:r>
@@ -19,7 +19,7 @@
     <w:p>
       <w:pPr>
         <w:rPr>
-          <w:rStyle w:val="Subtielebenadrukking"/>
+          <w:rStyle w:val="SubtleEmphasis"/>
         </w:rPr>
       </w:pPr>
       <w:r>
@@ -28,7 +28,7 @@
     </w:p>
     <w:tbl>
       <w:tblPr>
-        <w:tblStyle w:val="Tabelraster"/>
+        <w:tblStyle w:val="TableGrid"/>
         <w:tblW w:w="0" w:type="auto"/>
         <w:tblInd w:w="369" w:type="dxa"/>
         <w:tblLook w:val="04A0" w:firstRow="1" w:lastRow="0" w:firstColumn="1" w:lastColumn="0" w:noHBand="0" w:noVBand="1"/>
@@ -112,7 +112,7 @@
           </w:tcPr>
           <w:p>
             <w:pPr>
-              <w:pStyle w:val="Lijstalinea"/>
+              <w:pStyle w:val="ListParagraph"/>
               <w:numPr>
                 <w:ilvl w:val="0"/>
                 <w:numId w:val="11"/>
@@ -124,7 +124,7 @@
           </w:p>
           <w:p>
             <w:pPr>
-              <w:pStyle w:val="Lijstalinea"/>
+              <w:pStyle w:val="ListParagraph"/>
               <w:numPr>
                 <w:ilvl w:val="0"/>
                 <w:numId w:val="11"/>
@@ -136,7 +136,7 @@
           </w:p>
           <w:p>
             <w:pPr>
-              <w:pStyle w:val="Lijstalinea"/>
+              <w:pStyle w:val="ListParagraph"/>
               <w:numPr>
                 <w:ilvl w:val="0"/>
                 <w:numId w:val="11"/>
@@ -185,7 +185,15 @@
             </w:tcMar>
           </w:tcPr>
           <w:p>
+            <w:pPr>
+              <w:rPr>
+                <w:lang w:val="en-US"/>
+              </w:rPr>
+            </w:pPr>
             <w:r>
+              <w:rPr>
+                <w:lang w:val="en-US"/>
+              </w:rPr>
               <w:t>Nieuw C# Windows Forms project</w:t>
             </w:r>
           </w:p>
@@ -194,7 +202,7 @@
     </w:tbl>
     <w:p>
       <w:pPr>
-        <w:pStyle w:val="Kop1"/>
+        <w:pStyle w:val="Heading1"/>
       </w:pPr>
       <w:r>
         <w:t>Inleiding</w:t>
@@ -224,7 +232,7 @@
     </w:p>
     <w:p>
       <w:pPr>
-        <w:pStyle w:val="Kop1"/>
+        <w:pStyle w:val="Heading1"/>
       </w:pPr>
       <w:r>
         <w:t>Bronnen</w:t>
@@ -253,7 +261,7 @@
     </w:p>
     <w:p>
       <w:pPr>
-        <w:pStyle w:val="Kop1"/>
+        <w:pStyle w:val="Heading1"/>
       </w:pPr>
       <w:r>
         <w:lastRenderedPageBreak/>
@@ -300,6 +308,129 @@
             <wp:extent cx="5553075" cy="3057525"/>
             <wp:effectExtent l="0" t="0" r="9525" b="9525"/>
             <wp:docPr id="1" name="Picture 1"/>
+            <wp:cNvGraphicFramePr>
+              <a:graphicFrameLocks xmlns:a="http://schemas.openxmlformats.org/drawingml/2006/main" noChangeAspect="1"/>
+            </wp:cNvGraphicFramePr>
+            <a:graphic xmlns:a="http://schemas.openxmlformats.org/drawingml/2006/main">
+              <a:graphicData uri="http://schemas.openxmlformats.org/drawingml/2006/picture">
+                <pic:pic xmlns:pic="http://schemas.openxmlformats.org/drawingml/2006/picture">
+                  <pic:nvPicPr>
+                    <pic:cNvPr id="1" name=""/>
+                    <pic:cNvPicPr/>
+                  </pic:nvPicPr>
+                  <pic:blipFill>
+                    <a:blip r:embed="rId11"/>
+                    <a:stretch>
+                      <a:fillRect/>
+                    </a:stretch>
+                  </pic:blipFill>
+                  <pic:spPr>
+                    <a:xfrm>
+                      <a:off x="0" y="0"/>
+                      <a:ext cx="5553075" cy="3057525"/>
+                    </a:xfrm>
+                    <a:prstGeom prst="rect">
+                      <a:avLst/>
+                    </a:prstGeom>
+                  </pic:spPr>
+                </pic:pic>
+              </a:graphicData>
+            </a:graphic>
+          </wp:inline>
+        </w:drawing>
+      </w:r>
+    </w:p>
+    <w:p>
+      <w:pPr>
+        <w:rPr>
+          <w:rFonts w:ascii="Fontys Frutiger" w:eastAsiaTheme="majorEastAsia" w:hAnsi="Fontys Frutiger" w:cstheme="majorBidi"/>
+          <w:color w:val="5C2D5C"/>
+          <w:szCs w:val="26"/>
+        </w:rPr>
+      </w:pPr>
+      <w:r>
+        <w:br w:type="page"/>
+      </w:r>
+    </w:p>
+    <w:p>
+      <w:pPr>
+        <w:pStyle w:val="Heading2"/>
+      </w:pPr>
+      <w:r>
+        <w:lastRenderedPageBreak/>
+        <w:t>deel 1</w:t>
+      </w:r>
+    </w:p>
+    <w:p>
+      <w:r>
+        <w:t xml:space="preserve">Maak een nieuw C# </w:t>
+      </w:r>
+      <w:r>
+        <w:t xml:space="preserve">Windows </w:t>
+      </w:r>
+      <w:r>
+        <w:t>Form</w:t>
+      </w:r>
+      <w:r>
+        <w:t>s</w:t>
+      </w:r>
+      <w:r>
+        <w:t>-</w:t>
+      </w:r>
+      <w:r>
+        <w:t>project aan. Maak een user inter</w:t>
+      </w:r>
+      <w:r>
+        <w:t>face welke er als hieronder uit</w:t>
+      </w:r>
+      <w:r>
+        <w:t xml:space="preserve">ziet (dit is een vereenvoudigde vorm van het eindresultaat, we gaan nog even uit van dobbelstenen met 6 ogen). De kaders (Instellingen en Resultaten) zijn </w:t>
+      </w:r>
+      <w:r>
+        <w:rPr>
+          <w:rStyle w:val="Control"/>
+        </w:rPr>
+        <w:t>GroupBox</w:t>
+      </w:r>
+      <w:r>
+        <w:t xml:space="preserve"> objecten</w:t>
+      </w:r>
+      <w:r>
+        <w:t>. Hiermee kun je een aantal GUI-</w:t>
+      </w:r>
+      <w:r>
+        <w:t xml:space="preserve">objecten die bij elkaar horen als groepje bij elkaar zetten en later, mocht het nodig zijn, bijv. als geheel verplaatsen. Het is het handigste om de </w:t>
+      </w:r>
+      <w:r>
+        <w:rPr>
+          <w:rStyle w:val="Control"/>
+        </w:rPr>
+        <w:t>GroupBox</w:t>
+      </w:r>
+      <w:r>
+        <w:t xml:space="preserve">-en eerst aan te maken zodat je de andere objecten hier op kunt zetten. Het witte uitvoer vlak is een </w:t>
+      </w:r>
+      <w:r>
+        <w:rPr>
+          <w:rStyle w:val="Control"/>
+        </w:rPr>
+        <w:t>ListBox</w:t>
+      </w:r>
+      <w:r>
+        <w:t>.</w:t>
+      </w:r>
+    </w:p>
+    <w:p>
+      <w:r>
+        <w:rPr>
+          <w:noProof/>
+          <w:lang w:eastAsia="nl-NL"/>
+        </w:rPr>
+        <w:drawing>
+          <wp:inline distT="0" distB="0" distL="0" distR="0" wp14:anchorId="7D344DAD" wp14:editId="7D344DAE">
+            <wp:extent cx="5553075" cy="3105150"/>
+            <wp:effectExtent l="0" t="0" r="9525" b="0"/>
+            <wp:docPr id="2" name="Picture 2"/>
             <wp:cNvGraphicFramePr>
               <a:graphicFrameLocks xmlns:a="http://schemas.openxmlformats.org/drawingml/2006/main" noChangeAspect="1"/>
             </wp:cNvGraphicFramePr>
@@ -319,7 +450,7 @@
                   <pic:spPr>
                     <a:xfrm>
                       <a:off x="0" y="0"/>
-                      <a:ext cx="5553075" cy="3057525"/>
+                      <a:ext cx="5553075" cy="3105150"/>
                     </a:xfrm>
                     <a:prstGeom prst="rect">
                       <a:avLst/>
@@ -334,6 +465,324 @@
     </w:p>
     <w:p>
       <w:pPr>
+        <w:pStyle w:val="ListParagraph"/>
+        <w:numPr>
+          <w:ilvl w:val="0"/>
+          <w:numId w:val="14"/>
+        </w:numPr>
+      </w:pPr>
+      <w:r>
+        <w:t xml:space="preserve">Geef de </w:t>
+      </w:r>
+      <w:r>
+        <w:rPr>
+          <w:rStyle w:val="Control"/>
+        </w:rPr>
+        <w:t>Button</w:t>
+      </w:r>
+      <w:r>
+        <w:t xml:space="preserve">, </w:t>
+      </w:r>
+      <w:r>
+        <w:rPr>
+          <w:rStyle w:val="Control"/>
+        </w:rPr>
+        <w:t>NumericUpDown</w:t>
+      </w:r>
+      <w:r>
+        <w:t xml:space="preserve">, </w:t>
+      </w:r>
+      <w:r>
+        <w:rPr>
+          <w:rStyle w:val="Control"/>
+        </w:rPr>
+        <w:t>ListBox</w:t>
+      </w:r>
+      <w:r>
+        <w:t xml:space="preserve">, </w:t>
+      </w:r>
+      <w:r>
+        <w:rPr>
+          <w:rStyle w:val="Control"/>
+        </w:rPr>
+        <w:t>Labels</w:t>
+      </w:r>
+      <w:r>
+        <w:t xml:space="preserve"> en </w:t>
+      </w:r>
+      <w:r>
+        <w:rPr>
+          <w:rStyle w:val="Control"/>
+        </w:rPr>
+        <w:t>GroupBox</w:t>
+      </w:r>
+      <w:r>
+        <w:t>-en duidelijke namen.</w:t>
+      </w:r>
+    </w:p>
+    <w:p>
+      <w:pPr>
+        <w:pStyle w:val="ListParagraph"/>
+        <w:numPr>
+          <w:ilvl w:val="0"/>
+          <w:numId w:val="14"/>
+        </w:numPr>
+      </w:pPr>
+      <w:r>
+        <w:t>Zorg dat het aantal worpen dat gekozen mag worden minimaal 1 is en maximaal 1000.</w:t>
+      </w:r>
+    </w:p>
+    <w:p>
+      <w:pPr>
+        <w:pStyle w:val="ListParagraph"/>
+        <w:numPr>
+          <w:ilvl w:val="0"/>
+          <w:numId w:val="14"/>
+        </w:numPr>
+      </w:pPr>
+      <w:r>
+        <w:t xml:space="preserve">Maak de </w:t>
+      </w:r>
+      <w:r>
+        <w:rPr>
+          <w:rStyle w:val="Term"/>
+        </w:rPr>
+        <w:t>EventHandler</w:t>
+      </w:r>
+      <w:r>
+        <w:t xml:space="preserve"> aan voor </w:t>
+      </w:r>
+      <w:r>
+        <w:t>klikken</w:t>
+      </w:r>
+      <w:r>
+        <w:t xml:space="preserve"> op de </w:t>
+      </w:r>
+      <w:r>
+        <w:rPr>
+          <w:rStyle w:val="Control"/>
+        </w:rPr>
+        <w:t>Button</w:t>
+      </w:r>
+      <w:r>
+        <w:t xml:space="preserve"> “Gooi dobbelstenen!”</w:t>
+      </w:r>
+      <w:r>
+        <w:t>.</w:t>
+      </w:r>
+    </w:p>
+    <w:p>
+      <w:pPr>
+        <w:pStyle w:val="ListParagraph"/>
+        <w:numPr>
+          <w:ilvl w:val="0"/>
+          <w:numId w:val="14"/>
+        </w:numPr>
+      </w:pPr>
+      <w:r>
+        <w:t xml:space="preserve">Zorg dat als eerste de </w:t>
+      </w:r>
+      <w:r>
+        <w:rPr>
+          <w:rStyle w:val="Control"/>
+        </w:rPr>
+        <w:t>ListBox</w:t>
+      </w:r>
+      <w:r>
+        <w:t xml:space="preserve"> wordt leeggemaakt. Doe dit door de </w:t>
+      </w:r>
+      <w:r>
+        <w:rPr>
+          <w:rStyle w:val="CodePiece"/>
+        </w:rPr>
+        <w:t>Items.Clear()</w:t>
+      </w:r>
+      <w:r>
+        <w:t xml:space="preserve"> methode aan te roepen van de </w:t>
+      </w:r>
+      <w:r>
+        <w:rPr>
+          <w:rStyle w:val="Control"/>
+        </w:rPr>
+        <w:t>ListBox</w:t>
+      </w:r>
+      <w:r>
+        <w:t>. D</w:t>
+      </w:r>
+      <w:r>
+        <w:t xml:space="preserve">us: als je </w:t>
+      </w:r>
+      <w:r>
+        <w:rPr>
+          <w:rStyle w:val="Control"/>
+        </w:rPr>
+        <w:t>ListBox</w:t>
+      </w:r>
+      <w:r>
+        <w:t xml:space="preserve"> als naam </w:t>
+      </w:r>
+      <w:r>
+        <w:rPr>
+          <w:rStyle w:val="CodePiece"/>
+        </w:rPr>
+        <w:t>mijnListBox</w:t>
+      </w:r>
+      <w:r>
+        <w:t xml:space="preserve"> heeft gaat dit zo: </w:t>
+      </w:r>
+      <w:r>
+        <w:rPr>
+          <w:rStyle w:val="CodePiece"/>
+        </w:rPr>
+        <w:t>mijnListBox.Items.Clear()</w:t>
+      </w:r>
+    </w:p>
+    <w:p>
+      <w:pPr>
+        <w:pStyle w:val="ListParagraph"/>
+        <w:numPr>
+          <w:ilvl w:val="0"/>
+          <w:numId w:val="14"/>
+        </w:numPr>
+      </w:pPr>
+      <w:r>
+        <w:t xml:space="preserve">In de </w:t>
+      </w:r>
+      <w:r>
+        <w:rPr>
+          <w:rStyle w:val="Term"/>
+        </w:rPr>
+        <w:t>EventHandler</w:t>
+      </w:r>
+      <w:r>
+        <w:t xml:space="preserve"> moet vervolgens de code komen te staan waardoor “aantal worpen” keer een willekeurig getal van 1 t/m 6 wordt toegevoegd aan de </w:t>
+      </w:r>
+      <w:r>
+        <w:rPr>
+          <w:rStyle w:val="Control"/>
+        </w:rPr>
+        <w:t>ListBox</w:t>
+      </w:r>
+      <w:r>
+        <w:t>. Maak deze code.</w:t>
+      </w:r>
+    </w:p>
+    <w:p>
+      <w:pPr>
+        <w:pStyle w:val="Quote"/>
+      </w:pPr>
+      <w:r>
+        <w:lastRenderedPageBreak/>
+        <w:t>Begin klein door eerst maar één worp uit te voeren en te tonen, dan kun je de code daarna gemakkelijker uitbreiden door een herhaling (</w:t>
+      </w:r>
+      <w:r>
+        <w:rPr>
+          <w:rStyle w:val="Term"/>
+        </w:rPr>
+        <w:t>for</w:t>
+      </w:r>
+      <w:r>
+        <w:t xml:space="preserve"> lus of </w:t>
+      </w:r>
+      <w:r>
+        <w:rPr>
+          <w:rStyle w:val="Term"/>
+        </w:rPr>
+        <w:t>while</w:t>
+      </w:r>
+      <w:r>
+        <w:t xml:space="preserve"> lus) toe te voegen.</w:t>
+      </w:r>
+    </w:p>
+    <w:p/>
+    <w:p>
+      <w:pPr>
+        <w:pStyle w:val="Quote"/>
+      </w:pPr>
+      <w:r>
+        <w:t xml:space="preserve">Aan een </w:t>
+      </w:r>
+      <w:r>
+        <w:rPr>
+          <w:rStyle w:val="Control"/>
+        </w:rPr>
+        <w:t>ListBox</w:t>
+      </w:r>
+      <w:r>
+        <w:t xml:space="preserve"> kun je een regel toevoegen door gebruik te maken van de methode </w:t>
+      </w:r>
+      <w:r>
+        <w:rPr>
+          <w:rStyle w:val="CodePiece"/>
+        </w:rPr>
+        <w:t>Items.Add()</w:t>
+      </w:r>
+      <w:r>
+        <w:t xml:space="preserve">. </w:t>
+      </w:r>
+      <w:r>
+        <w:t xml:space="preserve">Dus voor de </w:t>
+      </w:r>
+      <w:r>
+        <w:rPr>
+          <w:rStyle w:val="Control"/>
+        </w:rPr>
+        <w:t>ListBox</w:t>
+      </w:r>
+      <w:r>
+        <w:t xml:space="preserve"> met de naam </w:t>
+      </w:r>
+      <w:r>
+        <w:rPr>
+          <w:rStyle w:val="CodePiece"/>
+        </w:rPr>
+        <w:t>mijnListBox</w:t>
+      </w:r>
+      <w:r>
+        <w:t xml:space="preserve"> gaat het toevoegen van het getal tien zo: </w:t>
+      </w:r>
+      <w:r>
+        <w:rPr>
+          <w:rStyle w:val="CodePiece"/>
+        </w:rPr>
+        <w:t>mijnListBox.Items.Add(10);</w:t>
+      </w:r>
+    </w:p>
+    <w:p/>
+    <w:p>
+      <w:pPr>
+        <w:pStyle w:val="Quote"/>
+      </w:pPr>
+      <w:r>
+        <w:t>M</w:t>
+      </w:r>
+      <w:r>
+        <w:t xml:space="preserve">aak aan het begin van de </w:t>
+      </w:r>
+      <w:r>
+        <w:rPr>
+          <w:rStyle w:val="Term"/>
+        </w:rPr>
+        <w:t>EventHandler</w:t>
+      </w:r>
+      <w:r>
+        <w:t xml:space="preserve"> één keer een dobbelsteen</w:t>
+      </w:r>
+      <w:r>
+        <w:t xml:space="preserve">object aan en gooi hiermee “aantal worpen” keer. </w:t>
+      </w:r>
+      <w:r>
+        <w:t>Dit voorkomt het telkens dezelfde hoeveelheid ogen gooien.</w:t>
+      </w:r>
+    </w:p>
+    <w:p/>
+    <w:p>
+      <w:r>
+        <w:t>Test of het programma goed werkt door veel dobbelstenen te gooien en te kijken of hierin alleen de waarden 1 t/m 6 voorkomen.</w:t>
+      </w:r>
+    </w:p>
+    <w:p>
+      <w:pPr>
         <w:rPr>
           <w:rFonts w:ascii="Fontys Frutiger" w:eastAsiaTheme="majorEastAsia" w:hAnsi="Fontys Frutiger" w:cstheme="majorBidi"/>
           <w:color w:val="5C2D5C"/>
@@ -346,70 +795,37 @@
     </w:p>
     <w:p>
       <w:pPr>
-        <w:pStyle w:val="Kop2"/>
+        <w:pStyle w:val="Heading2"/>
       </w:pPr>
       <w:r>
         <w:lastRenderedPageBreak/>
-        <w:t>deel 1</w:t>
-      </w:r>
-    </w:p>
-    <w:p>
-      <w:r>
-        <w:t xml:space="preserve">Maak een nieuw C# </w:t>
-      </w:r>
-      <w:r>
-        <w:t xml:space="preserve">Windows </w:t>
-      </w:r>
-      <w:r>
-        <w:t>Form</w:t>
-      </w:r>
-      <w:r>
-        <w:t>s</w:t>
-      </w:r>
-      <w:r>
-        <w:t>-</w:t>
-      </w:r>
-      <w:r>
-        <w:t>project aan. Maak een user inter</w:t>
-      </w:r>
-      <w:r>
-        <w:t>face welke er als hieronder uit</w:t>
-      </w:r>
-      <w:r>
-        <w:t xml:space="preserve">ziet (dit is een vereenvoudigde vorm van het eindresultaat, we gaan nog even uit van dobbelstenen met 6 ogen). De kaders (Instellingen en Resultaten) zijn </w:t>
+        <w:t>Deel 2</w:t>
+      </w:r>
+    </w:p>
+    <w:p>
+      <w:r>
+        <w:t xml:space="preserve">Breid de user interface uit met twee </w:t>
       </w:r>
       <w:r>
         <w:rPr>
           <w:rStyle w:val="Control"/>
         </w:rPr>
-        <w:t>GroupBox</w:t>
-      </w:r>
-      <w:r>
-        <w:t xml:space="preserve"> objecten</w:t>
-      </w:r>
-      <w:r>
-        <w:t>. Hiermee kun je een aantal GUI-</w:t>
-      </w:r>
-      <w:r>
-        <w:t xml:space="preserve">objecten die bij elkaar horen als groepje bij elkaar zetten en later, mocht het nodig zijn, bijv. als geheel verplaatsen. Het is het handigste om de </w:t>
+        <w:t>Label</w:t>
+      </w:r>
+      <w:r>
+        <w:t xml:space="preserve"> objecten zoals hieronder. De ene bevat de tekst “Totaal aantal ogen:”, de andere bevat de standaard waarde “0” en zal straks het totaal aantal ogen voor de worp bevatten. </w:t>
+      </w:r>
+      <w:r>
+        <w:t xml:space="preserve">Geef de </w:t>
       </w:r>
       <w:r>
         <w:rPr>
           <w:rStyle w:val="Control"/>
         </w:rPr>
-        <w:t>GroupBox</w:t>
-      </w:r>
-      <w:r>
-        <w:t xml:space="preserve">-en eerst aan te maken zodat je de andere objecten hier op kunt zetten. Het witte uitvoer vlak is een </w:t>
-      </w:r>
-      <w:r>
-        <w:rPr>
-          <w:rStyle w:val="Control"/>
-        </w:rPr>
-        <w:t>ListBox</w:t>
-      </w:r>
-      <w:r>
-        <w:t>.</w:t>
+        <w:t>Label</w:t>
+      </w:r>
+      <w:r>
+        <w:t xml:space="preserve"> objecten duidelijke namen.</w:t>
       </w:r>
     </w:p>
     <w:p>
@@ -419,10 +835,10 @@
           <w:lang w:eastAsia="nl-NL"/>
         </w:rPr>
         <w:drawing>
-          <wp:inline distT="0" distB="0" distL="0" distR="0" wp14:anchorId="7D344DAD" wp14:editId="7D344DAE">
-            <wp:extent cx="5553075" cy="3105150"/>
-            <wp:effectExtent l="0" t="0" r="9525" b="0"/>
-            <wp:docPr id="2" name="Picture 2"/>
+          <wp:inline distT="0" distB="0" distL="0" distR="0" wp14:anchorId="7D344DAF" wp14:editId="7D344DB0">
+            <wp:extent cx="5591175" cy="3076575"/>
+            <wp:effectExtent l="0" t="0" r="9525" b="9525"/>
+            <wp:docPr id="3" name="Picture 3"/>
             <wp:cNvGraphicFramePr>
               <a:graphicFrameLocks xmlns:a="http://schemas.openxmlformats.org/drawingml/2006/main" noChangeAspect="1"/>
             </wp:cNvGraphicFramePr>
@@ -442,7 +858,7 @@
                   <pic:spPr>
                     <a:xfrm>
                       <a:off x="0" y="0"/>
-                      <a:ext cx="5553075" cy="3105150"/>
+                      <a:ext cx="5591175" cy="3076575"/>
                     </a:xfrm>
                     <a:prstGeom prst="rect">
                       <a:avLst/>
@@ -456,362 +872,302 @@
       </w:r>
     </w:p>
     <w:p>
-      <w:pPr>
-        <w:pStyle w:val="Lijstalinea"/>
+      <w:r>
+        <w:t xml:space="preserve">Zorg dat in de </w:t>
+      </w:r>
+      <w:r>
+        <w:rPr>
+          <w:rStyle w:val="Term"/>
+        </w:rPr>
+        <w:t>EventHandler</w:t>
+      </w:r>
+      <w:r>
+        <w:t xml:space="preserve"> van de </w:t>
+      </w:r>
+      <w:r>
+        <w:rPr>
+          <w:rStyle w:val="Control"/>
+        </w:rPr>
+        <w:t>Button</w:t>
+      </w:r>
+      <w:r>
+        <w:t xml:space="preserve"> de code wordt toegevoegd waarmee het totaal aantal gegooide ogen wordt bijgehouden. Maak hiervoor gebruik van een “totaalOgen” variabele van het type </w:t>
+      </w:r>
+      <w:r>
+        <w:rPr>
+          <w:rStyle w:val="CodePiece"/>
+        </w:rPr>
+        <w:t>int</w:t>
+      </w:r>
+      <w:r>
+        <w:t>.</w:t>
+      </w:r>
+    </w:p>
+    <w:p>
+      <w:pPr>
+        <w:pStyle w:val="Quote"/>
+      </w:pPr>
+      <w:r>
+        <w:t xml:space="preserve">Als je een variabele </w:t>
+      </w:r>
+      <w:r>
+        <w:rPr>
+          <w:u w:val="single"/>
+        </w:rPr>
+        <w:t>binnen</w:t>
+      </w:r>
+      <w:r>
+        <w:t xml:space="preserve"> een </w:t>
+      </w:r>
+      <w:r>
+        <w:rPr>
+          <w:rStyle w:val="Term"/>
+        </w:rPr>
+        <w:t>for</w:t>
+      </w:r>
+      <w:r>
+        <w:t xml:space="preserve"> of </w:t>
+      </w:r>
+      <w:r>
+        <w:rPr>
+          <w:rStyle w:val="Term"/>
+        </w:rPr>
+        <w:t>while</w:t>
+      </w:r>
+      <w:r>
+        <w:t xml:space="preserve"> lus aanmaakt dan wordt deze tijdens elke herhaling aangemaakt en op het einde van de herhaling weer opgeruimd (dus voor iedere worp van iedere dobbelsteen wordt de variabele aangemaakt en weer weggegooid).</w:t>
+      </w:r>
+    </w:p>
+    <w:p>
+      <w:pPr>
+        <w:pStyle w:val="Quote"/>
+      </w:pPr>
+      <w:r>
+        <w:t xml:space="preserve">Als je een variabele aanmaakt </w:t>
+      </w:r>
+      <w:r>
+        <w:rPr>
+          <w:u w:val="single"/>
+        </w:rPr>
+        <w:t>buiten</w:t>
+      </w:r>
+      <w:r>
+        <w:t xml:space="preserve">, dus vlak voor een </w:t>
+      </w:r>
+      <w:r>
+        <w:rPr>
+          <w:rStyle w:val="Term"/>
+        </w:rPr>
+        <w:t>for</w:t>
+      </w:r>
+      <w:r>
+        <w:t xml:space="preserve"> of </w:t>
+      </w:r>
+      <w:r>
+        <w:rPr>
+          <w:rStyle w:val="Term"/>
+        </w:rPr>
+        <w:t>while</w:t>
+      </w:r>
+      <w:r>
+        <w:t xml:space="preserve"> lus, dan blijft deze variabele gedurende de uitvoering van de gehele </w:t>
+      </w:r>
+      <w:r>
+        <w:rPr>
+          <w:rStyle w:val="Term"/>
+        </w:rPr>
+        <w:t>for</w:t>
+      </w:r>
+      <w:r>
+        <w:t xml:space="preserve"> of </w:t>
+      </w:r>
+      <w:r>
+        <w:rPr>
+          <w:rStyle w:val="Term"/>
+        </w:rPr>
+        <w:t>while</w:t>
+      </w:r>
+      <w:r>
+        <w:t xml:space="preserve"> lus bestaan en te benaderen vanuit de </w:t>
+      </w:r>
+      <w:r>
+        <w:rPr>
+          <w:rStyle w:val="Term"/>
+        </w:rPr>
+        <w:t>for</w:t>
+      </w:r>
+      <w:r>
+        <w:t xml:space="preserve"> of </w:t>
+      </w:r>
+      <w:r>
+        <w:rPr>
+          <w:rStyle w:val="Term"/>
+        </w:rPr>
+        <w:t>while</w:t>
+      </w:r>
+      <w:r>
+        <w:t xml:space="preserve"> lus.</w:t>
+      </w:r>
+    </w:p>
+    <w:p>
+      <w:r>
+        <w:br w:type="page"/>
+      </w:r>
+    </w:p>
+    <w:p/>
+    <w:p>
+      <w:pPr>
+        <w:pStyle w:val="Quote"/>
+      </w:pPr>
+      <w:r>
+        <w:t xml:space="preserve">Als je </w:t>
+      </w:r>
+      <w:r>
+        <w:rPr>
+          <w:rStyle w:val="CodePiece"/>
+        </w:rPr>
+        <w:t>totaalOgen</w:t>
+      </w:r>
+      <w:r>
+        <w:t xml:space="preserve"> variabele na het uitvoeren van de </w:t>
+      </w:r>
+      <w:r>
+        <w:rPr>
+          <w:rStyle w:val="Term"/>
+        </w:rPr>
+        <w:t>for</w:t>
+      </w:r>
+      <w:r>
+        <w:t xml:space="preserve"> of </w:t>
+      </w:r>
+      <w:r>
+        <w:rPr>
+          <w:rStyle w:val="Term"/>
+        </w:rPr>
+        <w:t>while</w:t>
+      </w:r>
+      <w:r>
+        <w:t xml:space="preserve"> lus altijd precies de waarde heeft van de laatste worp, dan heb je heel waarschijnlijk één van de volgende fouten gemaakt:</w:t>
+      </w:r>
+    </w:p>
+    <w:p>
+      <w:pPr>
+        <w:pStyle w:val="Quote"/>
         <w:numPr>
           <w:ilvl w:val="0"/>
-          <w:numId w:val="14"/>
+          <w:numId w:val="16"/>
         </w:numPr>
       </w:pPr>
       <w:r>
-        <w:t xml:space="preserve">Geef de </w:t>
-      </w:r>
-      <w:r>
-        <w:rPr>
-          <w:rStyle w:val="Control"/>
-        </w:rPr>
-        <w:t>Button</w:t>
-      </w:r>
-      <w:r>
-        <w:t xml:space="preserve">, </w:t>
-      </w:r>
-      <w:r>
-        <w:rPr>
-          <w:rStyle w:val="Control"/>
-        </w:rPr>
-        <w:t>NumericUpDown</w:t>
-      </w:r>
-      <w:r>
-        <w:t xml:space="preserve">, </w:t>
-      </w:r>
-      <w:r>
-        <w:rPr>
-          <w:rStyle w:val="Control"/>
-        </w:rPr>
-        <w:t>ListBox</w:t>
-      </w:r>
-      <w:r>
-        <w:t xml:space="preserve">, </w:t>
-      </w:r>
-      <w:r>
-        <w:rPr>
-          <w:rStyle w:val="Control"/>
-        </w:rPr>
-        <w:t>Labels</w:t>
-      </w:r>
-      <w:r>
-        <w:t xml:space="preserve"> en </w:t>
-      </w:r>
-      <w:r>
-        <w:rPr>
-          <w:rStyle w:val="Control"/>
-        </w:rPr>
-        <w:t>GroupBox</w:t>
-      </w:r>
-      <w:r>
-        <w:t>-en duidelijke namen.</w:t>
-      </w:r>
-    </w:p>
-    <w:p>
-      <w:pPr>
-        <w:pStyle w:val="Lijstalinea"/>
+        <w:t>Je hoogt de</w:t>
+      </w:r>
+      <w:r>
+        <w:t xml:space="preserve"> variabele</w:t>
+      </w:r>
+      <w:r>
+        <w:t xml:space="preserve"> </w:t>
+      </w:r>
+      <w:r>
+        <w:rPr>
+          <w:rStyle w:val="CodePiece"/>
+        </w:rPr>
+        <w:t>totaalOgen</w:t>
+      </w:r>
+      <w:r>
+        <w:t xml:space="preserve"> niet op maar overschrijft deze met het aantal gegooide ogen.</w:t>
+      </w:r>
+    </w:p>
+    <w:p>
+      <w:pPr>
+        <w:pStyle w:val="Quote"/>
         <w:numPr>
           <w:ilvl w:val="0"/>
-          <w:numId w:val="14"/>
+          <w:numId w:val="16"/>
         </w:numPr>
       </w:pPr>
       <w:r>
-        <w:t>Zorg dat het aantal worpen dat gekozen mag worden minimaal 1 is en maximaal 1000.</w:t>
-      </w:r>
-    </w:p>
-    <w:p>
-      <w:pPr>
-        <w:pStyle w:val="Lijstalinea"/>
-        <w:numPr>
-          <w:ilvl w:val="0"/>
-          <w:numId w:val="14"/>
-        </w:numPr>
-      </w:pPr>
-      <w:r>
-        <w:t xml:space="preserve">Maak de </w:t>
+        <w:t xml:space="preserve">Je hebt de </w:t>
+      </w:r>
+      <w:r>
+        <w:rPr>
+          <w:rStyle w:val="CodePiece"/>
+        </w:rPr>
+        <w:t>totaalOgen</w:t>
+      </w:r>
+      <w:r>
+        <w:t xml:space="preserve"> variabele niet buiten de </w:t>
       </w:r>
       <w:r>
         <w:rPr>
           <w:rStyle w:val="Term"/>
         </w:rPr>
-        <w:t>EventHandler</w:t>
-      </w:r>
-      <w:r>
-        <w:t xml:space="preserve"> aan voor te dubbelklikken op de </w:t>
+        <w:t>for</w:t>
+      </w:r>
+      <w:r>
+        <w:t xml:space="preserve"> of </w:t>
+      </w:r>
+      <w:r>
+        <w:rPr>
+          <w:rStyle w:val="Term"/>
+        </w:rPr>
+        <w:t>while</w:t>
+      </w:r>
+      <w:r>
+        <w:t xml:space="preserve"> lus gedecl</w:t>
+      </w:r>
+      <w:r>
+        <w:t>areerd (aangemaakt), zie de tip hier</w:t>
+      </w:r>
+      <w:r>
+        <w:t>boven voor wat je daaraan kunt doen.</w:t>
+      </w:r>
+    </w:p>
+    <w:p>
+      <w:r>
+        <w:t>Test of het totaal aantal ogen juist wordt opgeteld door dit zelf na te tellen voor een aantal verschillende worpen, met telkens een andere hoeveelheid dobbelstenen.</w:t>
+      </w:r>
+    </w:p>
+    <w:p>
+      <w:pPr>
+        <w:pStyle w:val="Heading2"/>
+      </w:pPr>
+      <w:r>
+        <w:t>Deel 3</w:t>
+      </w:r>
+    </w:p>
+    <w:p>
+      <w:r>
+        <w:t xml:space="preserve">Breid de user interface uit met een Label en een </w:t>
       </w:r>
       <w:r>
         <w:rPr>
           <w:rStyle w:val="Control"/>
         </w:rPr>
-        <w:t>Button</w:t>
-      </w:r>
-      <w:r>
-        <w:t xml:space="preserve"> “Gooi dobbelstenen!”</w:t>
-      </w:r>
-      <w:r>
-        <w:t>.</w:t>
-      </w:r>
-    </w:p>
-    <w:p>
-      <w:pPr>
-        <w:pStyle w:val="Lijstalinea"/>
-        <w:numPr>
-          <w:ilvl w:val="0"/>
-          <w:numId w:val="14"/>
-        </w:numPr>
-      </w:pPr>
-      <w:r>
-        <w:t xml:space="preserve">Zorg dat als eerste de </w:t>
+        <w:t>NumericUpDown</w:t>
+      </w:r>
+      <w:r>
+        <w:t xml:space="preserve"> zoal</w:t>
+      </w:r>
+      <w:r>
+        <w:t xml:space="preserve">s onderstaande afbeelding. Op het </w:t>
       </w:r>
       <w:r>
         <w:rPr>
           <w:rStyle w:val="Control"/>
         </w:rPr>
-        <w:t>ListBox</w:t>
-      </w:r>
-      <w:r>
-        <w:t xml:space="preserve"> wordt leeggemaakt. Doe dit door de </w:t>
-      </w:r>
-      <w:r>
-        <w:rPr>
-          <w:rStyle w:val="CodePiece"/>
-        </w:rPr>
-        <w:t>Items.Clear()</w:t>
-      </w:r>
-      <w:r>
-        <w:t xml:space="preserve"> methode aan te roepen van de </w:t>
+        <w:t>Label</w:t>
+      </w:r>
+      <w:r>
+        <w:t xml:space="preserve"> komt de tekst “ogen op dobbelsteen”, de </w:t>
       </w:r>
       <w:r>
         <w:rPr>
           <w:rStyle w:val="Control"/>
         </w:rPr>
-        <w:t>ListBox</w:t>
-      </w:r>
-      <w:r>
-        <w:t>. D</w:t>
-      </w:r>
-      <w:r>
-        <w:t xml:space="preserve">us: als je </w:t>
-      </w:r>
-      <w:r>
-        <w:rPr>
-          <w:rStyle w:val="Control"/>
-        </w:rPr>
-        <w:t>ListBox</w:t>
-      </w:r>
-      <w:r>
-        <w:t xml:space="preserve"> als naam </w:t>
-      </w:r>
-      <w:r>
-        <w:rPr>
-          <w:rStyle w:val="CodePiece"/>
-        </w:rPr>
-        <w:t>mijnListBox</w:t>
-      </w:r>
-      <w:r>
-        <w:t xml:space="preserve"> heeft gaat dit zo: </w:t>
-      </w:r>
-      <w:r>
-        <w:rPr>
-          <w:rStyle w:val="CodePiece"/>
-        </w:rPr>
-        <w:t>mijnListBox.Items.Clear()</w:t>
-      </w:r>
-    </w:p>
-    <w:p>
-      <w:pPr>
-        <w:pStyle w:val="Lijstalinea"/>
-        <w:numPr>
-          <w:ilvl w:val="0"/>
-          <w:numId w:val="14"/>
-        </w:numPr>
-      </w:pPr>
-      <w:r>
-        <w:t xml:space="preserve">In de </w:t>
-      </w:r>
-      <w:r>
-        <w:rPr>
-          <w:rStyle w:val="Term"/>
-        </w:rPr>
-        <w:t>EventHandler</w:t>
-      </w:r>
-      <w:r>
-        <w:t xml:space="preserve"> moet vervolgens de code komen te staan waardoor “aantal worpen” keer een willekeurig getal van 1 t/m 6 wordt toegevoegd aan de </w:t>
-      </w:r>
-      <w:r>
-        <w:rPr>
-          <w:rStyle w:val="Control"/>
-        </w:rPr>
-        <w:t>ListBox</w:t>
-      </w:r>
-      <w:r>
-        <w:t>. Maak deze code.</w:t>
-      </w:r>
-    </w:p>
-    <w:p>
-      <w:pPr>
-        <w:pStyle w:val="Citaat"/>
-      </w:pPr>
-      <w:r>
-        <w:lastRenderedPageBreak/>
-        <w:t>Begin klein door eerst maar één worp uit te voeren en te tonen, dan kun je de code daarna gemakkelijker uitbreiden door een herhaling (</w:t>
-      </w:r>
-      <w:r>
-        <w:rPr>
-          <w:rStyle w:val="Term"/>
-        </w:rPr>
-        <w:t>for</w:t>
-      </w:r>
-      <w:r>
-        <w:t xml:space="preserve"> lus of </w:t>
-      </w:r>
-      <w:r>
-        <w:rPr>
-          <w:rStyle w:val="Term"/>
-        </w:rPr>
-        <w:t>while</w:t>
-      </w:r>
-      <w:r>
-        <w:t xml:space="preserve"> lus) toe te voegen.</w:t>
-      </w:r>
-    </w:p>
-    <w:p/>
-    <w:p>
-      <w:pPr>
-        <w:pStyle w:val="Citaat"/>
-      </w:pPr>
-      <w:r>
-        <w:t xml:space="preserve">Aan een </w:t>
-      </w:r>
-      <w:r>
-        <w:rPr>
-          <w:rStyle w:val="Control"/>
-        </w:rPr>
-        <w:t>ListBox</w:t>
-      </w:r>
-      <w:r>
-        <w:t xml:space="preserve"> kun je een regel toevoegen door gebruik te maken van de methode </w:t>
-      </w:r>
-      <w:r>
-        <w:rPr>
-          <w:rStyle w:val="CodePiece"/>
-        </w:rPr>
-        <w:t>Items.Add()</w:t>
-      </w:r>
-      <w:r>
-        <w:t xml:space="preserve">. </w:t>
-      </w:r>
-      <w:r>
-        <w:t xml:space="preserve">Dus voor de </w:t>
-      </w:r>
-      <w:r>
-        <w:rPr>
-          <w:rStyle w:val="Control"/>
-        </w:rPr>
-        <w:t>ListBox</w:t>
-      </w:r>
-      <w:r>
-        <w:t xml:space="preserve"> met de naam </w:t>
-      </w:r>
-      <w:r>
-        <w:rPr>
-          <w:rStyle w:val="CodePiece"/>
-        </w:rPr>
-        <w:t>mijnListBox</w:t>
-      </w:r>
-      <w:r>
-        <w:t xml:space="preserve"> gaat het toevoegen van het getal tien zo: </w:t>
-      </w:r>
-      <w:r>
-        <w:rPr>
-          <w:rStyle w:val="CodePiece"/>
-        </w:rPr>
-        <w:t>mijnListBox.Items.Add(10);</w:t>
-      </w:r>
-    </w:p>
-    <w:p/>
-    <w:p>
-      <w:pPr>
-        <w:pStyle w:val="Citaat"/>
-      </w:pPr>
-      <w:r>
-        <w:t>M</w:t>
-      </w:r>
-      <w:r>
-        <w:t xml:space="preserve">aak aan het begin van de </w:t>
-      </w:r>
-      <w:r>
-        <w:rPr>
-          <w:rStyle w:val="Term"/>
-        </w:rPr>
-        <w:t>EventHandler</w:t>
-      </w:r>
-      <w:r>
-        <w:t xml:space="preserve"> één keer een dobbelsteen</w:t>
-      </w:r>
-      <w:r>
-        <w:t xml:space="preserve">object aan en gooi hiermee “aantal worpen” keer. </w:t>
-      </w:r>
-      <w:r>
-        <w:t>Dit voorkomt het telkens dezelfde hoeveelheid ogen gooien.</w:t>
-      </w:r>
-    </w:p>
-    <w:p/>
-    <w:p>
-      <w:r>
-        <w:t>Test of het programma goed werkt door veel dobbelstenen te gooien en te kijken of hierin alleen de waarden 1 t/m 6 voorkomen.</w:t>
-      </w:r>
-    </w:p>
-    <w:p>
-      <w:pPr>
-        <w:rPr>
-          <w:rFonts w:ascii="Fontys Frutiger" w:eastAsiaTheme="majorEastAsia" w:hAnsi="Fontys Frutiger" w:cstheme="majorBidi"/>
-          <w:color w:val="5C2D5C"/>
-          <w:szCs w:val="26"/>
-        </w:rPr>
-      </w:pPr>
-      <w:r>
-        <w:br w:type="page"/>
-      </w:r>
-    </w:p>
-    <w:p>
-      <w:pPr>
-        <w:pStyle w:val="Kop2"/>
-      </w:pPr>
-      <w:r>
-        <w:lastRenderedPageBreak/>
-        <w:t>Deel 2</w:t>
-      </w:r>
-    </w:p>
-    <w:p>
-      <w:r>
-        <w:t xml:space="preserve">Breid de user interface uit met twee </w:t>
-      </w:r>
-      <w:r>
-        <w:rPr>
-          <w:rStyle w:val="Control"/>
-        </w:rPr>
-        <w:t>Label</w:t>
-      </w:r>
-      <w:r>
-        <w:t xml:space="preserve"> objecten zoals hieronder. De ene bevat de tekst “Totaal aantal ogen:”, de andere bevat de standaard waarde “0” en zal straks het totaal aantal ogen voor de worp bevatten. </w:t>
-      </w:r>
-      <w:r>
-        <w:t xml:space="preserve">Geef de </w:t>
-      </w:r>
-      <w:r>
-        <w:rPr>
-          <w:rStyle w:val="Control"/>
-        </w:rPr>
-        <w:t>Label</w:t>
-      </w:r>
-      <w:r>
-        <w:t xml:space="preserve"> objecten duidelijke namen.</w:t>
+        <w:t>NumericUpDown</w:t>
+      </w:r>
+      <w:r>
+        <w:t xml:space="preserve"> krijgt als minimumwaarde 2 en als maximumwaarde 100. De standaardwaarde komt op 6 te staan (dit is immers de meest voorkomende hoeveelheid ogen op een dobbelsteen).</w:t>
       </w:r>
     </w:p>
     <w:p>
@@ -821,10 +1177,10 @@
           <w:lang w:eastAsia="nl-NL"/>
         </w:rPr>
         <w:drawing>
-          <wp:inline distT="0" distB="0" distL="0" distR="0" wp14:anchorId="7D344DAF" wp14:editId="7D344DB0">
-            <wp:extent cx="5591175" cy="3076575"/>
-            <wp:effectExtent l="0" t="0" r="9525" b="9525"/>
-            <wp:docPr id="3" name="Picture 3"/>
+          <wp:inline distT="0" distB="0" distL="0" distR="0" wp14:anchorId="7D344DB1" wp14:editId="7D344DB2">
+            <wp:extent cx="5581650" cy="3105150"/>
+            <wp:effectExtent l="0" t="0" r="0" b="0"/>
+            <wp:docPr id="4" name="Picture 4"/>
             <wp:cNvGraphicFramePr>
               <a:graphicFrameLocks xmlns:a="http://schemas.openxmlformats.org/drawingml/2006/main" noChangeAspect="1"/>
             </wp:cNvGraphicFramePr>
@@ -844,348 +1200,6 @@
                   <pic:spPr>
                     <a:xfrm>
                       <a:off x="0" y="0"/>
-                      <a:ext cx="5591175" cy="3076575"/>
-                    </a:xfrm>
-                    <a:prstGeom prst="rect">
-                      <a:avLst/>
-                    </a:prstGeom>
-                  </pic:spPr>
-                </pic:pic>
-              </a:graphicData>
-            </a:graphic>
-          </wp:inline>
-        </w:drawing>
-      </w:r>
-    </w:p>
-    <w:p>
-      <w:r>
-        <w:t xml:space="preserve">Zorg dat in de </w:t>
-      </w:r>
-      <w:r>
-        <w:rPr>
-          <w:rStyle w:val="Term"/>
-        </w:rPr>
-        <w:t>EventHandler</w:t>
-      </w:r>
-      <w:r>
-        <w:t xml:space="preserve"> van de </w:t>
-      </w:r>
-      <w:r>
-        <w:rPr>
-          <w:rStyle w:val="Control"/>
-        </w:rPr>
-        <w:t>Button</w:t>
-      </w:r>
-      <w:r>
-        <w:t xml:space="preserve"> de code wordt toegevoegd waarmee het totaal aantal gegooide ogen wordt bijgehouden. Maak hiervoor gebruik van een “totaalOgen” variabele van het type </w:t>
-      </w:r>
-      <w:r>
-        <w:rPr>
-          <w:rStyle w:val="CodePiece"/>
-        </w:rPr>
-        <w:t>int</w:t>
-      </w:r>
-      <w:r>
-        <w:t>.</w:t>
-      </w:r>
-    </w:p>
-    <w:p>
-      <w:pPr>
-        <w:pStyle w:val="Citaat"/>
-      </w:pPr>
-      <w:r>
-        <w:t xml:space="preserve">Als je een variabele </w:t>
-      </w:r>
-      <w:r>
-        <w:rPr>
-          <w:u w:val="single"/>
-        </w:rPr>
-        <w:t>binnen</w:t>
-      </w:r>
-      <w:r>
-        <w:t xml:space="preserve"> een </w:t>
-      </w:r>
-      <w:r>
-        <w:rPr>
-          <w:rStyle w:val="Term"/>
-        </w:rPr>
-        <w:t>for</w:t>
-      </w:r>
-      <w:r>
-        <w:t xml:space="preserve"> of </w:t>
-      </w:r>
-      <w:r>
-        <w:rPr>
-          <w:rStyle w:val="Term"/>
-        </w:rPr>
-        <w:t>while</w:t>
-      </w:r>
-      <w:r>
-        <w:t xml:space="preserve"> lus aanmaakt dan wordt deze tijdens elke herhaling aangemaakt en op het einde van de herhaling weer opgeruimd (dus voor iedere worp van iedere dobbelsteen wordt de variabele aangemaakt en weer weggegooid).</w:t>
-      </w:r>
-    </w:p>
-    <w:p>
-      <w:pPr>
-        <w:pStyle w:val="Citaat"/>
-      </w:pPr>
-      <w:r>
-        <w:t xml:space="preserve">Als je een variabele aanmaakt </w:t>
-      </w:r>
-      <w:r>
-        <w:rPr>
-          <w:u w:val="single"/>
-        </w:rPr>
-        <w:t>buiten</w:t>
-      </w:r>
-      <w:r>
-        <w:t xml:space="preserve">, dus vlak voor een </w:t>
-      </w:r>
-      <w:r>
-        <w:rPr>
-          <w:rStyle w:val="Term"/>
-        </w:rPr>
-        <w:t>for</w:t>
-      </w:r>
-      <w:r>
-        <w:t xml:space="preserve"> of </w:t>
-      </w:r>
-      <w:r>
-        <w:rPr>
-          <w:rStyle w:val="Term"/>
-        </w:rPr>
-        <w:t>while</w:t>
-      </w:r>
-      <w:r>
-        <w:t xml:space="preserve"> lus, dan blijft deze variabele gedurende de uitvoering van de gehele </w:t>
-      </w:r>
-      <w:r>
-        <w:rPr>
-          <w:rStyle w:val="Term"/>
-        </w:rPr>
-        <w:t>for</w:t>
-      </w:r>
-      <w:r>
-        <w:t xml:space="preserve"> of </w:t>
-      </w:r>
-      <w:r>
-        <w:rPr>
-          <w:rStyle w:val="Term"/>
-        </w:rPr>
-        <w:t>while</w:t>
-      </w:r>
-      <w:r>
-        <w:t xml:space="preserve"> lus bestaan en te benaderen vanuit de </w:t>
-      </w:r>
-      <w:r>
-        <w:rPr>
-          <w:rStyle w:val="Term"/>
-        </w:rPr>
-        <w:t>for</w:t>
-      </w:r>
-      <w:r>
-        <w:t xml:space="preserve"> of </w:t>
-      </w:r>
-      <w:r>
-        <w:rPr>
-          <w:rStyle w:val="Term"/>
-        </w:rPr>
-        <w:t>while</w:t>
-      </w:r>
-      <w:r>
-        <w:t xml:space="preserve"> lus.</w:t>
-      </w:r>
-    </w:p>
-    <w:p>
-      <w:r>
-        <w:br w:type="page"/>
-      </w:r>
-    </w:p>
-    <w:p/>
-    <w:p>
-      <w:pPr>
-        <w:pStyle w:val="Citaat"/>
-      </w:pPr>
-      <w:r>
-        <w:t xml:space="preserve">Als je </w:t>
-      </w:r>
-      <w:r>
-        <w:rPr>
-          <w:rStyle w:val="CodePiece"/>
-        </w:rPr>
-        <w:t>totaalOgen</w:t>
-      </w:r>
-      <w:r>
-        <w:t xml:space="preserve"> variabele na het uitvoeren van de </w:t>
-      </w:r>
-      <w:r>
-        <w:rPr>
-          <w:rStyle w:val="Term"/>
-        </w:rPr>
-        <w:t>for</w:t>
-      </w:r>
-      <w:r>
-        <w:t xml:space="preserve"> of </w:t>
-      </w:r>
-      <w:r>
-        <w:rPr>
-          <w:rStyle w:val="Term"/>
-        </w:rPr>
-        <w:t>while</w:t>
-      </w:r>
-      <w:r>
-        <w:t xml:space="preserve"> lus altijd precies de waarde heeft van de laatste worp, dan heb je heel waarschijnlijk één van de volgende fouten gemaakt:</w:t>
-      </w:r>
-    </w:p>
-    <w:p>
-      <w:pPr>
-        <w:pStyle w:val="Citaat"/>
-        <w:numPr>
-          <w:ilvl w:val="0"/>
-          <w:numId w:val="16"/>
-        </w:numPr>
-      </w:pPr>
-      <w:r>
-        <w:t>Je hoogt de</w:t>
-      </w:r>
-      <w:r>
-        <w:t xml:space="preserve"> variabele</w:t>
-      </w:r>
-      <w:r>
-        <w:t xml:space="preserve"> </w:t>
-      </w:r>
-      <w:r>
-        <w:rPr>
-          <w:rStyle w:val="CodePiece"/>
-        </w:rPr>
-        <w:t>totaalOgen</w:t>
-      </w:r>
-      <w:r>
-        <w:t xml:space="preserve"> niet op maar overschrijft deze met het aantal gegooide ogen.</w:t>
-      </w:r>
-    </w:p>
-    <w:p>
-      <w:pPr>
-        <w:pStyle w:val="Citaat"/>
-        <w:numPr>
-          <w:ilvl w:val="0"/>
-          <w:numId w:val="16"/>
-        </w:numPr>
-      </w:pPr>
-      <w:r>
-        <w:t xml:space="preserve">Je hebt de </w:t>
-      </w:r>
-      <w:r>
-        <w:rPr>
-          <w:rStyle w:val="CodePiece"/>
-        </w:rPr>
-        <w:t>totaalOgen</w:t>
-      </w:r>
-      <w:r>
-        <w:t xml:space="preserve"> variabele niet buiten de </w:t>
-      </w:r>
-      <w:r>
-        <w:rPr>
-          <w:rStyle w:val="Term"/>
-        </w:rPr>
-        <w:t>for</w:t>
-      </w:r>
-      <w:r>
-        <w:t xml:space="preserve"> of </w:t>
-      </w:r>
-      <w:r>
-        <w:rPr>
-          <w:rStyle w:val="Term"/>
-        </w:rPr>
-        <w:t>while</w:t>
-      </w:r>
-      <w:r>
-        <w:t xml:space="preserve"> lus gedecl</w:t>
-      </w:r>
-      <w:r>
-        <w:t>areerd (aangemaakt), zie de tip hier</w:t>
-      </w:r>
-      <w:r>
-        <w:t>boven voor wat je daaraan kunt doen.</w:t>
-      </w:r>
-    </w:p>
-    <w:p>
-      <w:r>
-        <w:t>Test of het totaal aantal ogen juist wordt opgeteld door dit zelf na te tellen voor een aantal verschillende worpen, met telkens een andere hoeveelheid dobbelstenen.</w:t>
-      </w:r>
-    </w:p>
-    <w:p>
-      <w:pPr>
-        <w:pStyle w:val="Kop2"/>
-      </w:pPr>
-      <w:r>
-        <w:t>Deel 3</w:t>
-      </w:r>
-    </w:p>
-    <w:p>
-      <w:r>
-        <w:t xml:space="preserve">Breid de user interface uit met een Label en een </w:t>
-      </w:r>
-      <w:r>
-        <w:rPr>
-          <w:rStyle w:val="Control"/>
-        </w:rPr>
-        <w:t>NumericUpDown</w:t>
-      </w:r>
-      <w:r>
-        <w:t xml:space="preserve"> zoal</w:t>
-      </w:r>
-      <w:r>
-        <w:t xml:space="preserve">s onderstaande afbeelding. Op het </w:t>
-      </w:r>
-      <w:r>
-        <w:rPr>
-          <w:rStyle w:val="Control"/>
-        </w:rPr>
-        <w:t>Label</w:t>
-      </w:r>
-      <w:r>
-        <w:t xml:space="preserve"> komt de tekst “ogen op dobbelsteen”, de </w:t>
-      </w:r>
-      <w:r>
-        <w:rPr>
-          <w:rStyle w:val="Control"/>
-        </w:rPr>
-        <w:t>NumericUpDown</w:t>
-      </w:r>
-      <w:r>
-        <w:t xml:space="preserve"> krijgt als minimumwaarde 2 en als maximumwaarde 100. De standaardwaarde komt op 6 te staan (dit is immers de meest voorkomende hoeveelheid ogen op een dobbelsteen).</w:t>
-      </w:r>
-    </w:p>
-    <w:p>
-      <w:r>
-        <w:rPr>
-          <w:noProof/>
-          <w:lang w:eastAsia="nl-NL"/>
-        </w:rPr>
-        <w:drawing>
-          <wp:inline distT="0" distB="0" distL="0" distR="0" wp14:anchorId="7D344DB1" wp14:editId="7D344DB2">
-            <wp:extent cx="5581650" cy="3105150"/>
-            <wp:effectExtent l="0" t="0" r="0" b="0"/>
-            <wp:docPr id="4" name="Picture 4"/>
-            <wp:cNvGraphicFramePr>
-              <a:graphicFrameLocks xmlns:a="http://schemas.openxmlformats.org/drawingml/2006/main" noChangeAspect="1"/>
-            </wp:cNvGraphicFramePr>
-            <a:graphic xmlns:a="http://schemas.openxmlformats.org/drawingml/2006/main">
-              <a:graphicData uri="http://schemas.openxmlformats.org/drawingml/2006/picture">
-                <pic:pic xmlns:pic="http://schemas.openxmlformats.org/drawingml/2006/picture">
-                  <pic:nvPicPr>
-                    <pic:cNvPr id="1" name=""/>
-                    <pic:cNvPicPr/>
-                  </pic:nvPicPr>
-                  <pic:blipFill>
-                    <a:blip r:embed="rId15"/>
-                    <a:stretch>
-                      <a:fillRect/>
-                    </a:stretch>
-                  </pic:blipFill>
-                  <pic:spPr>
-                    <a:xfrm>
-                      <a:off x="0" y="0"/>
                       <a:ext cx="5581650" cy="3105150"/>
                     </a:xfrm>
                     <a:prstGeom prst="rect">
@@ -1213,7 +1227,7 @@
     <w:p/>
     <w:p>
       <w:pPr>
-        <w:pStyle w:val="Kop1"/>
+        <w:pStyle w:val="Heading1"/>
       </w:pPr>
       <w:r>
         <w:t>Uitbreidingen</w:t>
@@ -1221,7 +1235,7 @@
     </w:p>
     <w:tbl>
       <w:tblPr>
-        <w:tblStyle w:val="Tabelraster"/>
+        <w:tblStyle w:val="TableGrid"/>
         <w:tblW w:w="0" w:type="auto"/>
         <w:tblBorders>
           <w:top w:val="none" w:sz="0" w:space="0" w:color="auto"/>
@@ -1244,7 +1258,7 @@
           </w:tcPr>
           <w:p>
             <w:pPr>
-              <w:pStyle w:val="Kop2"/>
+              <w:pStyle w:val="Heading2"/>
               <w:outlineLvl w:val="1"/>
             </w:pPr>
             <w:r>
@@ -1258,7 +1272,7 @@
           </w:tcPr>
           <w:p>
             <w:pPr>
-              <w:pStyle w:val="Kop2"/>
+              <w:pStyle w:val="Heading2"/>
               <w:outlineLvl w:val="1"/>
             </w:pPr>
             <w:r>
@@ -1328,7 +1342,7 @@
     </w:tbl>
     <w:p>
       <w:pPr>
-        <w:pStyle w:val="Kop1"/>
+        <w:pStyle w:val="Heading1"/>
       </w:pPr>
       <w:r>
         <w:t>Checklist</w:t>
@@ -1341,7 +1355,7 @@
     </w:p>
     <w:p>
       <w:pPr>
-        <w:pStyle w:val="Lijstalinea"/>
+        <w:pStyle w:val="ListParagraph"/>
         <w:numPr>
           <w:ilvl w:val="0"/>
           <w:numId w:val="18"/>
@@ -1362,7 +1376,7 @@
     </w:p>
     <w:p>
       <w:pPr>
-        <w:pStyle w:val="Lijstalinea"/>
+        <w:pStyle w:val="ListParagraph"/>
         <w:numPr>
           <w:ilvl w:val="0"/>
           <w:numId w:val="18"/>
@@ -1383,7 +1397,7 @@
     </w:p>
     <w:p>
       <w:pPr>
-        <w:pStyle w:val="Lijstalinea"/>
+        <w:pStyle w:val="ListParagraph"/>
         <w:numPr>
           <w:ilvl w:val="0"/>
           <w:numId w:val="18"/>
@@ -1407,7 +1421,7 @@
     </w:p>
     <w:p>
       <w:pPr>
-        <w:pStyle w:val="Lijstalinea"/>
+        <w:pStyle w:val="ListParagraph"/>
         <w:numPr>
           <w:ilvl w:val="0"/>
           <w:numId w:val="18"/>
@@ -1428,7 +1442,7 @@
     </w:p>
     <w:p>
       <w:pPr>
-        <w:pStyle w:val="Lijstalinea"/>
+        <w:pStyle w:val="ListParagraph"/>
         <w:numPr>
           <w:ilvl w:val="0"/>
           <w:numId w:val="18"/>
@@ -1449,7 +1463,7 @@
     </w:p>
     <w:p>
       <w:pPr>
-        <w:pStyle w:val="Lijstalinea"/>
+        <w:pStyle w:val="ListParagraph"/>
         <w:numPr>
           <w:ilvl w:val="0"/>
           <w:numId w:val="18"/>
@@ -1481,7 +1495,7 @@
     <w:p/>
     <w:tbl>
       <w:tblPr>
-        <w:tblStyle w:val="Tabelraster"/>
+        <w:tblStyle w:val="TableGrid"/>
         <w:tblW w:w="0" w:type="auto"/>
         <w:tblInd w:w="369" w:type="dxa"/>
         <w:tblLook w:val="04A0" w:firstRow="1" w:lastRow="0" w:firstColumn="1" w:lastColumn="0" w:noHBand="0" w:noVBand="1"/>
@@ -1521,8 +1535,6 @@
             <w:r>
               <w:t>1-6-2015 Marcel Veldhuij</w:t>
             </w:r>
-            <w:bookmarkStart w:id="0" w:name="_GoBack"/>
-            <w:bookmarkEnd w:id="0"/>
             <w:r>
               <w:t>zen (KAL, Canvas, uitwerking weg)</w:t>
             </w:r>
@@ -1553,8 +1565,8 @@
     </w:tbl>
     <w:p/>
     <w:sectPr>
-      <w:headerReference w:type="default" r:id="rId16"/>
-      <w:footerReference w:type="default" r:id="rId17"/>
+      <w:headerReference w:type="default" r:id="rId15"/>
+      <w:footerReference w:type="default" r:id="rId16"/>
       <w:pgSz w:w="11906" w:h="16838"/>
       <w:pgMar w:top="1417" w:right="1417" w:bottom="1417" w:left="1417" w:header="708" w:footer="708" w:gutter="0"/>
       <w:cols w:space="708"/>
@@ -1565,7 +1577,7 @@
 </file>
 
 <file path=word/endnotes.xml><?xml version="1.0" encoding="utf-8"?>
-<w:endnotes xmlns:wpc="http://schemas.microsoft.com/office/word/2010/wordprocessingCanvas" xmlns:mc="http://schemas.openxmlformats.org/markup-compatibility/2006" xmlns:o="urn:schemas-microsoft-com:office:office" xmlns:r="http://schemas.openxmlformats.org/officeDocument/2006/relationships" xmlns:m="http://schemas.openxmlformats.org/officeDocument/2006/math" xmlns:v="urn:schemas-microsoft-com:vml" xmlns:wp14="http://schemas.microsoft.com/office/word/2010/wordprocessingDrawing" xmlns:wp="http://schemas.openxmlformats.org/drawingml/2006/wordprocessingDrawing" xmlns:w10="urn:schemas-microsoft-com:office:word" xmlns:w="http://schemas.openxmlformats.org/wordprocessingml/2006/main" xmlns:w14="http://schemas.microsoft.com/office/word/2010/wordml" xmlns:wpg="http://schemas.microsoft.com/office/word/2010/wordprocessingGroup" xmlns:wpi="http://schemas.microsoft.com/office/word/2010/wordprocessingInk" xmlns:wne="http://schemas.microsoft.com/office/word/2006/wordml" xmlns:wps="http://schemas.microsoft.com/office/word/2010/wordprocessingShape" mc:Ignorable="w14 wp14">
+<w:endnotes xmlns:wpc="http://schemas.microsoft.com/office/word/2010/wordprocessingCanvas" xmlns:cx="http://schemas.microsoft.com/office/drawing/2014/chartex" xmlns:cx1="http://schemas.microsoft.com/office/drawing/2015/9/8/chartex" xmlns:cx2="http://schemas.microsoft.com/office/drawing/2015/10/21/chartex" xmlns:cx3="http://schemas.microsoft.com/office/drawing/2016/5/9/chartex" xmlns:cx4="http://schemas.microsoft.com/office/drawing/2016/5/10/chartex" xmlns:cx5="http://schemas.microsoft.com/office/drawing/2016/5/11/chartex" xmlns:cx6="http://schemas.microsoft.com/office/drawing/2016/5/12/chartex" xmlns:cx7="http://schemas.microsoft.com/office/drawing/2016/5/13/chartex" xmlns:cx8="http://schemas.microsoft.com/office/drawing/2016/5/14/chartex" xmlns:mc="http://schemas.openxmlformats.org/markup-compatibility/2006" xmlns:aink="http://schemas.microsoft.com/office/drawing/2016/ink" xmlns:am3d="http://schemas.microsoft.com/office/drawing/2017/model3d" xmlns:o="urn:schemas-microsoft-com:office:office" xmlns:r="http://schemas.openxmlformats.org/officeDocument/2006/relationships" xmlns:m="http://schemas.openxmlformats.org/officeDocument/2006/math" xmlns:v="urn:schemas-microsoft-com:vml" xmlns:wp14="http://schemas.microsoft.com/office/word/2010/wordprocessingDrawing" xmlns:wp="http://schemas.openxmlformats.org/drawingml/2006/wordprocessingDrawing" xmlns:w10="urn:schemas-microsoft-com:office:word" xmlns:w="http://schemas.openxmlformats.org/wordprocessingml/2006/main" xmlns:w14="http://schemas.microsoft.com/office/word/2010/wordml" xmlns:w15="http://schemas.microsoft.com/office/word/2012/wordml" xmlns:w16cex="http://schemas.microsoft.com/office/word/2018/wordml/cex" xmlns:w16cid="http://schemas.microsoft.com/office/word/2016/wordml/cid" xmlns:w16="http://schemas.microsoft.com/office/word/2018/wordml" xmlns:w16se="http://schemas.microsoft.com/office/word/2015/wordml/symex" xmlns:wpg="http://schemas.microsoft.com/office/word/2010/wordprocessingGroup" xmlns:wpi="http://schemas.microsoft.com/office/word/2010/wordprocessingInk" xmlns:wne="http://schemas.microsoft.com/office/word/2006/wordml" xmlns:wps="http://schemas.microsoft.com/office/word/2010/wordprocessingShape" mc:Ignorable="w14 w15 w16se w16cid w16 w16cex wp14">
   <w:endnote w:type="separator" w:id="-1">
     <w:p>
       <w:r>
@@ -1584,7 +1596,7 @@
 </file>
 
 <file path=word/footer1.xml><?xml version="1.0" encoding="utf-8"?>
-<w:ftr xmlns:wpc="http://schemas.microsoft.com/office/word/2010/wordprocessingCanvas" xmlns:mc="http://schemas.openxmlformats.org/markup-compatibility/2006" xmlns:o="urn:schemas-microsoft-com:office:office" xmlns:r="http://schemas.openxmlformats.org/officeDocument/2006/relationships" xmlns:m="http://schemas.openxmlformats.org/officeDocument/2006/math" xmlns:v="urn:schemas-microsoft-com:vml" xmlns:wp14="http://schemas.microsoft.com/office/word/2010/wordprocessingDrawing" xmlns:wp="http://schemas.openxmlformats.org/drawingml/2006/wordprocessingDrawing" xmlns:w10="urn:schemas-microsoft-com:office:word" xmlns:w="http://schemas.openxmlformats.org/wordprocessingml/2006/main" xmlns:w14="http://schemas.microsoft.com/office/word/2010/wordml" xmlns:wpg="http://schemas.microsoft.com/office/word/2010/wordprocessingGroup" xmlns:wpi="http://schemas.microsoft.com/office/word/2010/wordprocessingInk" xmlns:wne="http://schemas.microsoft.com/office/word/2006/wordml" xmlns:wps="http://schemas.microsoft.com/office/word/2010/wordprocessingShape" mc:Ignorable="w14 wp14">
+<w:ftr xmlns:wpc="http://schemas.microsoft.com/office/word/2010/wordprocessingCanvas" xmlns:cx="http://schemas.microsoft.com/office/drawing/2014/chartex" xmlns:cx1="http://schemas.microsoft.com/office/drawing/2015/9/8/chartex" xmlns:cx2="http://schemas.microsoft.com/office/drawing/2015/10/21/chartex" xmlns:cx3="http://schemas.microsoft.com/office/drawing/2016/5/9/chartex" xmlns:cx4="http://schemas.microsoft.com/office/drawing/2016/5/10/chartex" xmlns:cx5="http://schemas.microsoft.com/office/drawing/2016/5/11/chartex" xmlns:cx6="http://schemas.microsoft.com/office/drawing/2016/5/12/chartex" xmlns:cx7="http://schemas.microsoft.com/office/drawing/2016/5/13/chartex" xmlns:cx8="http://schemas.microsoft.com/office/drawing/2016/5/14/chartex" xmlns:mc="http://schemas.openxmlformats.org/markup-compatibility/2006" xmlns:aink="http://schemas.microsoft.com/office/drawing/2016/ink" xmlns:am3d="http://schemas.microsoft.com/office/drawing/2017/model3d" xmlns:o="urn:schemas-microsoft-com:office:office" xmlns:r="http://schemas.openxmlformats.org/officeDocument/2006/relationships" xmlns:m="http://schemas.openxmlformats.org/officeDocument/2006/math" xmlns:v="urn:schemas-microsoft-com:vml" xmlns:wp14="http://schemas.microsoft.com/office/word/2010/wordprocessingDrawing" xmlns:wp="http://schemas.openxmlformats.org/drawingml/2006/wordprocessingDrawing" xmlns:w10="urn:schemas-microsoft-com:office:word" xmlns:w="http://schemas.openxmlformats.org/wordprocessingml/2006/main" xmlns:w14="http://schemas.microsoft.com/office/word/2010/wordml" xmlns:w15="http://schemas.microsoft.com/office/word/2012/wordml" xmlns:w16cex="http://schemas.microsoft.com/office/word/2018/wordml/cex" xmlns:w16cid="http://schemas.microsoft.com/office/word/2016/wordml/cid" xmlns:w16="http://schemas.microsoft.com/office/word/2018/wordml" xmlns:w16se="http://schemas.microsoft.com/office/word/2015/wordml/symex" xmlns:wpg="http://schemas.microsoft.com/office/word/2010/wordprocessingGroup" xmlns:wpi="http://schemas.microsoft.com/office/word/2010/wordprocessingInk" xmlns:wne="http://schemas.microsoft.com/office/word/2006/wordml" xmlns:wps="http://schemas.microsoft.com/office/word/2010/wordprocessingShape" mc:Ignorable="w14 w15 w16se w16cid w16 w16cex wp14">
   <w:sdt>
     <w:sdtPr>
       <w:id w:val="-17231626"/>
@@ -1597,7 +1609,7 @@
     <w:sdtContent>
       <w:p>
         <w:pPr>
-          <w:pStyle w:val="Voettekst"/>
+          <w:pStyle w:val="Footer"/>
         </w:pPr>
         <w:r>
           <w:fldChar w:fldCharType="begin"/>
@@ -1622,14 +1634,14 @@
   </w:sdt>
   <w:p>
     <w:pPr>
-      <w:pStyle w:val="Voettekst"/>
+      <w:pStyle w:val="Footer"/>
     </w:pPr>
   </w:p>
 </w:ftr>
 </file>
 
 <file path=word/footnotes.xml><?xml version="1.0" encoding="utf-8"?>
-<w:footnotes xmlns:wpc="http://schemas.microsoft.com/office/word/2010/wordprocessingCanvas" xmlns:mc="http://schemas.openxmlformats.org/markup-compatibility/2006" xmlns:o="urn:schemas-microsoft-com:office:office" xmlns:r="http://schemas.openxmlformats.org/officeDocument/2006/relationships" xmlns:m="http://schemas.openxmlformats.org/officeDocument/2006/math" xmlns:v="urn:schemas-microsoft-com:vml" xmlns:wp14="http://schemas.microsoft.com/office/word/2010/wordprocessingDrawing" xmlns:wp="http://schemas.openxmlformats.org/drawingml/2006/wordprocessingDrawing" xmlns:w10="urn:schemas-microsoft-com:office:word" xmlns:w="http://schemas.openxmlformats.org/wordprocessingml/2006/main" xmlns:w14="http://schemas.microsoft.com/office/word/2010/wordml" xmlns:wpg="http://schemas.microsoft.com/office/word/2010/wordprocessingGroup" xmlns:wpi="http://schemas.microsoft.com/office/word/2010/wordprocessingInk" xmlns:wne="http://schemas.microsoft.com/office/word/2006/wordml" xmlns:wps="http://schemas.microsoft.com/office/word/2010/wordprocessingShape" mc:Ignorable="w14 wp14">
+<w:footnotes xmlns:wpc="http://schemas.microsoft.com/office/word/2010/wordprocessingCanvas" xmlns:cx="http://schemas.microsoft.com/office/drawing/2014/chartex" xmlns:cx1="http://schemas.microsoft.com/office/drawing/2015/9/8/chartex" xmlns:cx2="http://schemas.microsoft.com/office/drawing/2015/10/21/chartex" xmlns:cx3="http://schemas.microsoft.com/office/drawing/2016/5/9/chartex" xmlns:cx4="http://schemas.microsoft.com/office/drawing/2016/5/10/chartex" xmlns:cx5="http://schemas.microsoft.com/office/drawing/2016/5/11/chartex" xmlns:cx6="http://schemas.microsoft.com/office/drawing/2016/5/12/chartex" xmlns:cx7="http://schemas.microsoft.com/office/drawing/2016/5/13/chartex" xmlns:cx8="http://schemas.microsoft.com/office/drawing/2016/5/14/chartex" xmlns:mc="http://schemas.openxmlformats.org/markup-compatibility/2006" xmlns:aink="http://schemas.microsoft.com/office/drawing/2016/ink" xmlns:am3d="http://schemas.microsoft.com/office/drawing/2017/model3d" xmlns:o="urn:schemas-microsoft-com:office:office" xmlns:r="http://schemas.openxmlformats.org/officeDocument/2006/relationships" xmlns:m="http://schemas.openxmlformats.org/officeDocument/2006/math" xmlns:v="urn:schemas-microsoft-com:vml" xmlns:wp14="http://schemas.microsoft.com/office/word/2010/wordprocessingDrawing" xmlns:wp="http://schemas.openxmlformats.org/drawingml/2006/wordprocessingDrawing" xmlns:w10="urn:schemas-microsoft-com:office:word" xmlns:w="http://schemas.openxmlformats.org/wordprocessingml/2006/main" xmlns:w14="http://schemas.microsoft.com/office/word/2010/wordml" xmlns:w15="http://schemas.microsoft.com/office/word/2012/wordml" xmlns:w16cex="http://schemas.microsoft.com/office/word/2018/wordml/cex" xmlns:w16cid="http://schemas.microsoft.com/office/word/2016/wordml/cid" xmlns:w16="http://schemas.microsoft.com/office/word/2018/wordml" xmlns:w16se="http://schemas.microsoft.com/office/word/2015/wordml/symex" xmlns:wpg="http://schemas.microsoft.com/office/word/2010/wordprocessingGroup" xmlns:wpi="http://schemas.microsoft.com/office/word/2010/wordprocessingInk" xmlns:wne="http://schemas.microsoft.com/office/word/2006/wordml" xmlns:wps="http://schemas.microsoft.com/office/word/2010/wordprocessingShape" mc:Ignorable="w14 w15 w16se w16cid w16 w16cex wp14">
   <w:footnote w:type="separator" w:id="-1">
     <w:p>
       <w:r>
@@ -1648,10 +1660,10 @@
 </file>
 
 <file path=word/header1.xml><?xml version="1.0" encoding="utf-8"?>
-<w:hdr xmlns:wpc="http://schemas.microsoft.com/office/word/2010/wordprocessingCanvas" xmlns:mc="http://schemas.openxmlformats.org/markup-compatibility/2006" xmlns:o="urn:schemas-microsoft-com:office:office" xmlns:r="http://schemas.openxmlformats.org/officeDocument/2006/relationships" xmlns:m="http://schemas.openxmlformats.org/officeDocument/2006/math" xmlns:v="urn:schemas-microsoft-com:vml" xmlns:wp14="http://schemas.microsoft.com/office/word/2010/wordprocessingDrawing" xmlns:wp="http://schemas.openxmlformats.org/drawingml/2006/wordprocessingDrawing" xmlns:w10="urn:schemas-microsoft-com:office:word" xmlns:w="http://schemas.openxmlformats.org/wordprocessingml/2006/main" xmlns:w14="http://schemas.microsoft.com/office/word/2010/wordml" xmlns:wpg="http://schemas.microsoft.com/office/word/2010/wordprocessingGroup" xmlns:wpi="http://schemas.microsoft.com/office/word/2010/wordprocessingInk" xmlns:wne="http://schemas.microsoft.com/office/word/2006/wordml" xmlns:wps="http://schemas.microsoft.com/office/word/2010/wordprocessingShape" mc:Ignorable="w14 wp14">
+<w:hdr xmlns:wpc="http://schemas.microsoft.com/office/word/2010/wordprocessingCanvas" xmlns:cx="http://schemas.microsoft.com/office/drawing/2014/chartex" xmlns:cx1="http://schemas.microsoft.com/office/drawing/2015/9/8/chartex" xmlns:cx2="http://schemas.microsoft.com/office/drawing/2015/10/21/chartex" xmlns:cx3="http://schemas.microsoft.com/office/drawing/2016/5/9/chartex" xmlns:cx4="http://schemas.microsoft.com/office/drawing/2016/5/10/chartex" xmlns:cx5="http://schemas.microsoft.com/office/drawing/2016/5/11/chartex" xmlns:cx6="http://schemas.microsoft.com/office/drawing/2016/5/12/chartex" xmlns:cx7="http://schemas.microsoft.com/office/drawing/2016/5/13/chartex" xmlns:cx8="http://schemas.microsoft.com/office/drawing/2016/5/14/chartex" xmlns:mc="http://schemas.openxmlformats.org/markup-compatibility/2006" xmlns:aink="http://schemas.microsoft.com/office/drawing/2016/ink" xmlns:am3d="http://schemas.microsoft.com/office/drawing/2017/model3d" xmlns:o="urn:schemas-microsoft-com:office:office" xmlns:r="http://schemas.openxmlformats.org/officeDocument/2006/relationships" xmlns:m="http://schemas.openxmlformats.org/officeDocument/2006/math" xmlns:v="urn:schemas-microsoft-com:vml" xmlns:wp14="http://schemas.microsoft.com/office/word/2010/wordprocessingDrawing" xmlns:wp="http://schemas.openxmlformats.org/drawingml/2006/wordprocessingDrawing" xmlns:w10="urn:schemas-microsoft-com:office:word" xmlns:w="http://schemas.openxmlformats.org/wordprocessingml/2006/main" xmlns:w14="http://schemas.microsoft.com/office/word/2010/wordml" xmlns:w15="http://schemas.microsoft.com/office/word/2012/wordml" xmlns:w16cex="http://schemas.microsoft.com/office/word/2018/wordml/cex" xmlns:w16cid="http://schemas.microsoft.com/office/word/2016/wordml/cid" xmlns:w16="http://schemas.microsoft.com/office/word/2018/wordml" xmlns:w16se="http://schemas.microsoft.com/office/word/2015/wordml/symex" xmlns:wpg="http://schemas.microsoft.com/office/word/2010/wordprocessingGroup" xmlns:wpi="http://schemas.microsoft.com/office/word/2010/wordprocessingInk" xmlns:wne="http://schemas.microsoft.com/office/word/2006/wordml" xmlns:wps="http://schemas.microsoft.com/office/word/2010/wordprocessingShape" mc:Ignorable="w14 w15 w16se w16cid w16 w16cex wp14">
   <w:p>
     <w:pPr>
-      <w:pStyle w:val="Koptekst"/>
+      <w:pStyle w:val="Header"/>
     </w:pPr>
     <w:r>
       <w:rPr>
@@ -1715,15 +1727,15 @@
   </w:p>
   <w:p>
     <w:pPr>
-      <w:pStyle w:val="Koptekst"/>
+      <w:pStyle w:val="Header"/>
     </w:pPr>
   </w:p>
 </w:hdr>
 </file>
 
 <file path=word/numbering.xml><?xml version="1.0" encoding="utf-8"?>
-<w:numbering xmlns:wpc="http://schemas.microsoft.com/office/word/2010/wordprocessingCanvas" xmlns:mc="http://schemas.openxmlformats.org/markup-compatibility/2006" xmlns:o="urn:schemas-microsoft-com:office:office" xmlns:r="http://schemas.openxmlformats.org/officeDocument/2006/relationships" xmlns:m="http://schemas.openxmlformats.org/officeDocument/2006/math" xmlns:v="urn:schemas-microsoft-com:vml" xmlns:wp14="http://schemas.microsoft.com/office/word/2010/wordprocessingDrawing" xmlns:wp="http://schemas.openxmlformats.org/drawingml/2006/wordprocessingDrawing" xmlns:w10="urn:schemas-microsoft-com:office:word" xmlns:w="http://schemas.openxmlformats.org/wordprocessingml/2006/main" xmlns:w14="http://schemas.microsoft.com/office/word/2010/wordml" xmlns:wpg="http://schemas.microsoft.com/office/word/2010/wordprocessingGroup" xmlns:wpi="http://schemas.microsoft.com/office/word/2010/wordprocessingInk" xmlns:wne="http://schemas.microsoft.com/office/word/2006/wordml" xmlns:wps="http://schemas.microsoft.com/office/word/2010/wordprocessingShape" mc:Ignorable="w14 wp14">
-  <w:abstractNum w:abstractNumId="0">
+<w:numbering xmlns:wpc="http://schemas.microsoft.com/office/word/2010/wordprocessingCanvas" xmlns:cx="http://schemas.microsoft.com/office/drawing/2014/chartex" xmlns:cx1="http://schemas.microsoft.com/office/drawing/2015/9/8/chartex" xmlns:cx2="http://schemas.microsoft.com/office/drawing/2015/10/21/chartex" xmlns:cx3="http://schemas.microsoft.com/office/drawing/2016/5/9/chartex" xmlns:cx4="http://schemas.microsoft.com/office/drawing/2016/5/10/chartex" xmlns:cx5="http://schemas.microsoft.com/office/drawing/2016/5/11/chartex" xmlns:cx6="http://schemas.microsoft.com/office/drawing/2016/5/12/chartex" xmlns:cx7="http://schemas.microsoft.com/office/drawing/2016/5/13/chartex" xmlns:cx8="http://schemas.microsoft.com/office/drawing/2016/5/14/chartex" xmlns:mc="http://schemas.openxmlformats.org/markup-compatibility/2006" xmlns:aink="http://schemas.microsoft.com/office/drawing/2016/ink" xmlns:am3d="http://schemas.microsoft.com/office/drawing/2017/model3d" xmlns:o="urn:schemas-microsoft-com:office:office" xmlns:r="http://schemas.openxmlformats.org/officeDocument/2006/relationships" xmlns:m="http://schemas.openxmlformats.org/officeDocument/2006/math" xmlns:v="urn:schemas-microsoft-com:vml" xmlns:wp14="http://schemas.microsoft.com/office/word/2010/wordprocessingDrawing" xmlns:wp="http://schemas.openxmlformats.org/drawingml/2006/wordprocessingDrawing" xmlns:w10="urn:schemas-microsoft-com:office:word" xmlns:w="http://schemas.openxmlformats.org/wordprocessingml/2006/main" xmlns:w14="http://schemas.microsoft.com/office/word/2010/wordml" xmlns:w15="http://schemas.microsoft.com/office/word/2012/wordml" xmlns:w16cex="http://schemas.microsoft.com/office/word/2018/wordml/cex" xmlns:w16cid="http://schemas.microsoft.com/office/word/2016/wordml/cid" xmlns:w16="http://schemas.microsoft.com/office/word/2018/wordml" xmlns:w16se="http://schemas.microsoft.com/office/word/2015/wordml/symex" xmlns:wpg="http://schemas.microsoft.com/office/word/2010/wordprocessingGroup" xmlns:wpi="http://schemas.microsoft.com/office/word/2010/wordprocessingInk" xmlns:wne="http://schemas.microsoft.com/office/word/2006/wordml" xmlns:wps="http://schemas.microsoft.com/office/word/2010/wordprocessingShape" mc:Ignorable="w14 w15 w16se w16cid w16 w16cex wp14">
+  <w:abstractNum w:abstractNumId="0" w15:restartNumberingAfterBreak="0">
     <w:nsid w:val="0BCA70DC"/>
     <w:multiLevelType w:val="hybridMultilevel"/>
     <w:tmpl w:val="6B7E3C9E"/>
@@ -1814,7 +1826,7 @@
       </w:pPr>
     </w:lvl>
   </w:abstractNum>
-  <w:abstractNum w:abstractNumId="1">
+  <w:abstractNum w:abstractNumId="1" w15:restartNumberingAfterBreak="0">
     <w:nsid w:val="0F4D403D"/>
     <w:multiLevelType w:val="hybridMultilevel"/>
     <w:tmpl w:val="DED4FBC4"/>
@@ -1927,7 +1939,7 @@
       </w:rPr>
     </w:lvl>
   </w:abstractNum>
-  <w:abstractNum w:abstractNumId="2">
+  <w:abstractNum w:abstractNumId="2" w15:restartNumberingAfterBreak="0">
     <w:nsid w:val="14C50193"/>
     <w:multiLevelType w:val="hybridMultilevel"/>
     <w:tmpl w:val="27CAE5F2"/>
@@ -2016,7 +2028,7 @@
       </w:pPr>
     </w:lvl>
   </w:abstractNum>
-  <w:abstractNum w:abstractNumId="3">
+  <w:abstractNum w:abstractNumId="3" w15:restartNumberingAfterBreak="0">
     <w:nsid w:val="14E54C1A"/>
     <w:multiLevelType w:val="hybridMultilevel"/>
     <w:tmpl w:val="CE8EA660"/>
@@ -2128,7 +2140,7 @@
       </w:rPr>
     </w:lvl>
   </w:abstractNum>
-  <w:abstractNum w:abstractNumId="4">
+  <w:abstractNum w:abstractNumId="4" w15:restartNumberingAfterBreak="0">
     <w:nsid w:val="16CF4B1A"/>
     <w:multiLevelType w:val="hybridMultilevel"/>
     <w:tmpl w:val="F3DCD36C"/>
@@ -2217,7 +2229,7 @@
       </w:pPr>
     </w:lvl>
   </w:abstractNum>
-  <w:abstractNum w:abstractNumId="5">
+  <w:abstractNum w:abstractNumId="5" w15:restartNumberingAfterBreak="0">
     <w:nsid w:val="22FB3628"/>
     <w:multiLevelType w:val="hybridMultilevel"/>
     <w:tmpl w:val="90C670D6"/>
@@ -2330,7 +2342,7 @@
       </w:rPr>
     </w:lvl>
   </w:abstractNum>
-  <w:abstractNum w:abstractNumId="6">
+  <w:abstractNum w:abstractNumId="6" w15:restartNumberingAfterBreak="0">
     <w:nsid w:val="3AD67366"/>
     <w:multiLevelType w:val="hybridMultilevel"/>
     <w:tmpl w:val="D10408FE"/>
@@ -2443,7 +2455,7 @@
       </w:rPr>
     </w:lvl>
   </w:abstractNum>
-  <w:abstractNum w:abstractNumId="7">
+  <w:abstractNum w:abstractNumId="7" w15:restartNumberingAfterBreak="0">
     <w:nsid w:val="3E1149EE"/>
     <w:multiLevelType w:val="hybridMultilevel"/>
     <w:tmpl w:val="BBCC31BC"/>
@@ -2556,7 +2568,7 @@
       </w:rPr>
     </w:lvl>
   </w:abstractNum>
-  <w:abstractNum w:abstractNumId="8">
+  <w:abstractNum w:abstractNumId="8" w15:restartNumberingAfterBreak="0">
     <w:nsid w:val="4A475C51"/>
     <w:multiLevelType w:val="hybridMultilevel"/>
     <w:tmpl w:val="D80854E2"/>
@@ -2669,7 +2681,7 @@
       </w:rPr>
     </w:lvl>
   </w:abstractNum>
-  <w:abstractNum w:abstractNumId="9">
+  <w:abstractNum w:abstractNumId="9" w15:restartNumberingAfterBreak="0">
     <w:nsid w:val="500B72AA"/>
     <w:multiLevelType w:val="hybridMultilevel"/>
     <w:tmpl w:val="4482877A"/>
@@ -2758,7 +2770,7 @@
       </w:pPr>
     </w:lvl>
   </w:abstractNum>
-  <w:abstractNum w:abstractNumId="10">
+  <w:abstractNum w:abstractNumId="10" w15:restartNumberingAfterBreak="0">
     <w:nsid w:val="51266AF9"/>
     <w:multiLevelType w:val="hybridMultilevel"/>
     <w:tmpl w:val="228E1802"/>
@@ -2871,7 +2883,7 @@
       </w:rPr>
     </w:lvl>
   </w:abstractNum>
-  <w:abstractNum w:abstractNumId="11">
+  <w:abstractNum w:abstractNumId="11" w15:restartNumberingAfterBreak="0">
     <w:nsid w:val="520E2D28"/>
     <w:multiLevelType w:val="hybridMultilevel"/>
     <w:tmpl w:val="2CF05E6C"/>
@@ -2957,7 +2969,7 @@
       </w:pPr>
     </w:lvl>
   </w:abstractNum>
-  <w:abstractNum w:abstractNumId="12">
+  <w:abstractNum w:abstractNumId="12" w15:restartNumberingAfterBreak="0">
     <w:nsid w:val="68C239FB"/>
     <w:multiLevelType w:val="hybridMultilevel"/>
     <w:tmpl w:val="07F48118"/>
@@ -3070,7 +3082,7 @@
       </w:rPr>
     </w:lvl>
   </w:abstractNum>
-  <w:abstractNum w:abstractNumId="13">
+  <w:abstractNum w:abstractNumId="13" w15:restartNumberingAfterBreak="0">
     <w:nsid w:val="765A1A69"/>
     <w:multiLevelType w:val="hybridMultilevel"/>
     <w:tmpl w:val="AD24C446"/>
@@ -3183,7 +3195,7 @@
       </w:rPr>
     </w:lvl>
   </w:abstractNum>
-  <w:abstractNum w:abstractNumId="14">
+  <w:abstractNum w:abstractNumId="14" w15:restartNumberingAfterBreak="0">
     <w:nsid w:val="772B00B3"/>
     <w:multiLevelType w:val="hybridMultilevel"/>
     <w:tmpl w:val="9D60E62C"/>
@@ -3296,7 +3308,7 @@
       </w:rPr>
     </w:lvl>
   </w:abstractNum>
-  <w:abstractNum w:abstractNumId="15">
+  <w:abstractNum w:abstractNumId="15" w15:restartNumberingAfterBreak="0">
     <w:nsid w:val="7788712E"/>
     <w:multiLevelType w:val="hybridMultilevel"/>
     <w:tmpl w:val="94A8654C"/>
@@ -3409,7 +3421,7 @@
       </w:rPr>
     </w:lvl>
   </w:abstractNum>
-  <w:abstractNum w:abstractNumId="16">
+  <w:abstractNum w:abstractNumId="16" w15:restartNumberingAfterBreak="0">
     <w:nsid w:val="78C62641"/>
     <w:multiLevelType w:val="hybridMultilevel"/>
     <w:tmpl w:val="DB0A958A"/>
@@ -3522,7 +3534,7 @@
       </w:rPr>
     </w:lvl>
   </w:abstractNum>
-  <w:abstractNum w:abstractNumId="17">
+  <w:abstractNum w:abstractNumId="17" w15:restartNumberingAfterBreak="0">
     <w:nsid w:val="7C9D63B8"/>
     <w:multiLevelType w:val="hybridMultilevel"/>
     <w:tmpl w:val="9E20CB78"/>
@@ -3693,7 +3705,7 @@
 </file>
 
 <file path=word/styles.xml><?xml version="1.0" encoding="utf-8"?>
-<w:styles xmlns:mc="http://schemas.openxmlformats.org/markup-compatibility/2006" xmlns:r="http://schemas.openxmlformats.org/officeDocument/2006/relationships" xmlns:w="http://schemas.openxmlformats.org/wordprocessingml/2006/main" xmlns:w14="http://schemas.microsoft.com/office/word/2010/wordml" mc:Ignorable="w14">
+<w:styles xmlns:mc="http://schemas.openxmlformats.org/markup-compatibility/2006" xmlns:r="http://schemas.openxmlformats.org/officeDocument/2006/relationships" xmlns:w="http://schemas.openxmlformats.org/wordprocessingml/2006/main" xmlns:w14="http://schemas.microsoft.com/office/word/2010/wordml" xmlns:w15="http://schemas.microsoft.com/office/word/2012/wordml" xmlns:w16cex="http://schemas.microsoft.com/office/word/2018/wordml/cex" xmlns:w16cid="http://schemas.microsoft.com/office/word/2016/wordml/cid" xmlns:w16="http://schemas.microsoft.com/office/word/2018/wordml" xmlns:w16se="http://schemas.microsoft.com/office/word/2015/wordml/symex" mc:Ignorable="w14 w15 w16se w16cid w16 w16cex">
   <w:docDefaults>
     <w:rPrDefault>
       <w:rPr>
@@ -3709,146 +3721,385 @@
       </w:pPr>
     </w:pPrDefault>
   </w:docDefaults>
-  <w:latentStyles w:defLockedState="0" w:defUIPriority="99" w:defSemiHidden="1" w:defUnhideWhenUsed="1" w:defQFormat="0" w:count="267">
-    <w:lsdException w:name="Normal" w:semiHidden="0" w:uiPriority="0" w:unhideWhenUsed="0" w:qFormat="1"/>
-    <w:lsdException w:name="heading 1" w:semiHidden="0" w:uiPriority="9" w:unhideWhenUsed="0" w:qFormat="1"/>
-    <w:lsdException w:name="heading 2" w:uiPriority="9" w:qFormat="1"/>
-    <w:lsdException w:name="heading 3" w:uiPriority="9" w:qFormat="1"/>
-    <w:lsdException w:name="heading 4" w:uiPriority="9" w:qFormat="1"/>
-    <w:lsdException w:name="heading 5" w:uiPriority="9" w:qFormat="1"/>
-    <w:lsdException w:name="heading 6" w:uiPriority="9" w:qFormat="1"/>
-    <w:lsdException w:name="heading 7" w:uiPriority="9" w:qFormat="1"/>
-    <w:lsdException w:name="heading 8" w:uiPriority="9" w:qFormat="1"/>
-    <w:lsdException w:name="heading 9" w:uiPriority="9" w:qFormat="1"/>
-    <w:lsdException w:name="toc 1" w:uiPriority="39"/>
-    <w:lsdException w:name="toc 2" w:uiPriority="39"/>
-    <w:lsdException w:name="toc 3" w:uiPriority="39"/>
-    <w:lsdException w:name="toc 4" w:uiPriority="39"/>
-    <w:lsdException w:name="toc 5" w:uiPriority="39"/>
-    <w:lsdException w:name="toc 6" w:uiPriority="39"/>
-    <w:lsdException w:name="toc 7" w:uiPriority="39"/>
-    <w:lsdException w:name="toc 8" w:uiPriority="39"/>
-    <w:lsdException w:name="toc 9" w:uiPriority="39"/>
-    <w:lsdException w:name="caption" w:uiPriority="35" w:qFormat="1"/>
-    <w:lsdException w:name="Title" w:semiHidden="0" w:uiPriority="10" w:unhideWhenUsed="0" w:qFormat="1"/>
-    <w:lsdException w:name="Default Paragraph Font" w:uiPriority="1"/>
-    <w:lsdException w:name="Subtitle" w:semiHidden="0" w:uiPriority="11" w:unhideWhenUsed="0" w:qFormat="1"/>
-    <w:lsdException w:name="Strong" w:semiHidden="0" w:uiPriority="22" w:unhideWhenUsed="0" w:qFormat="1"/>
-    <w:lsdException w:name="Emphasis" w:semiHidden="0" w:uiPriority="20" w:unhideWhenUsed="0" w:qFormat="1"/>
-    <w:lsdException w:name="Table Grid" w:semiHidden="0" w:uiPriority="59" w:unhideWhenUsed="0"/>
-    <w:lsdException w:name="Placeholder Text" w:unhideWhenUsed="0"/>
-    <w:lsdException w:name="No Spacing" w:semiHidden="0" w:uiPriority="1" w:unhideWhenUsed="0" w:qFormat="1"/>
-    <w:lsdException w:name="Light Shading" w:semiHidden="0" w:uiPriority="60" w:unhideWhenUsed="0"/>
-    <w:lsdException w:name="Light List" w:semiHidden="0" w:uiPriority="61" w:unhideWhenUsed="0"/>
-    <w:lsdException w:name="Light Grid" w:semiHidden="0" w:uiPriority="62" w:unhideWhenUsed="0"/>
-    <w:lsdException w:name="Medium Shading 1" w:semiHidden="0" w:uiPriority="63" w:unhideWhenUsed="0"/>
-    <w:lsdException w:name="Medium Shading 2" w:semiHidden="0" w:uiPriority="64" w:unhideWhenUsed="0"/>
-    <w:lsdException w:name="Medium List 1" w:semiHidden="0" w:uiPriority="65" w:unhideWhenUsed="0"/>
-    <w:lsdException w:name="Medium List 2" w:semiHidden="0" w:uiPriority="66" w:unhideWhenUsed="0"/>
-    <w:lsdException w:name="Medium Grid 1" w:semiHidden="0" w:uiPriority="67" w:unhideWhenUsed="0"/>
-    <w:lsdException w:name="Medium Grid 2" w:semiHidden="0" w:uiPriority="68" w:unhideWhenUsed="0"/>
-    <w:lsdException w:name="Medium Grid 3" w:semiHidden="0" w:uiPriority="69" w:unhideWhenUsed="0"/>
-    <w:lsdException w:name="Dark List" w:semiHidden="0" w:uiPriority="70" w:unhideWhenUsed="0"/>
-    <w:lsdException w:name="Colorful Shading" w:semiHidden="0" w:uiPriority="71" w:unhideWhenUsed="0"/>
-    <w:lsdException w:name="Colorful List" w:semiHidden="0" w:uiPriority="72" w:unhideWhenUsed="0"/>
-    <w:lsdException w:name="Colorful Grid" w:semiHidden="0" w:uiPriority="73" w:unhideWhenUsed="0"/>
-    <w:lsdException w:name="Light Shading Accent 1" w:semiHidden="0" w:uiPriority="60" w:unhideWhenUsed="0"/>
-    <w:lsdException w:name="Light List Accent 1" w:semiHidden="0" w:uiPriority="61" w:unhideWhenUsed="0"/>
-    <w:lsdException w:name="Light Grid Accent 1" w:semiHidden="0" w:uiPriority="62" w:unhideWhenUsed="0"/>
-    <w:lsdException w:name="Medium Shading 1 Accent 1" w:semiHidden="0" w:uiPriority="63" w:unhideWhenUsed="0"/>
-    <w:lsdException w:name="Medium Shading 2 Accent 1" w:semiHidden="0" w:uiPriority="64" w:unhideWhenUsed="0"/>
-    <w:lsdException w:name="Medium List 1 Accent 1" w:semiHidden="0" w:uiPriority="65" w:unhideWhenUsed="0"/>
-    <w:lsdException w:name="Revision" w:unhideWhenUsed="0"/>
-    <w:lsdException w:name="List Paragraph" w:semiHidden="0" w:uiPriority="34" w:unhideWhenUsed="0" w:qFormat="1"/>
-    <w:lsdException w:name="Quote" w:semiHidden="0" w:uiPriority="29" w:unhideWhenUsed="0" w:qFormat="1"/>
-    <w:lsdException w:name="Intense Quote" w:semiHidden="0" w:uiPriority="30" w:unhideWhenUsed="0" w:qFormat="1"/>
-    <w:lsdException w:name="Medium List 2 Accent 1" w:semiHidden="0" w:uiPriority="66" w:unhideWhenUsed="0"/>
-    <w:lsdException w:name="Medium Grid 1 Accent 1" w:semiHidden="0" w:uiPriority="67" w:unhideWhenUsed="0"/>
-    <w:lsdException w:name="Medium Grid 2 Accent 1" w:semiHidden="0" w:uiPriority="68" w:unhideWhenUsed="0"/>
-    <w:lsdException w:name="Medium Grid 3 Accent 1" w:semiHidden="0" w:uiPriority="69" w:unhideWhenUsed="0"/>
-    <w:lsdException w:name="Dark List Accent 1" w:semiHidden="0" w:uiPriority="70" w:unhideWhenUsed="0"/>
-    <w:lsdException w:name="Colorful Shading Accent 1" w:semiHidden="0" w:uiPriority="71" w:unhideWhenUsed="0"/>
-    <w:lsdException w:name="Colorful List Accent 1" w:semiHidden="0" w:uiPriority="72" w:unhideWhenUsed="0"/>
-    <w:lsdException w:name="Colorful Grid Accent 1" w:semiHidden="0" w:uiPriority="73" w:unhideWhenUsed="0"/>
-    <w:lsdException w:name="Light Shading Accent 2" w:semiHidden="0" w:uiPriority="60" w:unhideWhenUsed="0"/>
-    <w:lsdException w:name="Light List Accent 2" w:semiHidden="0" w:uiPriority="61" w:unhideWhenUsed="0"/>
-    <w:lsdException w:name="Light Grid Accent 2" w:semiHidden="0" w:uiPriority="62" w:unhideWhenUsed="0"/>
-    <w:lsdException w:name="Medium Shading 1 Accent 2" w:semiHidden="0" w:uiPriority="63" w:unhideWhenUsed="0"/>
-    <w:lsdException w:name="Medium Shading 2 Accent 2" w:semiHidden="0" w:uiPriority="64" w:unhideWhenUsed="0"/>
-    <w:lsdException w:name="Medium List 1 Accent 2" w:semiHidden="0" w:uiPriority="65" w:unhideWhenUsed="0"/>
-    <w:lsdException w:name="Medium List 2 Accent 2" w:semiHidden="0" w:uiPriority="66" w:unhideWhenUsed="0"/>
-    <w:lsdException w:name="Medium Grid 1 Accent 2" w:semiHidden="0" w:uiPriority="67" w:unhideWhenUsed="0"/>
-    <w:lsdException w:name="Medium Grid 2 Accent 2" w:semiHidden="0" w:uiPriority="68" w:unhideWhenUsed="0"/>
-    <w:lsdException w:name="Medium Grid 3 Accent 2" w:semiHidden="0" w:uiPriority="69" w:unhideWhenUsed="0"/>
-    <w:lsdException w:name="Dark List Accent 2" w:semiHidden="0" w:uiPriority="70" w:unhideWhenUsed="0"/>
-    <w:lsdException w:name="Colorful Shading Accent 2" w:semiHidden="0" w:uiPriority="71" w:unhideWhenUsed="0"/>
-    <w:lsdException w:name="Colorful List Accent 2" w:semiHidden="0" w:uiPriority="72" w:unhideWhenUsed="0"/>
-    <w:lsdException w:name="Colorful Grid Accent 2" w:semiHidden="0" w:uiPriority="73" w:unhideWhenUsed="0"/>
-    <w:lsdException w:name="Light Shading Accent 3" w:semiHidden="0" w:uiPriority="60" w:unhideWhenUsed="0"/>
-    <w:lsdException w:name="Light List Accent 3" w:semiHidden="0" w:uiPriority="61" w:unhideWhenUsed="0"/>
-    <w:lsdException w:name="Light Grid Accent 3" w:semiHidden="0" w:uiPriority="62" w:unhideWhenUsed="0"/>
-    <w:lsdException w:name="Medium Shading 1 Accent 3" w:semiHidden="0" w:uiPriority="63" w:unhideWhenUsed="0"/>
-    <w:lsdException w:name="Medium Shading 2 Accent 3" w:semiHidden="0" w:uiPriority="64" w:unhideWhenUsed="0"/>
-    <w:lsdException w:name="Medium List 1 Accent 3" w:semiHidden="0" w:uiPriority="65" w:unhideWhenUsed="0"/>
-    <w:lsdException w:name="Medium List 2 Accent 3" w:semiHidden="0" w:uiPriority="66" w:unhideWhenUsed="0"/>
-    <w:lsdException w:name="Medium Grid 1 Accent 3" w:semiHidden="0" w:uiPriority="67" w:unhideWhenUsed="0"/>
-    <w:lsdException w:name="Medium Grid 2 Accent 3" w:semiHidden="0" w:uiPriority="68" w:unhideWhenUsed="0"/>
-    <w:lsdException w:name="Medium Grid 3 Accent 3" w:semiHidden="0" w:uiPriority="69" w:unhideWhenUsed="0"/>
-    <w:lsdException w:name="Dark List Accent 3" w:semiHidden="0" w:uiPriority="70" w:unhideWhenUsed="0"/>
-    <w:lsdException w:name="Colorful Shading Accent 3" w:semiHidden="0" w:uiPriority="71" w:unhideWhenUsed="0"/>
-    <w:lsdException w:name="Colorful List Accent 3" w:semiHidden="0" w:uiPriority="72" w:unhideWhenUsed="0"/>
-    <w:lsdException w:name="Colorful Grid Accent 3" w:semiHidden="0" w:uiPriority="73" w:unhideWhenUsed="0"/>
-    <w:lsdException w:name="Light Shading Accent 4" w:semiHidden="0" w:uiPriority="60" w:unhideWhenUsed="0"/>
-    <w:lsdException w:name="Light List Accent 4" w:semiHidden="0" w:uiPriority="61" w:unhideWhenUsed="0"/>
-    <w:lsdException w:name="Light Grid Accent 4" w:semiHidden="0" w:uiPriority="62" w:unhideWhenUsed="0"/>
-    <w:lsdException w:name="Medium Shading 1 Accent 4" w:semiHidden="0" w:uiPriority="63" w:unhideWhenUsed="0"/>
-    <w:lsdException w:name="Medium Shading 2 Accent 4" w:semiHidden="0" w:uiPriority="64" w:unhideWhenUsed="0"/>
-    <w:lsdException w:name="Medium List 1 Accent 4" w:semiHidden="0" w:uiPriority="65" w:unhideWhenUsed="0"/>
-    <w:lsdException w:name="Medium List 2 Accent 4" w:semiHidden="0" w:uiPriority="66" w:unhideWhenUsed="0"/>
-    <w:lsdException w:name="Medium Grid 1 Accent 4" w:semiHidden="0" w:uiPriority="67" w:unhideWhenUsed="0"/>
-    <w:lsdException w:name="Medium Grid 2 Accent 4" w:semiHidden="0" w:uiPriority="68" w:unhideWhenUsed="0"/>
-    <w:lsdException w:name="Medium Grid 3 Accent 4" w:semiHidden="0" w:uiPriority="69" w:unhideWhenUsed="0"/>
-    <w:lsdException w:name="Dark List Accent 4" w:semiHidden="0" w:uiPriority="70" w:unhideWhenUsed="0"/>
-    <w:lsdException w:name="Colorful Shading Accent 4" w:semiHidden="0" w:uiPriority="71" w:unhideWhenUsed="0"/>
-    <w:lsdException w:name="Colorful List Accent 4" w:semiHidden="0" w:uiPriority="72" w:unhideWhenUsed="0"/>
-    <w:lsdException w:name="Colorful Grid Accent 4" w:semiHidden="0" w:uiPriority="73" w:unhideWhenUsed="0"/>
-    <w:lsdException w:name="Light Shading Accent 5" w:semiHidden="0" w:uiPriority="60" w:unhideWhenUsed="0"/>
-    <w:lsdException w:name="Light List Accent 5" w:semiHidden="0" w:uiPriority="61" w:unhideWhenUsed="0"/>
-    <w:lsdException w:name="Light Grid Accent 5" w:semiHidden="0" w:uiPriority="62" w:unhideWhenUsed="0"/>
-    <w:lsdException w:name="Medium Shading 1 Accent 5" w:semiHidden="0" w:uiPriority="63" w:unhideWhenUsed="0"/>
-    <w:lsdException w:name="Medium Shading 2 Accent 5" w:semiHidden="0" w:uiPriority="64" w:unhideWhenUsed="0"/>
-    <w:lsdException w:name="Medium List 1 Accent 5" w:semiHidden="0" w:uiPriority="65" w:unhideWhenUsed="0"/>
-    <w:lsdException w:name="Medium List 2 Accent 5" w:semiHidden="0" w:uiPriority="66" w:unhideWhenUsed="0"/>
-    <w:lsdException w:name="Medium Grid 1 Accent 5" w:semiHidden="0" w:uiPriority="67" w:unhideWhenUsed="0"/>
-    <w:lsdException w:name="Medium Grid 2 Accent 5" w:semiHidden="0" w:uiPriority="68" w:unhideWhenUsed="0"/>
-    <w:lsdException w:name="Medium Grid 3 Accent 5" w:semiHidden="0" w:uiPriority="69" w:unhideWhenUsed="0"/>
-    <w:lsdException w:name="Dark List Accent 5" w:semiHidden="0" w:uiPriority="70" w:unhideWhenUsed="0"/>
-    <w:lsdException w:name="Colorful Shading Accent 5" w:semiHidden="0" w:uiPriority="71" w:unhideWhenUsed="0"/>
-    <w:lsdException w:name="Colorful List Accent 5" w:semiHidden="0" w:uiPriority="72" w:unhideWhenUsed="0"/>
-    <w:lsdException w:name="Colorful Grid Accent 5" w:semiHidden="0" w:uiPriority="73" w:unhideWhenUsed="0"/>
-    <w:lsdException w:name="Light Shading Accent 6" w:semiHidden="0" w:uiPriority="60" w:unhideWhenUsed="0"/>
-    <w:lsdException w:name="Light List Accent 6" w:semiHidden="0" w:uiPriority="61" w:unhideWhenUsed="0"/>
-    <w:lsdException w:name="Light Grid Accent 6" w:semiHidden="0" w:uiPriority="62" w:unhideWhenUsed="0"/>
-    <w:lsdException w:name="Medium Shading 1 Accent 6" w:semiHidden="0" w:uiPriority="63" w:unhideWhenUsed="0"/>
-    <w:lsdException w:name="Medium Shading 2 Accent 6" w:semiHidden="0" w:uiPriority="64" w:unhideWhenUsed="0"/>
-    <w:lsdException w:name="Medium List 1 Accent 6" w:semiHidden="0" w:uiPriority="65" w:unhideWhenUsed="0"/>
-    <w:lsdException w:name="Medium List 2 Accent 6" w:semiHidden="0" w:uiPriority="66" w:unhideWhenUsed="0"/>
-    <w:lsdException w:name="Medium Grid 1 Accent 6" w:semiHidden="0" w:uiPriority="67" w:unhideWhenUsed="0"/>
-    <w:lsdException w:name="Medium Grid 2 Accent 6" w:semiHidden="0" w:uiPriority="68" w:unhideWhenUsed="0"/>
-    <w:lsdException w:name="Medium Grid 3 Accent 6" w:semiHidden="0" w:uiPriority="69" w:unhideWhenUsed="0"/>
-    <w:lsdException w:name="Dark List Accent 6" w:semiHidden="0" w:uiPriority="70" w:unhideWhenUsed="0"/>
-    <w:lsdException w:name="Colorful Shading Accent 6" w:semiHidden="0" w:uiPriority="71" w:unhideWhenUsed="0"/>
-    <w:lsdException w:name="Colorful List Accent 6" w:semiHidden="0" w:uiPriority="72" w:unhideWhenUsed="0"/>
-    <w:lsdException w:name="Colorful Grid Accent 6" w:semiHidden="0" w:uiPriority="73" w:unhideWhenUsed="0"/>
-    <w:lsdException w:name="Subtle Emphasis" w:semiHidden="0" w:uiPriority="19" w:unhideWhenUsed="0" w:qFormat="1"/>
-    <w:lsdException w:name="Intense Emphasis" w:semiHidden="0" w:uiPriority="21" w:unhideWhenUsed="0" w:qFormat="1"/>
-    <w:lsdException w:name="Subtle Reference" w:semiHidden="0" w:uiPriority="31" w:unhideWhenUsed="0" w:qFormat="1"/>
-    <w:lsdException w:name="Intense Reference" w:semiHidden="0" w:uiPriority="32" w:unhideWhenUsed="0" w:qFormat="1"/>
-    <w:lsdException w:name="Book Title" w:semiHidden="0" w:uiPriority="33" w:unhideWhenUsed="0" w:qFormat="1"/>
-    <w:lsdException w:name="Bibliography" w:uiPriority="37"/>
-    <w:lsdException w:name="TOC Heading" w:uiPriority="39" w:qFormat="1"/>
+  <w:latentStyles w:defLockedState="0" w:defUIPriority="99" w:defSemiHidden="0" w:defUnhideWhenUsed="0" w:defQFormat="0" w:count="376">
+    <w:lsdException w:name="Normal" w:uiPriority="0" w:qFormat="1"/>
+    <w:lsdException w:name="heading 1" w:uiPriority="9" w:qFormat="1"/>
+    <w:lsdException w:name="heading 2" w:semiHidden="1" w:uiPriority="9" w:unhideWhenUsed="1" w:qFormat="1"/>
+    <w:lsdException w:name="heading 3" w:semiHidden="1" w:uiPriority="9" w:unhideWhenUsed="1" w:qFormat="1"/>
+    <w:lsdException w:name="heading 4" w:semiHidden="1" w:uiPriority="9" w:unhideWhenUsed="1" w:qFormat="1"/>
+    <w:lsdException w:name="heading 5" w:semiHidden="1" w:uiPriority="9" w:unhideWhenUsed="1" w:qFormat="1"/>
+    <w:lsdException w:name="heading 6" w:semiHidden="1" w:uiPriority="9" w:unhideWhenUsed="1" w:qFormat="1"/>
+    <w:lsdException w:name="heading 7" w:semiHidden="1" w:uiPriority="9" w:unhideWhenUsed="1" w:qFormat="1"/>
+    <w:lsdException w:name="heading 8" w:semiHidden="1" w:uiPriority="9" w:unhideWhenUsed="1" w:qFormat="1"/>
+    <w:lsdException w:name="heading 9" w:semiHidden="1" w:uiPriority="9" w:unhideWhenUsed="1" w:qFormat="1"/>
+    <w:lsdException w:name="index 1" w:semiHidden="1" w:unhideWhenUsed="1"/>
+    <w:lsdException w:name="index 2" w:semiHidden="1" w:unhideWhenUsed="1"/>
+    <w:lsdException w:name="index 3" w:semiHidden="1" w:unhideWhenUsed="1"/>
+    <w:lsdException w:name="index 4" w:semiHidden="1" w:unhideWhenUsed="1"/>
+    <w:lsdException w:name="index 5" w:semiHidden="1" w:unhideWhenUsed="1"/>
+    <w:lsdException w:name="index 6" w:semiHidden="1" w:unhideWhenUsed="1"/>
+    <w:lsdException w:name="index 7" w:semiHidden="1" w:unhideWhenUsed="1"/>
+    <w:lsdException w:name="index 8" w:semiHidden="1" w:unhideWhenUsed="1"/>
+    <w:lsdException w:name="index 9" w:semiHidden="1" w:unhideWhenUsed="1"/>
+    <w:lsdException w:name="toc 1" w:semiHidden="1" w:uiPriority="39" w:unhideWhenUsed="1"/>
+    <w:lsdException w:name="toc 2" w:semiHidden="1" w:uiPriority="39" w:unhideWhenUsed="1"/>
+    <w:lsdException w:name="toc 3" w:semiHidden="1" w:uiPriority="39" w:unhideWhenUsed="1"/>
+    <w:lsdException w:name="toc 4" w:semiHidden="1" w:uiPriority="39" w:unhideWhenUsed="1"/>
+    <w:lsdException w:name="toc 5" w:semiHidden="1" w:uiPriority="39" w:unhideWhenUsed="1"/>
+    <w:lsdException w:name="toc 6" w:semiHidden="1" w:uiPriority="39" w:unhideWhenUsed="1"/>
+    <w:lsdException w:name="toc 7" w:semiHidden="1" w:uiPriority="39" w:unhideWhenUsed="1"/>
+    <w:lsdException w:name="toc 8" w:semiHidden="1" w:uiPriority="39" w:unhideWhenUsed="1"/>
+    <w:lsdException w:name="toc 9" w:semiHidden="1" w:uiPriority="39" w:unhideWhenUsed="1"/>
+    <w:lsdException w:name="Normal Indent" w:semiHidden="1" w:unhideWhenUsed="1"/>
+    <w:lsdException w:name="footnote text" w:semiHidden="1" w:unhideWhenUsed="1"/>
+    <w:lsdException w:name="annotation text" w:semiHidden="1" w:unhideWhenUsed="1"/>
+    <w:lsdException w:name="header" w:semiHidden="1" w:unhideWhenUsed="1"/>
+    <w:lsdException w:name="footer" w:semiHidden="1" w:unhideWhenUsed="1"/>
+    <w:lsdException w:name="index heading" w:semiHidden="1" w:unhideWhenUsed="1"/>
+    <w:lsdException w:name="caption" w:semiHidden="1" w:uiPriority="35" w:unhideWhenUsed="1" w:qFormat="1"/>
+    <w:lsdException w:name="table of figures" w:semiHidden="1" w:unhideWhenUsed="1"/>
+    <w:lsdException w:name="envelope address" w:semiHidden="1" w:unhideWhenUsed="1"/>
+    <w:lsdException w:name="envelope return" w:semiHidden="1" w:unhideWhenUsed="1"/>
+    <w:lsdException w:name="footnote reference" w:semiHidden="1" w:unhideWhenUsed="1"/>
+    <w:lsdException w:name="annotation reference" w:semiHidden="1" w:unhideWhenUsed="1"/>
+    <w:lsdException w:name="line number" w:semiHidden="1" w:unhideWhenUsed="1"/>
+    <w:lsdException w:name="page number" w:semiHidden="1" w:unhideWhenUsed="1"/>
+    <w:lsdException w:name="endnote reference" w:semiHidden="1" w:unhideWhenUsed="1"/>
+    <w:lsdException w:name="endnote text" w:semiHidden="1" w:unhideWhenUsed="1"/>
+    <w:lsdException w:name="table of authorities" w:semiHidden="1" w:unhideWhenUsed="1"/>
+    <w:lsdException w:name="macro" w:semiHidden="1" w:unhideWhenUsed="1"/>
+    <w:lsdException w:name="toa heading" w:semiHidden="1" w:unhideWhenUsed="1"/>
+    <w:lsdException w:name="List" w:semiHidden="1" w:unhideWhenUsed="1"/>
+    <w:lsdException w:name="List Bullet" w:semiHidden="1" w:unhideWhenUsed="1"/>
+    <w:lsdException w:name="List Number" w:semiHidden="1" w:unhideWhenUsed="1"/>
+    <w:lsdException w:name="List 2" w:semiHidden="1" w:unhideWhenUsed="1"/>
+    <w:lsdException w:name="List 3" w:semiHidden="1" w:unhideWhenUsed="1"/>
+    <w:lsdException w:name="List 4" w:semiHidden="1" w:unhideWhenUsed="1"/>
+    <w:lsdException w:name="List 5" w:semiHidden="1" w:unhideWhenUsed="1"/>
+    <w:lsdException w:name="List Bullet 2" w:semiHidden="1" w:unhideWhenUsed="1"/>
+    <w:lsdException w:name="List Bullet 3" w:semiHidden="1" w:unhideWhenUsed="1"/>
+    <w:lsdException w:name="List Bullet 4" w:semiHidden="1" w:unhideWhenUsed="1"/>
+    <w:lsdException w:name="List Bullet 5" w:semiHidden="1" w:unhideWhenUsed="1"/>
+    <w:lsdException w:name="List Number 2" w:semiHidden="1" w:unhideWhenUsed="1"/>
+    <w:lsdException w:name="List Number 3" w:semiHidden="1" w:unhideWhenUsed="1"/>
+    <w:lsdException w:name="List Number 4" w:semiHidden="1" w:unhideWhenUsed="1"/>
+    <w:lsdException w:name="List Number 5" w:semiHidden="1" w:unhideWhenUsed="1"/>
+    <w:lsdException w:name="Title" w:uiPriority="10" w:qFormat="1"/>
+    <w:lsdException w:name="Closing" w:semiHidden="1" w:unhideWhenUsed="1"/>
+    <w:lsdException w:name="Signature" w:semiHidden="1" w:unhideWhenUsed="1"/>
+    <w:lsdException w:name="Default Paragraph Font" w:semiHidden="1" w:uiPriority="1" w:unhideWhenUsed="1"/>
+    <w:lsdException w:name="Body Text" w:semiHidden="1" w:unhideWhenUsed="1"/>
+    <w:lsdException w:name="Body Text Indent" w:semiHidden="1" w:unhideWhenUsed="1"/>
+    <w:lsdException w:name="List Continue" w:semiHidden="1" w:unhideWhenUsed="1"/>
+    <w:lsdException w:name="List Continue 2" w:semiHidden="1" w:unhideWhenUsed="1"/>
+    <w:lsdException w:name="List Continue 3" w:semiHidden="1" w:unhideWhenUsed="1"/>
+    <w:lsdException w:name="List Continue 4" w:semiHidden="1" w:unhideWhenUsed="1"/>
+    <w:lsdException w:name="List Continue 5" w:semiHidden="1" w:unhideWhenUsed="1"/>
+    <w:lsdException w:name="Message Header" w:semiHidden="1" w:unhideWhenUsed="1"/>
+    <w:lsdException w:name="Subtitle" w:uiPriority="11" w:qFormat="1"/>
+    <w:lsdException w:name="Salutation" w:semiHidden="1" w:unhideWhenUsed="1"/>
+    <w:lsdException w:name="Date" w:semiHidden="1" w:unhideWhenUsed="1"/>
+    <w:lsdException w:name="Body Text First Indent" w:semiHidden="1" w:unhideWhenUsed="1"/>
+    <w:lsdException w:name="Body Text First Indent 2" w:semiHidden="1" w:unhideWhenUsed="1"/>
+    <w:lsdException w:name="Note Heading" w:semiHidden="1" w:unhideWhenUsed="1"/>
+    <w:lsdException w:name="Body Text 2" w:semiHidden="1" w:unhideWhenUsed="1"/>
+    <w:lsdException w:name="Body Text 3" w:semiHidden="1" w:unhideWhenUsed="1"/>
+    <w:lsdException w:name="Body Text Indent 2" w:semiHidden="1" w:unhideWhenUsed="1"/>
+    <w:lsdException w:name="Body Text Indent 3" w:semiHidden="1" w:unhideWhenUsed="1"/>
+    <w:lsdException w:name="Block Text" w:semiHidden="1" w:unhideWhenUsed="1"/>
+    <w:lsdException w:name="Hyperlink" w:semiHidden="1" w:unhideWhenUsed="1"/>
+    <w:lsdException w:name="FollowedHyperlink" w:semiHidden="1" w:unhideWhenUsed="1"/>
+    <w:lsdException w:name="Strong" w:uiPriority="22" w:qFormat="1"/>
+    <w:lsdException w:name="Emphasis" w:uiPriority="20" w:qFormat="1"/>
+    <w:lsdException w:name="Document Map" w:semiHidden="1" w:unhideWhenUsed="1"/>
+    <w:lsdException w:name="Plain Text" w:semiHidden="1" w:unhideWhenUsed="1"/>
+    <w:lsdException w:name="E-mail Signature" w:semiHidden="1" w:unhideWhenUsed="1"/>
+    <w:lsdException w:name="HTML Top of Form" w:semiHidden="1" w:unhideWhenUsed="1"/>
+    <w:lsdException w:name="HTML Bottom of Form" w:semiHidden="1" w:unhideWhenUsed="1"/>
+    <w:lsdException w:name="Normal (Web)" w:semiHidden="1" w:unhideWhenUsed="1"/>
+    <w:lsdException w:name="HTML Acronym" w:semiHidden="1" w:unhideWhenUsed="1"/>
+    <w:lsdException w:name="HTML Address" w:semiHidden="1" w:unhideWhenUsed="1"/>
+    <w:lsdException w:name="HTML Cite" w:semiHidden="1" w:unhideWhenUsed="1"/>
+    <w:lsdException w:name="HTML Code" w:semiHidden="1" w:unhideWhenUsed="1"/>
+    <w:lsdException w:name="HTML Definition" w:semiHidden="1" w:unhideWhenUsed="1"/>
+    <w:lsdException w:name="HTML Keyboard" w:semiHidden="1" w:unhideWhenUsed="1"/>
+    <w:lsdException w:name="HTML Preformatted" w:semiHidden="1" w:unhideWhenUsed="1"/>
+    <w:lsdException w:name="HTML Sample" w:semiHidden="1" w:unhideWhenUsed="1"/>
+    <w:lsdException w:name="HTML Typewriter" w:semiHidden="1" w:unhideWhenUsed="1"/>
+    <w:lsdException w:name="HTML Variable" w:semiHidden="1" w:unhideWhenUsed="1"/>
+    <w:lsdException w:name="Normal Table" w:semiHidden="1" w:unhideWhenUsed="1"/>
+    <w:lsdException w:name="annotation subject" w:semiHidden="1" w:unhideWhenUsed="1"/>
+    <w:lsdException w:name="No List" w:semiHidden="1" w:unhideWhenUsed="1"/>
+    <w:lsdException w:name="Outline List 1" w:semiHidden="1" w:unhideWhenUsed="1"/>
+    <w:lsdException w:name="Outline List 2" w:semiHidden="1" w:unhideWhenUsed="1"/>
+    <w:lsdException w:name="Outline List 3" w:semiHidden="1" w:unhideWhenUsed="1"/>
+    <w:lsdException w:name="Table Simple 1" w:semiHidden="1" w:unhideWhenUsed="1"/>
+    <w:lsdException w:name="Table Simple 2" w:semiHidden="1" w:unhideWhenUsed="1"/>
+    <w:lsdException w:name="Table Simple 3" w:semiHidden="1" w:unhideWhenUsed="1"/>
+    <w:lsdException w:name="Table Classic 1" w:semiHidden="1" w:unhideWhenUsed="1"/>
+    <w:lsdException w:name="Table Classic 2" w:semiHidden="1" w:unhideWhenUsed="1"/>
+    <w:lsdException w:name="Table Classic 3" w:semiHidden="1" w:unhideWhenUsed="1"/>
+    <w:lsdException w:name="Table Classic 4" w:semiHidden="1" w:unhideWhenUsed="1"/>
+    <w:lsdException w:name="Table Colorful 1" w:semiHidden="1" w:unhideWhenUsed="1"/>
+    <w:lsdException w:name="Table Colorful 2" w:semiHidden="1" w:unhideWhenUsed="1"/>
+    <w:lsdException w:name="Table Colorful 3" w:semiHidden="1" w:unhideWhenUsed="1"/>
+    <w:lsdException w:name="Table Columns 1" w:semiHidden="1" w:unhideWhenUsed="1"/>
+    <w:lsdException w:name="Table Columns 2" w:semiHidden="1" w:unhideWhenUsed="1"/>
+    <w:lsdException w:name="Table Columns 3" w:semiHidden="1" w:unhideWhenUsed="1"/>
+    <w:lsdException w:name="Table Columns 4" w:semiHidden="1" w:unhideWhenUsed="1"/>
+    <w:lsdException w:name="Table Columns 5" w:semiHidden="1" w:unhideWhenUsed="1"/>
+    <w:lsdException w:name="Table Grid 1" w:semiHidden="1" w:unhideWhenUsed="1"/>
+    <w:lsdException w:name="Table Grid 2" w:semiHidden="1" w:unhideWhenUsed="1"/>
+    <w:lsdException w:name="Table Grid 3" w:semiHidden="1" w:unhideWhenUsed="1"/>
+    <w:lsdException w:name="Table Grid 4" w:semiHidden="1" w:unhideWhenUsed="1"/>
+    <w:lsdException w:name="Table Grid 5" w:semiHidden="1" w:unhideWhenUsed="1"/>
+    <w:lsdException w:name="Table Grid 6" w:semiHidden="1" w:unhideWhenUsed="1"/>
+    <w:lsdException w:name="Table Grid 7" w:semiHidden="1" w:unhideWhenUsed="1"/>
+    <w:lsdException w:name="Table Grid 8" w:semiHidden="1" w:unhideWhenUsed="1"/>
+    <w:lsdException w:name="Table List 1" w:semiHidden="1" w:unhideWhenUsed="1"/>
+    <w:lsdException w:name="Table List 2" w:semiHidden="1" w:unhideWhenUsed="1"/>
+    <w:lsdException w:name="Table List 3" w:semiHidden="1" w:unhideWhenUsed="1"/>
+    <w:lsdException w:name="Table List 4" w:semiHidden="1" w:unhideWhenUsed="1"/>
+    <w:lsdException w:name="Table List 5" w:semiHidden="1" w:unhideWhenUsed="1"/>
+    <w:lsdException w:name="Table List 6" w:semiHidden="1" w:unhideWhenUsed="1"/>
+    <w:lsdException w:name="Table List 7" w:semiHidden="1" w:unhideWhenUsed="1"/>
+    <w:lsdException w:name="Table List 8" w:semiHidden="1" w:unhideWhenUsed="1"/>
+    <w:lsdException w:name="Table 3D effects 1" w:semiHidden="1" w:unhideWhenUsed="1"/>
+    <w:lsdException w:name="Table 3D effects 2" w:semiHidden="1" w:unhideWhenUsed="1"/>
+    <w:lsdException w:name="Table 3D effects 3" w:semiHidden="1" w:unhideWhenUsed="1"/>
+    <w:lsdException w:name="Table Contemporary" w:semiHidden="1" w:unhideWhenUsed="1"/>
+    <w:lsdException w:name="Table Elegant" w:semiHidden="1" w:unhideWhenUsed="1"/>
+    <w:lsdException w:name="Table Professional" w:semiHidden="1" w:unhideWhenUsed="1"/>
+    <w:lsdException w:name="Table Subtle 1" w:semiHidden="1" w:unhideWhenUsed="1"/>
+    <w:lsdException w:name="Table Subtle 2" w:semiHidden="1" w:unhideWhenUsed="1"/>
+    <w:lsdException w:name="Table Web 1" w:semiHidden="1" w:unhideWhenUsed="1"/>
+    <w:lsdException w:name="Table Web 2" w:semiHidden="1" w:unhideWhenUsed="1"/>
+    <w:lsdException w:name="Table Web 3" w:semiHidden="1" w:unhideWhenUsed="1"/>
+    <w:lsdException w:name="Balloon Text" w:semiHidden="1" w:unhideWhenUsed="1"/>
+    <w:lsdException w:name="Table Grid" w:semiHidden="1" w:uiPriority="59" w:unhideWhenUsed="1"/>
+    <w:lsdException w:name="Table Theme" w:semiHidden="1" w:unhideWhenUsed="1"/>
+    <w:lsdException w:name="Placeholder Text" w:semiHidden="1"/>
+    <w:lsdException w:name="No Spacing" w:uiPriority="1" w:qFormat="1"/>
+    <w:lsdException w:name="Light Shading" w:uiPriority="60"/>
+    <w:lsdException w:name="Light List" w:uiPriority="61"/>
+    <w:lsdException w:name="Light Grid" w:uiPriority="62"/>
+    <w:lsdException w:name="Medium Shading 1" w:uiPriority="63"/>
+    <w:lsdException w:name="Medium Shading 2" w:uiPriority="64"/>
+    <w:lsdException w:name="Medium List 1" w:uiPriority="65"/>
+    <w:lsdException w:name="Medium List 2" w:uiPriority="66"/>
+    <w:lsdException w:name="Medium Grid 1" w:uiPriority="67"/>
+    <w:lsdException w:name="Medium Grid 2" w:uiPriority="68"/>
+    <w:lsdException w:name="Medium Grid 3" w:uiPriority="69"/>
+    <w:lsdException w:name="Dark List" w:uiPriority="70"/>
+    <w:lsdException w:name="Colorful Shading" w:uiPriority="71"/>
+    <w:lsdException w:name="Colorful List" w:uiPriority="72"/>
+    <w:lsdException w:name="Colorful Grid" w:uiPriority="73"/>
+    <w:lsdException w:name="Light Shading Accent 1" w:uiPriority="60"/>
+    <w:lsdException w:name="Light List Accent 1" w:uiPriority="61"/>
+    <w:lsdException w:name="Light Grid Accent 1" w:uiPriority="62"/>
+    <w:lsdException w:name="Medium Shading 1 Accent 1" w:uiPriority="63"/>
+    <w:lsdException w:name="Medium Shading 2 Accent 1" w:uiPriority="64"/>
+    <w:lsdException w:name="Medium List 1 Accent 1" w:uiPriority="65"/>
+    <w:lsdException w:name="Revision" w:semiHidden="1"/>
+    <w:lsdException w:name="List Paragraph" w:uiPriority="34" w:qFormat="1"/>
+    <w:lsdException w:name="Quote" w:uiPriority="29" w:qFormat="1"/>
+    <w:lsdException w:name="Intense Quote" w:uiPriority="30" w:qFormat="1"/>
+    <w:lsdException w:name="Medium List 2 Accent 1" w:uiPriority="66"/>
+    <w:lsdException w:name="Medium Grid 1 Accent 1" w:uiPriority="67"/>
+    <w:lsdException w:name="Medium Grid 2 Accent 1" w:uiPriority="68"/>
+    <w:lsdException w:name="Medium Grid 3 Accent 1" w:uiPriority="69"/>
+    <w:lsdException w:name="Dark List Accent 1" w:uiPriority="70"/>
+    <w:lsdException w:name="Colorful Shading Accent 1" w:uiPriority="71"/>
+    <w:lsdException w:name="Colorful List Accent 1" w:uiPriority="72"/>
+    <w:lsdException w:name="Colorful Grid Accent 1" w:uiPriority="73"/>
+    <w:lsdException w:name="Light Shading Accent 2" w:uiPriority="60"/>
+    <w:lsdException w:name="Light List Accent 2" w:uiPriority="61"/>
+    <w:lsdException w:name="Light Grid Accent 2" w:uiPriority="62"/>
+    <w:lsdException w:name="Medium Shading 1 Accent 2" w:uiPriority="63"/>
+    <w:lsdException w:name="Medium Shading 2 Accent 2" w:uiPriority="64"/>
+    <w:lsdException w:name="Medium List 1 Accent 2" w:uiPriority="65"/>
+    <w:lsdException w:name="Medium List 2 Accent 2" w:uiPriority="66"/>
+    <w:lsdException w:name="Medium Grid 1 Accent 2" w:uiPriority="67"/>
+    <w:lsdException w:name="Medium Grid 2 Accent 2" w:uiPriority="68"/>
+    <w:lsdException w:name="Medium Grid 3 Accent 2" w:uiPriority="69"/>
+    <w:lsdException w:name="Dark List Accent 2" w:uiPriority="70"/>
+    <w:lsdException w:name="Colorful Shading Accent 2" w:uiPriority="71"/>
+    <w:lsdException w:name="Colorful List Accent 2" w:uiPriority="72"/>
+    <w:lsdException w:name="Colorful Grid Accent 2" w:uiPriority="73"/>
+    <w:lsdException w:name="Light Shading Accent 3" w:uiPriority="60"/>
+    <w:lsdException w:name="Light List Accent 3" w:uiPriority="61"/>
+    <w:lsdException w:name="Light Grid Accent 3" w:uiPriority="62"/>
+    <w:lsdException w:name="Medium Shading 1 Accent 3" w:uiPriority="63"/>
+    <w:lsdException w:name="Medium Shading 2 Accent 3" w:uiPriority="64"/>
+    <w:lsdException w:name="Medium List 1 Accent 3" w:uiPriority="65"/>
+    <w:lsdException w:name="Medium List 2 Accent 3" w:uiPriority="66"/>
+    <w:lsdException w:name="Medium Grid 1 Accent 3" w:uiPriority="67"/>
+    <w:lsdException w:name="Medium Grid 2 Accent 3" w:uiPriority="68"/>
+    <w:lsdException w:name="Medium Grid 3 Accent 3" w:uiPriority="69"/>
+    <w:lsdException w:name="Dark List Accent 3" w:uiPriority="70"/>
+    <w:lsdException w:name="Colorful Shading Accent 3" w:uiPriority="71"/>
+    <w:lsdException w:name="Colorful List Accent 3" w:uiPriority="72"/>
+    <w:lsdException w:name="Colorful Grid Accent 3" w:uiPriority="73"/>
+    <w:lsdException w:name="Light Shading Accent 4" w:uiPriority="60"/>
+    <w:lsdException w:name="Light List Accent 4" w:uiPriority="61"/>
+    <w:lsdException w:name="Light Grid Accent 4" w:uiPriority="62"/>
+    <w:lsdException w:name="Medium Shading 1 Accent 4" w:uiPriority="63"/>
+    <w:lsdException w:name="Medium Shading 2 Accent 4" w:uiPriority="64"/>
+    <w:lsdException w:name="Medium List 1 Accent 4" w:uiPriority="65"/>
+    <w:lsdException w:name="Medium List 2 Accent 4" w:uiPriority="66"/>
+    <w:lsdException w:name="Medium Grid 1 Accent 4" w:uiPriority="67"/>
+    <w:lsdException w:name="Medium Grid 2 Accent 4" w:uiPriority="68"/>
+    <w:lsdException w:name="Medium Grid 3 Accent 4" w:uiPriority="69"/>
+    <w:lsdException w:name="Dark List Accent 4" w:uiPriority="70"/>
+    <w:lsdException w:name="Colorful Shading Accent 4" w:uiPriority="71"/>
+    <w:lsdException w:name="Colorful List Accent 4" w:uiPriority="72"/>
+    <w:lsdException w:name="Colorful Grid Accent 4" w:uiPriority="73"/>
+    <w:lsdException w:name="Light Shading Accent 5" w:uiPriority="60"/>
+    <w:lsdException w:name="Light List Accent 5" w:uiPriority="61"/>
+    <w:lsdException w:name="Light Grid Accent 5" w:uiPriority="62"/>
+    <w:lsdException w:name="Medium Shading 1 Accent 5" w:uiPriority="63"/>
+    <w:lsdException w:name="Medium Shading 2 Accent 5" w:uiPriority="64"/>
+    <w:lsdException w:name="Medium List 1 Accent 5" w:uiPriority="65"/>
+    <w:lsdException w:name="Medium List 2 Accent 5" w:uiPriority="66"/>
+    <w:lsdException w:name="Medium Grid 1 Accent 5" w:uiPriority="67"/>
+    <w:lsdException w:name="Medium Grid 2 Accent 5" w:uiPriority="68"/>
+    <w:lsdException w:name="Medium Grid 3 Accent 5" w:uiPriority="69"/>
+    <w:lsdException w:name="Dark List Accent 5" w:uiPriority="70"/>
+    <w:lsdException w:name="Colorful Shading Accent 5" w:uiPriority="71"/>
+    <w:lsdException w:name="Colorful List Accent 5" w:uiPriority="72"/>
+    <w:lsdException w:name="Colorful Grid Accent 5" w:uiPriority="73"/>
+    <w:lsdException w:name="Light Shading Accent 6" w:uiPriority="60"/>
+    <w:lsdException w:name="Light List Accent 6" w:uiPriority="61"/>
+    <w:lsdException w:name="Light Grid Accent 6" w:uiPriority="62"/>
+    <w:lsdException w:name="Medium Shading 1 Accent 6" w:uiPriority="63"/>
+    <w:lsdException w:name="Medium Shading 2 Accent 6" w:uiPriority="64"/>
+    <w:lsdException w:name="Medium List 1 Accent 6" w:uiPriority="65"/>
+    <w:lsdException w:name="Medium List 2 Accent 6" w:uiPriority="66"/>
+    <w:lsdException w:name="Medium Grid 1 Accent 6" w:uiPriority="67"/>
+    <w:lsdException w:name="Medium Grid 2 Accent 6" w:uiPriority="68"/>
+    <w:lsdException w:name="Medium Grid 3 Accent 6" w:uiPriority="69"/>
+    <w:lsdException w:name="Dark List Accent 6" w:uiPriority="70"/>
+    <w:lsdException w:name="Colorful Shading Accent 6" w:uiPriority="71"/>
+    <w:lsdException w:name="Colorful List Accent 6" w:uiPriority="72"/>
+    <w:lsdException w:name="Colorful Grid Accent 6" w:uiPriority="73"/>
+    <w:lsdException w:name="Subtle Emphasis" w:uiPriority="19" w:qFormat="1"/>
+    <w:lsdException w:name="Intense Emphasis" w:uiPriority="21" w:qFormat="1"/>
+    <w:lsdException w:name="Subtle Reference" w:uiPriority="31" w:qFormat="1"/>
+    <w:lsdException w:name="Intense Reference" w:uiPriority="32" w:qFormat="1"/>
+    <w:lsdException w:name="Book Title" w:uiPriority="33" w:qFormat="1"/>
+    <w:lsdException w:name="Bibliography" w:semiHidden="1" w:uiPriority="37" w:unhideWhenUsed="1"/>
+    <w:lsdException w:name="TOC Heading" w:semiHidden="1" w:uiPriority="39" w:unhideWhenUsed="1" w:qFormat="1"/>
+    <w:lsdException w:name="Plain Table 1" w:uiPriority="41"/>
+    <w:lsdException w:name="Plain Table 2" w:uiPriority="42"/>
+    <w:lsdException w:name="Plain Table 3" w:uiPriority="43"/>
+    <w:lsdException w:name="Plain Table 4" w:uiPriority="44"/>
+    <w:lsdException w:name="Plain Table 5" w:uiPriority="45"/>
+    <w:lsdException w:name="Grid Table Light" w:uiPriority="40"/>
+    <w:lsdException w:name="Grid Table 1 Light" w:uiPriority="46"/>
+    <w:lsdException w:name="Grid Table 2" w:uiPriority="47"/>
+    <w:lsdException w:name="Grid Table 3" w:uiPriority="48"/>
+    <w:lsdException w:name="Grid Table 4" w:uiPriority="49"/>
+    <w:lsdException w:name="Grid Table 5 Dark" w:uiPriority="50"/>
+    <w:lsdException w:name="Grid Table 6 Colorful" w:uiPriority="51"/>
+    <w:lsdException w:name="Grid Table 7 Colorful" w:uiPriority="52"/>
+    <w:lsdException w:name="Grid Table 1 Light Accent 1" w:uiPriority="46"/>
+    <w:lsdException w:name="Grid Table 2 Accent 1" w:uiPriority="47"/>
+    <w:lsdException w:name="Grid Table 3 Accent 1" w:uiPriority="48"/>
+    <w:lsdException w:name="Grid Table 4 Accent 1" w:uiPriority="49"/>
+    <w:lsdException w:name="Grid Table 5 Dark Accent 1" w:uiPriority="50"/>
+    <w:lsdException w:name="Grid Table 6 Colorful Accent 1" w:uiPriority="51"/>
+    <w:lsdException w:name="Grid Table 7 Colorful Accent 1" w:uiPriority="52"/>
+    <w:lsdException w:name="Grid Table 1 Light Accent 2" w:uiPriority="46"/>
+    <w:lsdException w:name="Grid Table 2 Accent 2" w:uiPriority="47"/>
+    <w:lsdException w:name="Grid Table 3 Accent 2" w:uiPriority="48"/>
+    <w:lsdException w:name="Grid Table 4 Accent 2" w:uiPriority="49"/>
+    <w:lsdException w:name="Grid Table 5 Dark Accent 2" w:uiPriority="50"/>
+    <w:lsdException w:name="Grid Table 6 Colorful Accent 2" w:uiPriority="51"/>
+    <w:lsdException w:name="Grid Table 7 Colorful Accent 2" w:uiPriority="52"/>
+    <w:lsdException w:name="Grid Table 1 Light Accent 3" w:uiPriority="46"/>
+    <w:lsdException w:name="Grid Table 2 Accent 3" w:uiPriority="47"/>
+    <w:lsdException w:name="Grid Table 3 Accent 3" w:uiPriority="48"/>
+    <w:lsdException w:name="Grid Table 4 Accent 3" w:uiPriority="49"/>
+    <w:lsdException w:name="Grid Table 5 Dark Accent 3" w:uiPriority="50"/>
+    <w:lsdException w:name="Grid Table 6 Colorful Accent 3" w:uiPriority="51"/>
+    <w:lsdException w:name="Grid Table 7 Colorful Accent 3" w:uiPriority="52"/>
+    <w:lsdException w:name="Grid Table 1 Light Accent 4" w:uiPriority="46"/>
+    <w:lsdException w:name="Grid Table 2 Accent 4" w:uiPriority="47"/>
+    <w:lsdException w:name="Grid Table 3 Accent 4" w:uiPriority="48"/>
+    <w:lsdException w:name="Grid Table 4 Accent 4" w:uiPriority="49"/>
+    <w:lsdException w:name="Grid Table 5 Dark Accent 4" w:uiPriority="50"/>
+    <w:lsdException w:name="Grid Table 6 Colorful Accent 4" w:uiPriority="51"/>
+    <w:lsdException w:name="Grid Table 7 Colorful Accent 4" w:uiPriority="52"/>
+    <w:lsdException w:name="Grid Table 1 Light Accent 5" w:uiPriority="46"/>
+    <w:lsdException w:name="Grid Table 2 Accent 5" w:uiPriority="47"/>
+    <w:lsdException w:name="Grid Table 3 Accent 5" w:uiPriority="48"/>
+    <w:lsdException w:name="Grid Table 4 Accent 5" w:uiPriority="49"/>
+    <w:lsdException w:name="Grid Table 5 Dark Accent 5" w:uiPriority="50"/>
+    <w:lsdException w:name="Grid Table 6 Colorful Accent 5" w:uiPriority="51"/>
+    <w:lsdException w:name="Grid Table 7 Colorful Accent 5" w:uiPriority="52"/>
+    <w:lsdException w:name="Grid Table 1 Light Accent 6" w:uiPriority="46"/>
+    <w:lsdException w:name="Grid Table 2 Accent 6" w:uiPriority="47"/>
+    <w:lsdException w:name="Grid Table 3 Accent 6" w:uiPriority="48"/>
+    <w:lsdException w:name="Grid Table 4 Accent 6" w:uiPriority="49"/>
+    <w:lsdException w:name="Grid Table 5 Dark Accent 6" w:uiPriority="50"/>
+    <w:lsdException w:name="Grid Table 6 Colorful Accent 6" w:uiPriority="51"/>
+    <w:lsdException w:name="Grid Table 7 Colorful Accent 6" w:uiPriority="52"/>
+    <w:lsdException w:name="List Table 1 Light" w:uiPriority="46"/>
+    <w:lsdException w:name="List Table 2" w:uiPriority="47"/>
+    <w:lsdException w:name="List Table 3" w:uiPriority="48"/>
+    <w:lsdException w:name="List Table 4" w:uiPriority="49"/>
+    <w:lsdException w:name="List Table 5 Dark" w:uiPriority="50"/>
+    <w:lsdException w:name="List Table 6 Colorful" w:uiPriority="51"/>
+    <w:lsdException w:name="List Table 7 Colorful" w:uiPriority="52"/>
+    <w:lsdException w:name="List Table 1 Light Accent 1" w:uiPriority="46"/>
+    <w:lsdException w:name="List Table 2 Accent 1" w:uiPriority="47"/>
+    <w:lsdException w:name="List Table 3 Accent 1" w:uiPriority="48"/>
+    <w:lsdException w:name="List Table 4 Accent 1" w:uiPriority="49"/>
+    <w:lsdException w:name="List Table 5 Dark Accent 1" w:uiPriority="50"/>
+    <w:lsdException w:name="List Table 6 Colorful Accent 1" w:uiPriority="51"/>
+    <w:lsdException w:name="List Table 7 Colorful Accent 1" w:uiPriority="52"/>
+    <w:lsdException w:name="List Table 1 Light Accent 2" w:uiPriority="46"/>
+    <w:lsdException w:name="List Table 2 Accent 2" w:uiPriority="47"/>
+    <w:lsdException w:name="List Table 3 Accent 2" w:uiPriority="48"/>
+    <w:lsdException w:name="List Table 4 Accent 2" w:uiPriority="49"/>
+    <w:lsdException w:name="List Table 5 Dark Accent 2" w:uiPriority="50"/>
+    <w:lsdException w:name="List Table 6 Colorful Accent 2" w:uiPriority="51"/>
+    <w:lsdException w:name="List Table 7 Colorful Accent 2" w:uiPriority="52"/>
+    <w:lsdException w:name="List Table 1 Light Accent 3" w:uiPriority="46"/>
+    <w:lsdException w:name="List Table 2 Accent 3" w:uiPriority="47"/>
+    <w:lsdException w:name="List Table 3 Accent 3" w:uiPriority="48"/>
+    <w:lsdException w:name="List Table 4 Accent 3" w:uiPriority="49"/>
+    <w:lsdException w:name="List Table 5 Dark Accent 3" w:uiPriority="50"/>
+    <w:lsdException w:name="List Table 6 Colorful Accent 3" w:uiPriority="51"/>
+    <w:lsdException w:name="List Table 7 Colorful Accent 3" w:uiPriority="52"/>
+    <w:lsdException w:name="List Table 1 Light Accent 4" w:uiPriority="46"/>
+    <w:lsdException w:name="List Table 2 Accent 4" w:uiPriority="47"/>
+    <w:lsdException w:name="List Table 3 Accent 4" w:uiPriority="48"/>
+    <w:lsdException w:name="List Table 4 Accent 4" w:uiPriority="49"/>
+    <w:lsdException w:name="List Table 5 Dark Accent 4" w:uiPriority="50"/>
+    <w:lsdException w:name="List Table 6 Colorful Accent 4" w:uiPriority="51"/>
+    <w:lsdException w:name="List Table 7 Colorful Accent 4" w:uiPriority="52"/>
+    <w:lsdException w:name="List Table 1 Light Accent 5" w:uiPriority="46"/>
+    <w:lsdException w:name="List Table 2 Accent 5" w:uiPriority="47"/>
+    <w:lsdException w:name="List Table 3 Accent 5" w:uiPriority="48"/>
+    <w:lsdException w:name="List Table 4 Accent 5" w:uiPriority="49"/>
+    <w:lsdException w:name="List Table 5 Dark Accent 5" w:uiPriority="50"/>
+    <w:lsdException w:name="List Table 6 Colorful Accent 5" w:uiPriority="51"/>
+    <w:lsdException w:name="List Table 7 Colorful Accent 5" w:uiPriority="52"/>
+    <w:lsdException w:name="List Table 1 Light Accent 6" w:uiPriority="46"/>
+    <w:lsdException w:name="List Table 2 Accent 6" w:uiPriority="47"/>
+    <w:lsdException w:name="List Table 3 Accent 6" w:uiPriority="48"/>
+    <w:lsdException w:name="List Table 4 Accent 6" w:uiPriority="49"/>
+    <w:lsdException w:name="List Table 5 Dark Accent 6" w:uiPriority="50"/>
+    <w:lsdException w:name="List Table 6 Colorful Accent 6" w:uiPriority="51"/>
+    <w:lsdException w:name="List Table 7 Colorful Accent 6" w:uiPriority="52"/>
+    <w:lsdException w:name="Mention" w:semiHidden="1" w:unhideWhenUsed="1"/>
+    <w:lsdException w:name="Smart Hyperlink" w:semiHidden="1" w:unhideWhenUsed="1"/>
+    <w:lsdException w:name="Hashtag" w:semiHidden="1" w:unhideWhenUsed="1"/>
+    <w:lsdException w:name="Unresolved Mention" w:semiHidden="1" w:unhideWhenUsed="1"/>
+    <w:lsdException w:name="Smart Link" w:semiHidden="1" w:unhideWhenUsed="1"/>
   </w:latentStyles>
-  <w:style w:type="paragraph" w:default="1" w:styleId="Standaard">
+  <w:style w:type="paragraph" w:default="1" w:styleId="Normal">
     <w:name w:val="Normal"/>
     <w:qFormat/>
     <w:rsid w:val="00081562"/>
@@ -3856,11 +4107,11 @@
       <w:sz w:val="26"/>
     </w:rPr>
   </w:style>
-  <w:style w:type="paragraph" w:styleId="Kop1">
+  <w:style w:type="paragraph" w:styleId="Heading1">
     <w:name w:val="heading 1"/>
-    <w:basedOn w:val="Standaard"/>
-    <w:next w:val="Standaard"/>
-    <w:link w:val="Kop1Char"/>
+    <w:basedOn w:val="Normal"/>
+    <w:next w:val="Normal"/>
+    <w:link w:val="Heading1Char"/>
     <w:uiPriority w:val="9"/>
     <w:qFormat/>
     <w:rsid w:val="00304DD6"/>
@@ -3878,11 +4129,11 @@
       <w:szCs w:val="28"/>
     </w:rPr>
   </w:style>
-  <w:style w:type="paragraph" w:styleId="Kop2">
+  <w:style w:type="paragraph" w:styleId="Heading2">
     <w:name w:val="heading 2"/>
-    <w:basedOn w:val="Standaard"/>
-    <w:next w:val="Standaard"/>
-    <w:link w:val="Kop2Char"/>
+    <w:basedOn w:val="Normal"/>
+    <w:next w:val="Normal"/>
+    <w:link w:val="Heading2Char"/>
     <w:uiPriority w:val="9"/>
     <w:unhideWhenUsed/>
     <w:qFormat/>
@@ -3901,11 +4152,11 @@
       <w:szCs w:val="26"/>
     </w:rPr>
   </w:style>
-  <w:style w:type="paragraph" w:styleId="Kop3">
+  <w:style w:type="paragraph" w:styleId="Heading3">
     <w:name w:val="heading 3"/>
-    <w:basedOn w:val="Standaard"/>
-    <w:next w:val="Standaard"/>
-    <w:link w:val="Kop3Char"/>
+    <w:basedOn w:val="Normal"/>
+    <w:next w:val="Normal"/>
+    <w:link w:val="Heading3Char"/>
     <w:uiPriority w:val="9"/>
     <w:unhideWhenUsed/>
     <w:qFormat/>
@@ -3922,13 +4173,13 @@
       <w:color w:val="5C2D5C"/>
     </w:rPr>
   </w:style>
-  <w:style w:type="character" w:default="1" w:styleId="Standaardalinea-lettertype">
+  <w:style w:type="character" w:default="1" w:styleId="DefaultParagraphFont">
     <w:name w:val="Default Paragraph Font"/>
     <w:uiPriority w:val="1"/>
     <w:semiHidden/>
     <w:unhideWhenUsed/>
   </w:style>
-  <w:style w:type="table" w:default="1" w:styleId="Standaardtabel">
+  <w:style w:type="table" w:default="1" w:styleId="TableNormal">
     <w:name w:val="Normal Table"/>
     <w:uiPriority w:val="99"/>
     <w:semiHidden/>
@@ -3943,22 +4194,21 @@
       </w:tblCellMar>
     </w:tblPr>
   </w:style>
-  <w:style w:type="numbering" w:default="1" w:styleId="Geenlijst">
+  <w:style w:type="numbering" w:default="1" w:styleId="NoList">
     <w:name w:val="No List"/>
     <w:uiPriority w:val="99"/>
     <w:semiHidden/>
     <w:unhideWhenUsed/>
   </w:style>
-  <w:style w:type="table" w:styleId="Tabelraster">
+  <w:style w:type="table" w:styleId="TableGrid">
     <w:name w:val="Table Grid"/>
-    <w:basedOn w:val="Standaardtabel"/>
+    <w:basedOn w:val="TableNormal"/>
     <w:uiPriority w:val="59"/>
     <w:rsid w:val="00814B84"/>
     <w:pPr>
       <w:spacing w:after="0" w:line="240" w:lineRule="auto"/>
     </w:pPr>
     <w:tblPr>
-      <w:tblInd w:w="0" w:type="dxa"/>
       <w:tblBorders>
         <w:top w:val="single" w:sz="4" w:space="0" w:color="auto"/>
         <w:left w:val="single" w:sz="4" w:space="0" w:color="auto"/>
@@ -3967,18 +4217,12 @@
         <w:insideH w:val="single" w:sz="4" w:space="0" w:color="auto"/>
         <w:insideV w:val="single" w:sz="4" w:space="0" w:color="auto"/>
       </w:tblBorders>
-      <w:tblCellMar>
-        <w:top w:w="0" w:type="dxa"/>
-        <w:left w:w="108" w:type="dxa"/>
-        <w:bottom w:w="0" w:type="dxa"/>
-        <w:right w:w="108" w:type="dxa"/>
-      </w:tblCellMar>
     </w:tblPr>
   </w:style>
-  <w:style w:type="character" w:customStyle="1" w:styleId="Kop1Char">
-    <w:name w:val="Kop 1 Char"/>
-    <w:basedOn w:val="Standaardalinea-lettertype"/>
-    <w:link w:val="Kop1"/>
+  <w:style w:type="character" w:customStyle="1" w:styleId="Heading1Char">
+    <w:name w:val="Heading 1 Char"/>
+    <w:basedOn w:val="DefaultParagraphFont"/>
+    <w:link w:val="Heading1"/>
     <w:uiPriority w:val="9"/>
     <w:rsid w:val="00304DD6"/>
     <w:rPr>
@@ -3989,9 +4233,9 @@
       <w:szCs w:val="28"/>
     </w:rPr>
   </w:style>
-  <w:style w:type="character" w:styleId="Subtielebenadrukking">
+  <w:style w:type="character" w:styleId="SubtleEmphasis">
     <w:name w:val="Subtle Emphasis"/>
-    <w:basedOn w:val="Standaardalinea-lettertype"/>
+    <w:basedOn w:val="DefaultParagraphFont"/>
     <w:uiPriority w:val="19"/>
     <w:qFormat/>
     <w:rsid w:val="00814B84"/>
@@ -4001,9 +4245,9 @@
       <w:color w:val="808080" w:themeColor="text1" w:themeTint="7F"/>
     </w:rPr>
   </w:style>
-  <w:style w:type="character" w:styleId="Titelvanboek">
+  <w:style w:type="character" w:styleId="BookTitle">
     <w:name w:val="Book Title"/>
-    <w:basedOn w:val="Standaardalinea-lettertype"/>
+    <w:basedOn w:val="DefaultParagraphFont"/>
     <w:uiPriority w:val="33"/>
     <w:qFormat/>
     <w:rsid w:val="00CD3DCA"/>
@@ -4017,11 +4261,11 @@
       <w:sz w:val="94"/>
     </w:rPr>
   </w:style>
-  <w:style w:type="paragraph" w:styleId="Citaat">
+  <w:style w:type="paragraph" w:styleId="Quote">
     <w:name w:val="Quote"/>
-    <w:basedOn w:val="Standaard"/>
-    <w:next w:val="Standaard"/>
-    <w:link w:val="CitaatChar"/>
+    <w:basedOn w:val="Normal"/>
+    <w:next w:val="Normal"/>
+    <w:link w:val="QuoteChar"/>
     <w:uiPriority w:val="29"/>
     <w:qFormat/>
     <w:rsid w:val="00494041"/>
@@ -4041,10 +4285,10 @@
       <w:color w:val="000000" w:themeColor="text1"/>
     </w:rPr>
   </w:style>
-  <w:style w:type="character" w:customStyle="1" w:styleId="CitaatChar">
-    <w:name w:val="Citaat Char"/>
-    <w:basedOn w:val="Standaardalinea-lettertype"/>
-    <w:link w:val="Citaat"/>
+  <w:style w:type="character" w:customStyle="1" w:styleId="QuoteChar">
+    <w:name w:val="Quote Char"/>
+    <w:basedOn w:val="DefaultParagraphFont"/>
+    <w:link w:val="Quote"/>
     <w:uiPriority w:val="29"/>
     <w:rsid w:val="00494041"/>
     <w:rPr>
@@ -4055,10 +4299,10 @@
       <w:shd w:val="clear" w:color="auto" w:fill="DBE5F1" w:themeFill="accent1" w:themeFillTint="33"/>
     </w:rPr>
   </w:style>
-  <w:style w:type="paragraph" w:styleId="Voetnoottekst">
+  <w:style w:type="paragraph" w:styleId="FootnoteText">
     <w:name w:val="footnote text"/>
-    <w:basedOn w:val="Standaard"/>
-    <w:link w:val="VoetnoottekstChar"/>
+    <w:basedOn w:val="Normal"/>
+    <w:link w:val="FootnoteTextChar"/>
     <w:uiPriority w:val="99"/>
     <w:semiHidden/>
     <w:unhideWhenUsed/>
@@ -4071,10 +4315,10 @@
       <w:szCs w:val="20"/>
     </w:rPr>
   </w:style>
-  <w:style w:type="character" w:customStyle="1" w:styleId="VoetnoottekstChar">
-    <w:name w:val="Voetnoottekst Char"/>
-    <w:basedOn w:val="Standaardalinea-lettertype"/>
-    <w:link w:val="Voetnoottekst"/>
+  <w:style w:type="character" w:customStyle="1" w:styleId="FootnoteTextChar">
+    <w:name w:val="Footnote Text Char"/>
+    <w:basedOn w:val="DefaultParagraphFont"/>
+    <w:link w:val="FootnoteText"/>
     <w:uiPriority w:val="99"/>
     <w:semiHidden/>
     <w:rsid w:val="00494041"/>
@@ -4083,9 +4327,9 @@
       <w:szCs w:val="20"/>
     </w:rPr>
   </w:style>
-  <w:style w:type="character" w:styleId="Voetnootmarkering">
+  <w:style w:type="character" w:styleId="FootnoteReference">
     <w:name w:val="footnote reference"/>
-    <w:basedOn w:val="Standaardalinea-lettertype"/>
+    <w:basedOn w:val="DefaultParagraphFont"/>
     <w:uiPriority w:val="99"/>
     <w:semiHidden/>
     <w:unhideWhenUsed/>
@@ -4094,9 +4338,9 @@
       <w:vertAlign w:val="superscript"/>
     </w:rPr>
   </w:style>
-  <w:style w:type="paragraph" w:styleId="Lijstalinea">
+  <w:style w:type="paragraph" w:styleId="ListParagraph">
     <w:name w:val="List Paragraph"/>
-    <w:basedOn w:val="Standaard"/>
+    <w:basedOn w:val="Normal"/>
     <w:uiPriority w:val="34"/>
     <w:qFormat/>
     <w:rsid w:val="00494041"/>
@@ -4107,7 +4351,7 @@
   </w:style>
   <w:style w:type="character" w:customStyle="1" w:styleId="Control">
     <w:name w:val="Control"/>
-    <w:basedOn w:val="Standaardalinea-lettertype"/>
+    <w:basedOn w:val="DefaultParagraphFont"/>
     <w:uiPriority w:val="1"/>
     <w:qFormat/>
     <w:rsid w:val="00301E6D"/>
@@ -4125,10 +4369,10 @@
       </w14:textOutline>
     </w:rPr>
   </w:style>
-  <w:style w:type="character" w:customStyle="1" w:styleId="Kop2Char">
-    <w:name w:val="Kop 2 Char"/>
-    <w:basedOn w:val="Standaardalinea-lettertype"/>
-    <w:link w:val="Kop2"/>
+  <w:style w:type="character" w:customStyle="1" w:styleId="Heading2Char">
+    <w:name w:val="Heading 2 Char"/>
+    <w:basedOn w:val="DefaultParagraphFont"/>
+    <w:link w:val="Heading2"/>
     <w:uiPriority w:val="9"/>
     <w:rsid w:val="00CD3DCA"/>
     <w:rPr>
@@ -4142,7 +4386,7 @@
   </w:style>
   <w:style w:type="character" w:customStyle="1" w:styleId="CodePiece">
     <w:name w:val="CodePiece"/>
-    <w:basedOn w:val="Standaardalinea-lettertype"/>
+    <w:basedOn w:val="DefaultParagraphFont"/>
     <w:uiPriority w:val="1"/>
     <w:qFormat/>
     <w:rsid w:val="0001621E"/>
@@ -4157,7 +4401,7 @@
   </w:style>
   <w:style w:type="character" w:customStyle="1" w:styleId="String">
     <w:name w:val="String"/>
-    <w:basedOn w:val="Standaardalinea-lettertype"/>
+    <w:basedOn w:val="DefaultParagraphFont"/>
     <w:uiPriority w:val="1"/>
     <w:qFormat/>
     <w:rsid w:val="00B74BC9"/>
@@ -4167,10 +4411,10 @@
       <w:sz w:val="24"/>
     </w:rPr>
   </w:style>
-  <w:style w:type="paragraph" w:styleId="Ballontekst">
+  <w:style w:type="paragraph" w:styleId="BalloonText">
     <w:name w:val="Balloon Text"/>
-    <w:basedOn w:val="Standaard"/>
-    <w:link w:val="BallontekstChar"/>
+    <w:basedOn w:val="Normal"/>
+    <w:link w:val="BalloonTextChar"/>
     <w:uiPriority w:val="99"/>
     <w:semiHidden/>
     <w:unhideWhenUsed/>
@@ -4184,10 +4428,10 @@
       <w:szCs w:val="16"/>
     </w:rPr>
   </w:style>
-  <w:style w:type="character" w:customStyle="1" w:styleId="BallontekstChar">
-    <w:name w:val="Ballontekst Char"/>
-    <w:basedOn w:val="Standaardalinea-lettertype"/>
-    <w:link w:val="Ballontekst"/>
+  <w:style w:type="character" w:customStyle="1" w:styleId="BalloonTextChar">
+    <w:name w:val="Balloon Text Char"/>
+    <w:basedOn w:val="DefaultParagraphFont"/>
+    <w:link w:val="BalloonText"/>
     <w:uiPriority w:val="99"/>
     <w:semiHidden/>
     <w:rsid w:val="00304DD6"/>
@@ -4197,10 +4441,10 @@
       <w:szCs w:val="16"/>
     </w:rPr>
   </w:style>
-  <w:style w:type="paragraph" w:styleId="Koptekst">
+  <w:style w:type="paragraph" w:styleId="Header">
     <w:name w:val="header"/>
-    <w:basedOn w:val="Standaard"/>
-    <w:link w:val="KoptekstChar"/>
+    <w:basedOn w:val="Normal"/>
+    <w:link w:val="HeaderChar"/>
     <w:uiPriority w:val="99"/>
     <w:unhideWhenUsed/>
     <w:rsid w:val="00304DD6"/>
@@ -4212,20 +4456,20 @@
       <w:spacing w:after="0" w:line="240" w:lineRule="auto"/>
     </w:pPr>
   </w:style>
-  <w:style w:type="character" w:customStyle="1" w:styleId="KoptekstChar">
-    <w:name w:val="Koptekst Char"/>
-    <w:basedOn w:val="Standaardalinea-lettertype"/>
-    <w:link w:val="Koptekst"/>
+  <w:style w:type="character" w:customStyle="1" w:styleId="HeaderChar">
+    <w:name w:val="Header Char"/>
+    <w:basedOn w:val="DefaultParagraphFont"/>
+    <w:link w:val="Header"/>
     <w:uiPriority w:val="99"/>
     <w:rsid w:val="00304DD6"/>
     <w:rPr>
       <w:sz w:val="26"/>
     </w:rPr>
   </w:style>
-  <w:style w:type="paragraph" w:styleId="Voettekst">
+  <w:style w:type="paragraph" w:styleId="Footer">
     <w:name w:val="footer"/>
-    <w:basedOn w:val="Standaard"/>
-    <w:link w:val="VoettekstChar"/>
+    <w:basedOn w:val="Normal"/>
+    <w:link w:val="FooterChar"/>
     <w:uiPriority w:val="99"/>
     <w:unhideWhenUsed/>
     <w:rsid w:val="00304DD6"/>
@@ -4237,10 +4481,10 @@
       <w:spacing w:after="0" w:line="240" w:lineRule="auto"/>
     </w:pPr>
   </w:style>
-  <w:style w:type="character" w:customStyle="1" w:styleId="VoettekstChar">
-    <w:name w:val="Voettekst Char"/>
-    <w:basedOn w:val="Standaardalinea-lettertype"/>
-    <w:link w:val="Voettekst"/>
+  <w:style w:type="character" w:customStyle="1" w:styleId="FooterChar">
+    <w:name w:val="Footer Char"/>
+    <w:basedOn w:val="DefaultParagraphFont"/>
+    <w:link w:val="Footer"/>
     <w:uiPriority w:val="99"/>
     <w:rsid w:val="00304DD6"/>
     <w:rPr>
@@ -4249,7 +4493,7 @@
   </w:style>
   <w:style w:type="character" w:customStyle="1" w:styleId="Term">
     <w:name w:val="Term"/>
-    <w:basedOn w:val="Standaardalinea-lettertype"/>
+    <w:basedOn w:val="DefaultParagraphFont"/>
     <w:uiPriority w:val="1"/>
     <w:qFormat/>
     <w:rsid w:val="006D4269"/>
@@ -4263,7 +4507,7 @@
   </w:style>
   <w:style w:type="character" w:styleId="Hyperlink">
     <w:name w:val="Hyperlink"/>
-    <w:basedOn w:val="Standaardalinea-lettertype"/>
+    <w:basedOn w:val="DefaultParagraphFont"/>
     <w:uiPriority w:val="99"/>
     <w:unhideWhenUsed/>
     <w:rsid w:val="00F13251"/>
@@ -4272,606 +4516,10 @@
       <w:u w:val="single"/>
     </w:rPr>
   </w:style>
-  <w:style w:type="character" w:customStyle="1" w:styleId="Kop3Char">
-    <w:name w:val="Kop 3 Char"/>
-    <w:basedOn w:val="Standaardalinea-lettertype"/>
-    <w:link w:val="Kop3"/>
-    <w:uiPriority w:val="9"/>
-    <w:rsid w:val="00CD3DCA"/>
-    <w:rPr>
-      <w:rFonts w:ascii="Fontys Frutiger" w:eastAsiaTheme="majorEastAsia" w:hAnsi="Fontys Frutiger" w:cstheme="majorBidi"/>
-      <w:bCs/>
-      <w:color w:val="5C2D5C"/>
-      <w:sz w:val="26"/>
-    </w:rPr>
-  </w:style>
-</w:styles>
-</file>
-
-<file path=word/stylesWithEffects.xml><?xml version="1.0" encoding="utf-8"?>
-<w:styles xmlns:wpc="http://schemas.microsoft.com/office/word/2010/wordprocessingCanvas" xmlns:mc="http://schemas.openxmlformats.org/markup-compatibility/2006" xmlns:o="urn:schemas-microsoft-com:office:office" xmlns:r="http://schemas.openxmlformats.org/officeDocument/2006/relationships" xmlns:m="http://schemas.openxmlformats.org/officeDocument/2006/math" xmlns:v="urn:schemas-microsoft-com:vml" xmlns:wp14="http://schemas.microsoft.com/office/word/2010/wordprocessingDrawing" xmlns:wp="http://schemas.openxmlformats.org/drawingml/2006/wordprocessingDrawing" xmlns:w10="urn:schemas-microsoft-com:office:word" xmlns:w="http://schemas.openxmlformats.org/wordprocessingml/2006/main" xmlns:w14="http://schemas.microsoft.com/office/word/2010/wordml" xmlns:wpg="http://schemas.microsoft.com/office/word/2010/wordprocessingGroup" xmlns:wpi="http://schemas.microsoft.com/office/word/2010/wordprocessingInk" xmlns:wne="http://schemas.microsoft.com/office/word/2006/wordml" xmlns:wps="http://schemas.microsoft.com/office/word/2010/wordprocessingShape" mc:Ignorable="w14 wp14">
-  <w:docDefaults>
-    <w:rPrDefault>
-      <w:rPr>
-        <w:rFonts w:asciiTheme="minorHAnsi" w:eastAsiaTheme="minorHAnsi" w:hAnsiTheme="minorHAnsi" w:cstheme="minorBidi"/>
-        <w:sz w:val="22"/>
-        <w:szCs w:val="22"/>
-        <w:lang w:val="nl-NL" w:eastAsia="en-US" w:bidi="ar-SA"/>
-      </w:rPr>
-    </w:rPrDefault>
-    <w:pPrDefault>
-      <w:pPr>
-        <w:spacing w:after="200" w:line="276" w:lineRule="auto"/>
-      </w:pPr>
-    </w:pPrDefault>
-  </w:docDefaults>
-  <w:latentStyles w:defLockedState="0" w:defUIPriority="99" w:defSemiHidden="1" w:defUnhideWhenUsed="1" w:defQFormat="0" w:count="267">
-    <w:lsdException w:name="Normal" w:semiHidden="0" w:uiPriority="0" w:unhideWhenUsed="0" w:qFormat="1"/>
-    <w:lsdException w:name="heading 1" w:semiHidden="0" w:uiPriority="9" w:unhideWhenUsed="0" w:qFormat="1"/>
-    <w:lsdException w:name="heading 2" w:uiPriority="9" w:qFormat="1"/>
-    <w:lsdException w:name="heading 3" w:uiPriority="9" w:qFormat="1"/>
-    <w:lsdException w:name="heading 4" w:uiPriority="9" w:qFormat="1"/>
-    <w:lsdException w:name="heading 5" w:uiPriority="9" w:qFormat="1"/>
-    <w:lsdException w:name="heading 6" w:uiPriority="9" w:qFormat="1"/>
-    <w:lsdException w:name="heading 7" w:uiPriority="9" w:qFormat="1"/>
-    <w:lsdException w:name="heading 8" w:uiPriority="9" w:qFormat="1"/>
-    <w:lsdException w:name="heading 9" w:uiPriority="9" w:qFormat="1"/>
-    <w:lsdException w:name="toc 1" w:uiPriority="39"/>
-    <w:lsdException w:name="toc 2" w:uiPriority="39"/>
-    <w:lsdException w:name="toc 3" w:uiPriority="39"/>
-    <w:lsdException w:name="toc 4" w:uiPriority="39"/>
-    <w:lsdException w:name="toc 5" w:uiPriority="39"/>
-    <w:lsdException w:name="toc 6" w:uiPriority="39"/>
-    <w:lsdException w:name="toc 7" w:uiPriority="39"/>
-    <w:lsdException w:name="toc 8" w:uiPriority="39"/>
-    <w:lsdException w:name="toc 9" w:uiPriority="39"/>
-    <w:lsdException w:name="caption" w:uiPriority="35" w:qFormat="1"/>
-    <w:lsdException w:name="Title" w:semiHidden="0" w:uiPriority="10" w:unhideWhenUsed="0" w:qFormat="1"/>
-    <w:lsdException w:name="Default Paragraph Font" w:uiPriority="1"/>
-    <w:lsdException w:name="Subtitle" w:semiHidden="0" w:uiPriority="11" w:unhideWhenUsed="0" w:qFormat="1"/>
-    <w:lsdException w:name="Strong" w:semiHidden="0" w:uiPriority="22" w:unhideWhenUsed="0" w:qFormat="1"/>
-    <w:lsdException w:name="Emphasis" w:semiHidden="0" w:uiPriority="20" w:unhideWhenUsed="0" w:qFormat="1"/>
-    <w:lsdException w:name="Table Grid" w:semiHidden="0" w:uiPriority="59" w:unhideWhenUsed="0"/>
-    <w:lsdException w:name="Placeholder Text" w:unhideWhenUsed="0"/>
-    <w:lsdException w:name="No Spacing" w:semiHidden="0" w:uiPriority="1" w:unhideWhenUsed="0" w:qFormat="1"/>
-    <w:lsdException w:name="Light Shading" w:semiHidden="0" w:uiPriority="60" w:unhideWhenUsed="0"/>
-    <w:lsdException w:name="Light List" w:semiHidden="0" w:uiPriority="61" w:unhideWhenUsed="0"/>
-    <w:lsdException w:name="Light Grid" w:semiHidden="0" w:uiPriority="62" w:unhideWhenUsed="0"/>
-    <w:lsdException w:name="Medium Shading 1" w:semiHidden="0" w:uiPriority="63" w:unhideWhenUsed="0"/>
-    <w:lsdException w:name="Medium Shading 2" w:semiHidden="0" w:uiPriority="64" w:unhideWhenUsed="0"/>
-    <w:lsdException w:name="Medium List 1" w:semiHidden="0" w:uiPriority="65" w:unhideWhenUsed="0"/>
-    <w:lsdException w:name="Medium List 2" w:semiHidden="0" w:uiPriority="66" w:unhideWhenUsed="0"/>
-    <w:lsdException w:name="Medium Grid 1" w:semiHidden="0" w:uiPriority="67" w:unhideWhenUsed="0"/>
-    <w:lsdException w:name="Medium Grid 2" w:semiHidden="0" w:uiPriority="68" w:unhideWhenUsed="0"/>
-    <w:lsdException w:name="Medium Grid 3" w:semiHidden="0" w:uiPriority="69" w:unhideWhenUsed="0"/>
-    <w:lsdException w:name="Dark List" w:semiHidden="0" w:uiPriority="70" w:unhideWhenUsed="0"/>
-    <w:lsdException w:name="Colorful Shading" w:semiHidden="0" w:uiPriority="71" w:unhideWhenUsed="0"/>
-    <w:lsdException w:name="Colorful List" w:semiHidden="0" w:uiPriority="72" w:unhideWhenUsed="0"/>
-    <w:lsdException w:name="Colorful Grid" w:semiHidden="0" w:uiPriority="73" w:unhideWhenUsed="0"/>
-    <w:lsdException w:name="Light Shading Accent 1" w:semiHidden="0" w:uiPriority="60" w:unhideWhenUsed="0"/>
-    <w:lsdException w:name="Light List Accent 1" w:semiHidden="0" w:uiPriority="61" w:unhideWhenUsed="0"/>
-    <w:lsdException w:name="Light Grid Accent 1" w:semiHidden="0" w:uiPriority="62" w:unhideWhenUsed="0"/>
-    <w:lsdException w:name="Medium Shading 1 Accent 1" w:semiHidden="0" w:uiPriority="63" w:unhideWhenUsed="0"/>
-    <w:lsdException w:name="Medium Shading 2 Accent 1" w:semiHidden="0" w:uiPriority="64" w:unhideWhenUsed="0"/>
-    <w:lsdException w:name="Medium List 1 Accent 1" w:semiHidden="0" w:uiPriority="65" w:unhideWhenUsed="0"/>
-    <w:lsdException w:name="Revision" w:unhideWhenUsed="0"/>
-    <w:lsdException w:name="List Paragraph" w:semiHidden="0" w:uiPriority="34" w:unhideWhenUsed="0" w:qFormat="1"/>
-    <w:lsdException w:name="Quote" w:semiHidden="0" w:uiPriority="29" w:unhideWhenUsed="0" w:qFormat="1"/>
-    <w:lsdException w:name="Intense Quote" w:semiHidden="0" w:uiPriority="30" w:unhideWhenUsed="0" w:qFormat="1"/>
-    <w:lsdException w:name="Medium List 2 Accent 1" w:semiHidden="0" w:uiPriority="66" w:unhideWhenUsed="0"/>
-    <w:lsdException w:name="Medium Grid 1 Accent 1" w:semiHidden="0" w:uiPriority="67" w:unhideWhenUsed="0"/>
-    <w:lsdException w:name="Medium Grid 2 Accent 1" w:semiHidden="0" w:uiPriority="68" w:unhideWhenUsed="0"/>
-    <w:lsdException w:name="Medium Grid 3 Accent 1" w:semiHidden="0" w:uiPriority="69" w:unhideWhenUsed="0"/>
-    <w:lsdException w:name="Dark List Accent 1" w:semiHidden="0" w:uiPriority="70" w:unhideWhenUsed="0"/>
-    <w:lsdException w:name="Colorful Shading Accent 1" w:semiHidden="0" w:uiPriority="71" w:unhideWhenUsed="0"/>
-    <w:lsdException w:name="Colorful List Accent 1" w:semiHidden="0" w:uiPriority="72" w:unhideWhenUsed="0"/>
-    <w:lsdException w:name="Colorful Grid Accent 1" w:semiHidden="0" w:uiPriority="73" w:unhideWhenUsed="0"/>
-    <w:lsdException w:name="Light Shading Accent 2" w:semiHidden="0" w:uiPriority="60" w:unhideWhenUsed="0"/>
-    <w:lsdException w:name="Light List Accent 2" w:semiHidden="0" w:uiPriority="61" w:unhideWhenUsed="0"/>
-    <w:lsdException w:name="Light Grid Accent 2" w:semiHidden="0" w:uiPriority="62" w:unhideWhenUsed="0"/>
-    <w:lsdException w:name="Medium Shading 1 Accent 2" w:semiHidden="0" w:uiPriority="63" w:unhideWhenUsed="0"/>
-    <w:lsdException w:name="Medium Shading 2 Accent 2" w:semiHidden="0" w:uiPriority="64" w:unhideWhenUsed="0"/>
-    <w:lsdException w:name="Medium List 1 Accent 2" w:semiHidden="0" w:uiPriority="65" w:unhideWhenUsed="0"/>
-    <w:lsdException w:name="Medium List 2 Accent 2" w:semiHidden="0" w:uiPriority="66" w:unhideWhenUsed="0"/>
-    <w:lsdException w:name="Medium Grid 1 Accent 2" w:semiHidden="0" w:uiPriority="67" w:unhideWhenUsed="0"/>
-    <w:lsdException w:name="Medium Grid 2 Accent 2" w:semiHidden="0" w:uiPriority="68" w:unhideWhenUsed="0"/>
-    <w:lsdException w:name="Medium Grid 3 Accent 2" w:semiHidden="0" w:uiPriority="69" w:unhideWhenUsed="0"/>
-    <w:lsdException w:name="Dark List Accent 2" w:semiHidden="0" w:uiPriority="70" w:unhideWhenUsed="0"/>
-    <w:lsdException w:name="Colorful Shading Accent 2" w:semiHidden="0" w:uiPriority="71" w:unhideWhenUsed="0"/>
-    <w:lsdException w:name="Colorful List Accent 2" w:semiHidden="0" w:uiPriority="72" w:unhideWhenUsed="0"/>
-    <w:lsdException w:name="Colorful Grid Accent 2" w:semiHidden="0" w:uiPriority="73" w:unhideWhenUsed="0"/>
-    <w:lsdException w:name="Light Shading Accent 3" w:semiHidden="0" w:uiPriority="60" w:unhideWhenUsed="0"/>
-    <w:lsdException w:name="Light List Accent 3" w:semiHidden="0" w:uiPriority="61" w:unhideWhenUsed="0"/>
-    <w:lsdException w:name="Light Grid Accent 3" w:semiHidden="0" w:uiPriority="62" w:unhideWhenUsed="0"/>
-    <w:lsdException w:name="Medium Shading 1 Accent 3" w:semiHidden="0" w:uiPriority="63" w:unhideWhenUsed="0"/>
-    <w:lsdException w:name="Medium Shading 2 Accent 3" w:semiHidden="0" w:uiPriority="64" w:unhideWhenUsed="0"/>
-    <w:lsdException w:name="Medium List 1 Accent 3" w:semiHidden="0" w:uiPriority="65" w:unhideWhenUsed="0"/>
-    <w:lsdException w:name="Medium List 2 Accent 3" w:semiHidden="0" w:uiPriority="66" w:unhideWhenUsed="0"/>
-    <w:lsdException w:name="Medium Grid 1 Accent 3" w:semiHidden="0" w:uiPriority="67" w:unhideWhenUsed="0"/>
-    <w:lsdException w:name="Medium Grid 2 Accent 3" w:semiHidden="0" w:uiPriority="68" w:unhideWhenUsed="0"/>
-    <w:lsdException w:name="Medium Grid 3 Accent 3" w:semiHidden="0" w:uiPriority="69" w:unhideWhenUsed="0"/>
-    <w:lsdException w:name="Dark List Accent 3" w:semiHidden="0" w:uiPriority="70" w:unhideWhenUsed="0"/>
-    <w:lsdException w:name="Colorful Shading Accent 3" w:semiHidden="0" w:uiPriority="71" w:unhideWhenUsed="0"/>
-    <w:lsdException w:name="Colorful List Accent 3" w:semiHidden="0" w:uiPriority="72" w:unhideWhenUsed="0"/>
-    <w:lsdException w:name="Colorful Grid Accent 3" w:semiHidden="0" w:uiPriority="73" w:unhideWhenUsed="0"/>
-    <w:lsdException w:name="Light Shading Accent 4" w:semiHidden="0" w:uiPriority="60" w:unhideWhenUsed="0"/>
-    <w:lsdException w:name="Light List Accent 4" w:semiHidden="0" w:uiPriority="61" w:unhideWhenUsed="0"/>
-    <w:lsdException w:name="Light Grid Accent 4" w:semiHidden="0" w:uiPriority="62" w:unhideWhenUsed="0"/>
-    <w:lsdException w:name="Medium Shading 1 Accent 4" w:semiHidden="0" w:uiPriority="63" w:unhideWhenUsed="0"/>
-    <w:lsdException w:name="Medium Shading 2 Accent 4" w:semiHidden="0" w:uiPriority="64" w:unhideWhenUsed="0"/>
-    <w:lsdException w:name="Medium List 1 Accent 4" w:semiHidden="0" w:uiPriority="65" w:unhideWhenUsed="0"/>
-    <w:lsdException w:name="Medium List 2 Accent 4" w:semiHidden="0" w:uiPriority="66" w:unhideWhenUsed="0"/>
-    <w:lsdException w:name="Medium Grid 1 Accent 4" w:semiHidden="0" w:uiPriority="67" w:unhideWhenUsed="0"/>
-    <w:lsdException w:name="Medium Grid 2 Accent 4" w:semiHidden="0" w:uiPriority="68" w:unhideWhenUsed="0"/>
-    <w:lsdException w:name="Medium Grid 3 Accent 4" w:semiHidden="0" w:uiPriority="69" w:unhideWhenUsed="0"/>
-    <w:lsdException w:name="Dark List Accent 4" w:semiHidden="0" w:uiPriority="70" w:unhideWhenUsed="0"/>
-    <w:lsdException w:name="Colorful Shading Accent 4" w:semiHidden="0" w:uiPriority="71" w:unhideWhenUsed="0"/>
-    <w:lsdException w:name="Colorful List Accent 4" w:semiHidden="0" w:uiPriority="72" w:unhideWhenUsed="0"/>
-    <w:lsdException w:name="Colorful Grid Accent 4" w:semiHidden="0" w:uiPriority="73" w:unhideWhenUsed="0"/>
-    <w:lsdException w:name="Light Shading Accent 5" w:semiHidden="0" w:uiPriority="60" w:unhideWhenUsed="0"/>
-    <w:lsdException w:name="Light List Accent 5" w:semiHidden="0" w:uiPriority="61" w:unhideWhenUsed="0"/>
-    <w:lsdException w:name="Light Grid Accent 5" w:semiHidden="0" w:uiPriority="62" w:unhideWhenUsed="0"/>
-    <w:lsdException w:name="Medium Shading 1 Accent 5" w:semiHidden="0" w:uiPriority="63" w:unhideWhenUsed="0"/>
-    <w:lsdException w:name="Medium Shading 2 Accent 5" w:semiHidden="0" w:uiPriority="64" w:unhideWhenUsed="0"/>
-    <w:lsdException w:name="Medium List 1 Accent 5" w:semiHidden="0" w:uiPriority="65" w:unhideWhenUsed="0"/>
-    <w:lsdException w:name="Medium List 2 Accent 5" w:semiHidden="0" w:uiPriority="66" w:unhideWhenUsed="0"/>
-    <w:lsdException w:name="Medium Grid 1 Accent 5" w:semiHidden="0" w:uiPriority="67" w:unhideWhenUsed="0"/>
-    <w:lsdException w:name="Medium Grid 2 Accent 5" w:semiHidden="0" w:uiPriority="68" w:unhideWhenUsed="0"/>
-    <w:lsdException w:name="Medium Grid 3 Accent 5" w:semiHidden="0" w:uiPriority="69" w:unhideWhenUsed="0"/>
-    <w:lsdException w:name="Dark List Accent 5" w:semiHidden="0" w:uiPriority="70" w:unhideWhenUsed="0"/>
-    <w:lsdException w:name="Colorful Shading Accent 5" w:semiHidden="0" w:uiPriority="71" w:unhideWhenUsed="0"/>
-    <w:lsdException w:name="Colorful List Accent 5" w:semiHidden="0" w:uiPriority="72" w:unhideWhenUsed="0"/>
-    <w:lsdException w:name="Colorful Grid Accent 5" w:semiHidden="0" w:uiPriority="73" w:unhideWhenUsed="0"/>
-    <w:lsdException w:name="Light Shading Accent 6" w:semiHidden="0" w:uiPriority="60" w:unhideWhenUsed="0"/>
-    <w:lsdException w:name="Light List Accent 6" w:semiHidden="0" w:uiPriority="61" w:unhideWhenUsed="0"/>
-    <w:lsdException w:name="Light Grid Accent 6" w:semiHidden="0" w:uiPriority="62" w:unhideWhenUsed="0"/>
-    <w:lsdException w:name="Medium Shading 1 Accent 6" w:semiHidden="0" w:uiPriority="63" w:unhideWhenUsed="0"/>
-    <w:lsdException w:name="Medium Shading 2 Accent 6" w:semiHidden="0" w:uiPriority="64" w:unhideWhenUsed="0"/>
-    <w:lsdException w:name="Medium List 1 Accent 6" w:semiHidden="0" w:uiPriority="65" w:unhideWhenUsed="0"/>
-    <w:lsdException w:name="Medium List 2 Accent 6" w:semiHidden="0" w:uiPriority="66" w:unhideWhenUsed="0"/>
-    <w:lsdException w:name="Medium Grid 1 Accent 6" w:semiHidden="0" w:uiPriority="67" w:unhideWhenUsed="0"/>
-    <w:lsdException w:name="Medium Grid 2 Accent 6" w:semiHidden="0" w:uiPriority="68" w:unhideWhenUsed="0"/>
-    <w:lsdException w:name="Medium Grid 3 Accent 6" w:semiHidden="0" w:uiPriority="69" w:unhideWhenUsed="0"/>
-    <w:lsdException w:name="Dark List Accent 6" w:semiHidden="0" w:uiPriority="70" w:unhideWhenUsed="0"/>
-    <w:lsdException w:name="Colorful Shading Accent 6" w:semiHidden="0" w:uiPriority="71" w:unhideWhenUsed="0"/>
-    <w:lsdException w:name="Colorful List Accent 6" w:semiHidden="0" w:uiPriority="72" w:unhideWhenUsed="0"/>
-    <w:lsdException w:name="Colorful Grid Accent 6" w:semiHidden="0" w:uiPriority="73" w:unhideWhenUsed="0"/>
-    <w:lsdException w:name="Subtle Emphasis" w:semiHidden="0" w:uiPriority="19" w:unhideWhenUsed="0" w:qFormat="1"/>
-    <w:lsdException w:name="Intense Emphasis" w:semiHidden="0" w:uiPriority="21" w:unhideWhenUsed="0" w:qFormat="1"/>
-    <w:lsdException w:name="Subtle Reference" w:semiHidden="0" w:uiPriority="31" w:unhideWhenUsed="0" w:qFormat="1"/>
-    <w:lsdException w:name="Intense Reference" w:semiHidden="0" w:uiPriority="32" w:unhideWhenUsed="0" w:qFormat="1"/>
-    <w:lsdException w:name="Book Title" w:semiHidden="0" w:uiPriority="33" w:unhideWhenUsed="0" w:qFormat="1"/>
-    <w:lsdException w:name="Bibliography" w:uiPriority="37"/>
-    <w:lsdException w:name="TOC Heading" w:uiPriority="39" w:qFormat="1"/>
-  </w:latentStyles>
-  <w:style w:type="paragraph" w:default="1" w:styleId="Standaard">
-    <w:name w:val="Normal"/>
-    <w:qFormat/>
-    <w:rsid w:val="00081562"/>
-    <w:rPr>
-      <w:sz w:val="26"/>
-    </w:rPr>
-  </w:style>
-  <w:style w:type="paragraph" w:styleId="Kop1">
-    <w:name w:val="heading 1"/>
-    <w:basedOn w:val="Standaard"/>
-    <w:next w:val="Standaard"/>
-    <w:link w:val="Kop1Char"/>
-    <w:uiPriority w:val="9"/>
-    <w:qFormat/>
-    <w:rsid w:val="00304DD6"/>
-    <w:pPr>
-      <w:keepNext/>
-      <w:keepLines/>
-      <w:spacing w:before="480" w:after="0"/>
-      <w:outlineLvl w:val="0"/>
-    </w:pPr>
-    <w:rPr>
-      <w:rFonts w:ascii="Fontys Frutiger" w:eastAsiaTheme="majorEastAsia" w:hAnsi="Fontys Frutiger" w:cstheme="majorBidi"/>
-      <w:bCs/>
-      <w:color w:val="663366"/>
-      <w:sz w:val="44"/>
-      <w:szCs w:val="28"/>
-    </w:rPr>
-  </w:style>
-  <w:style w:type="paragraph" w:styleId="Kop2">
-    <w:name w:val="heading 2"/>
-    <w:basedOn w:val="Standaard"/>
-    <w:next w:val="Standaard"/>
-    <w:link w:val="Kop2Char"/>
-    <w:uiPriority w:val="9"/>
-    <w:unhideWhenUsed/>
-    <w:qFormat/>
-    <w:rsid w:val="00CD3DCA"/>
-    <w:pPr>
-      <w:keepNext/>
-      <w:keepLines/>
-      <w:spacing w:before="480" w:after="0"/>
-      <w:outlineLvl w:val="1"/>
-    </w:pPr>
-    <w:rPr>
-      <w:rFonts w:ascii="Fontys Frutiger" w:eastAsiaTheme="majorEastAsia" w:hAnsi="Fontys Frutiger" w:cstheme="majorBidi"/>
-      <w:bCs/>
-      <w:caps/>
-      <w:color w:val="5C2D5C"/>
-      <w:szCs w:val="26"/>
-    </w:rPr>
-  </w:style>
-  <w:style w:type="paragraph" w:styleId="Kop3">
-    <w:name w:val="heading 3"/>
-    <w:basedOn w:val="Standaard"/>
-    <w:next w:val="Standaard"/>
-    <w:link w:val="Kop3Char"/>
-    <w:uiPriority w:val="9"/>
-    <w:unhideWhenUsed/>
-    <w:qFormat/>
-    <w:rsid w:val="00CD3DCA"/>
-    <w:pPr>
-      <w:keepNext/>
-      <w:keepLines/>
-      <w:spacing w:before="200" w:after="0"/>
-      <w:outlineLvl w:val="2"/>
-    </w:pPr>
-    <w:rPr>
-      <w:rFonts w:ascii="Fontys Frutiger" w:eastAsiaTheme="majorEastAsia" w:hAnsi="Fontys Frutiger" w:cstheme="majorBidi"/>
-      <w:bCs/>
-      <w:color w:val="5C2D5C"/>
-    </w:rPr>
-  </w:style>
-  <w:style w:type="character" w:default="1" w:styleId="Standaardalinea-lettertype">
-    <w:name w:val="Default Paragraph Font"/>
-    <w:uiPriority w:val="1"/>
-    <w:semiHidden/>
-    <w:unhideWhenUsed/>
-  </w:style>
-  <w:style w:type="table" w:default="1" w:styleId="Standaardtabel">
-    <w:name w:val="Normal Table"/>
-    <w:uiPriority w:val="99"/>
-    <w:semiHidden/>
-    <w:unhideWhenUsed/>
-    <w:tblPr>
-      <w:tblInd w:w="0" w:type="dxa"/>
-      <w:tblCellMar>
-        <w:top w:w="0" w:type="dxa"/>
-        <w:left w:w="108" w:type="dxa"/>
-        <w:bottom w:w="0" w:type="dxa"/>
-        <w:right w:w="108" w:type="dxa"/>
-      </w:tblCellMar>
-    </w:tblPr>
-  </w:style>
-  <w:style w:type="numbering" w:default="1" w:styleId="Geenlijst">
-    <w:name w:val="No List"/>
-    <w:uiPriority w:val="99"/>
-    <w:semiHidden/>
-    <w:unhideWhenUsed/>
-  </w:style>
-  <w:style w:type="table" w:styleId="Tabelraster">
-    <w:name w:val="Table Grid"/>
-    <w:basedOn w:val="Standaardtabel"/>
-    <w:uiPriority w:val="59"/>
-    <w:rsid w:val="00814B84"/>
-    <w:pPr>
-      <w:spacing w:after="0" w:line="240" w:lineRule="auto"/>
-    </w:pPr>
-    <w:tblPr>
-      <w:tblInd w:w="0" w:type="dxa"/>
-      <w:tblBorders>
-        <w:top w:val="single" w:sz="4" w:space="0" w:color="auto"/>
-        <w:left w:val="single" w:sz="4" w:space="0" w:color="auto"/>
-        <w:bottom w:val="single" w:sz="4" w:space="0" w:color="auto"/>
-        <w:right w:val="single" w:sz="4" w:space="0" w:color="auto"/>
-        <w:insideH w:val="single" w:sz="4" w:space="0" w:color="auto"/>
-        <w:insideV w:val="single" w:sz="4" w:space="0" w:color="auto"/>
-      </w:tblBorders>
-      <w:tblCellMar>
-        <w:top w:w="0" w:type="dxa"/>
-        <w:left w:w="108" w:type="dxa"/>
-        <w:bottom w:w="0" w:type="dxa"/>
-        <w:right w:w="108" w:type="dxa"/>
-      </w:tblCellMar>
-    </w:tblPr>
-  </w:style>
-  <w:style w:type="character" w:customStyle="1" w:styleId="Kop1Char">
-    <w:name w:val="Kop 1 Char"/>
-    <w:basedOn w:val="Standaardalinea-lettertype"/>
-    <w:link w:val="Kop1"/>
-    <w:uiPriority w:val="9"/>
-    <w:rsid w:val="00304DD6"/>
-    <w:rPr>
-      <w:rFonts w:ascii="Fontys Frutiger" w:eastAsiaTheme="majorEastAsia" w:hAnsi="Fontys Frutiger" w:cstheme="majorBidi"/>
-      <w:bCs/>
-      <w:color w:val="663366"/>
-      <w:sz w:val="44"/>
-      <w:szCs w:val="28"/>
-    </w:rPr>
-  </w:style>
-  <w:style w:type="character" w:styleId="Subtielebenadrukking">
-    <w:name w:val="Subtle Emphasis"/>
-    <w:basedOn w:val="Standaardalinea-lettertype"/>
-    <w:uiPriority w:val="19"/>
-    <w:qFormat/>
-    <w:rsid w:val="00814B84"/>
-    <w:rPr>
-      <w:i/>
-      <w:iCs/>
-      <w:color w:val="808080" w:themeColor="text1" w:themeTint="7F"/>
-    </w:rPr>
-  </w:style>
-  <w:style w:type="character" w:styleId="Titelvanboek">
-    <w:name w:val="Book Title"/>
-    <w:basedOn w:val="Standaardalinea-lettertype"/>
-    <w:uiPriority w:val="33"/>
-    <w:qFormat/>
-    <w:rsid w:val="00CD3DCA"/>
-    <w:rPr>
-      <w:rFonts w:ascii="Corbel" w:hAnsi="Corbel"/>
-      <w:b w:val="0"/>
-      <w:bCs/>
-      <w:smallCaps/>
-      <w:color w:val="663366"/>
-      <w:spacing w:val="5"/>
-      <w:sz w:val="94"/>
-    </w:rPr>
-  </w:style>
-  <w:style w:type="paragraph" w:styleId="Citaat">
-    <w:name w:val="Quote"/>
-    <w:basedOn w:val="Standaard"/>
-    <w:next w:val="Standaard"/>
-    <w:link w:val="CitaatChar"/>
-    <w:uiPriority w:val="29"/>
-    <w:qFormat/>
-    <w:rsid w:val="00494041"/>
-    <w:pPr>
-      <w:pBdr>
-        <w:top w:val="single" w:sz="4" w:space="5" w:color="auto"/>
-        <w:left w:val="single" w:sz="4" w:space="5" w:color="auto"/>
-        <w:bottom w:val="single" w:sz="4" w:space="5" w:color="auto"/>
-        <w:right w:val="single" w:sz="4" w:space="5" w:color="auto"/>
-      </w:pBdr>
-      <w:shd w:val="clear" w:color="auto" w:fill="DBE5F1" w:themeFill="accent1" w:themeFillTint="33"/>
-      <w:ind w:left="284"/>
-    </w:pPr>
-    <w:rPr>
-      <w:i/>
-      <w:iCs/>
-      <w:color w:val="000000" w:themeColor="text1"/>
-    </w:rPr>
-  </w:style>
-  <w:style w:type="character" w:customStyle="1" w:styleId="CitaatChar">
-    <w:name w:val="Citaat Char"/>
-    <w:basedOn w:val="Standaardalinea-lettertype"/>
-    <w:link w:val="Citaat"/>
-    <w:uiPriority w:val="29"/>
-    <w:rsid w:val="00494041"/>
-    <w:rPr>
-      <w:i/>
-      <w:iCs/>
-      <w:color w:val="000000" w:themeColor="text1"/>
-      <w:sz w:val="26"/>
-      <w:shd w:val="clear" w:color="auto" w:fill="DBE5F1" w:themeFill="accent1" w:themeFillTint="33"/>
-    </w:rPr>
-  </w:style>
-  <w:style w:type="paragraph" w:styleId="Voetnoottekst">
-    <w:name w:val="footnote text"/>
-    <w:basedOn w:val="Standaard"/>
-    <w:link w:val="VoetnoottekstChar"/>
-    <w:uiPriority w:val="99"/>
-    <w:semiHidden/>
-    <w:unhideWhenUsed/>
-    <w:rsid w:val="00494041"/>
-    <w:pPr>
-      <w:spacing w:after="0" w:line="240" w:lineRule="auto"/>
-    </w:pPr>
-    <w:rPr>
-      <w:sz w:val="20"/>
-      <w:szCs w:val="20"/>
-    </w:rPr>
-  </w:style>
-  <w:style w:type="character" w:customStyle="1" w:styleId="VoetnoottekstChar">
-    <w:name w:val="Voetnoottekst Char"/>
-    <w:basedOn w:val="Standaardalinea-lettertype"/>
-    <w:link w:val="Voetnoottekst"/>
-    <w:uiPriority w:val="99"/>
-    <w:semiHidden/>
-    <w:rsid w:val="00494041"/>
-    <w:rPr>
-      <w:sz w:val="20"/>
-      <w:szCs w:val="20"/>
-    </w:rPr>
-  </w:style>
-  <w:style w:type="character" w:styleId="Voetnootmarkering">
-    <w:name w:val="footnote reference"/>
-    <w:basedOn w:val="Standaardalinea-lettertype"/>
-    <w:uiPriority w:val="99"/>
-    <w:semiHidden/>
-    <w:unhideWhenUsed/>
-    <w:rsid w:val="00494041"/>
-    <w:rPr>
-      <w:vertAlign w:val="superscript"/>
-    </w:rPr>
-  </w:style>
-  <w:style w:type="paragraph" w:styleId="Lijstalinea">
-    <w:name w:val="List Paragraph"/>
-    <w:basedOn w:val="Standaard"/>
-    <w:uiPriority w:val="34"/>
-    <w:qFormat/>
-    <w:rsid w:val="00494041"/>
-    <w:pPr>
-      <w:ind w:left="720"/>
-      <w:contextualSpacing/>
-    </w:pPr>
-  </w:style>
-  <w:style w:type="character" w:customStyle="1" w:styleId="Control">
-    <w:name w:val="Control"/>
-    <w:basedOn w:val="Standaardalinea-lettertype"/>
-    <w:uiPriority w:val="1"/>
-    <w:qFormat/>
-    <w:rsid w:val="00301E6D"/>
-    <w:rPr>
-      <w:rFonts w:ascii="Consolas" w:hAnsi="Consolas"/>
-      <w:color w:val="7F7F7F" w:themeColor="text1" w:themeTint="80"/>
-      <w:sz w:val="24"/>
-      <w:bdr w:val="none" w:sz="0" w:space="0" w:color="auto"/>
-      <w:shd w:val="clear" w:color="auto" w:fill="F2F2F2" w:themeFill="background1" w:themeFillShade="F2"/>
-      <w14:reflection w14:blurRad="0" w14:stA="0" w14:stPos="0" w14:endA="0" w14:endPos="0" w14:dist="0" w14:dir="0" w14:fadeDir="0" w14:sx="0" w14:sy="0" w14:kx="0" w14:ky="0" w14:algn="none"/>
-      <w14:textOutline w14:w="9525" w14:cap="rnd" w14:cmpd="sng" w14:algn="ctr">
-        <w14:noFill/>
-        <w14:prstDash w14:val="solid"/>
-        <w14:bevel/>
-      </w14:textOutline>
-    </w:rPr>
-  </w:style>
-  <w:style w:type="character" w:customStyle="1" w:styleId="Kop2Char">
-    <w:name w:val="Kop 2 Char"/>
-    <w:basedOn w:val="Standaardalinea-lettertype"/>
-    <w:link w:val="Kop2"/>
-    <w:uiPriority w:val="9"/>
-    <w:rsid w:val="00CD3DCA"/>
-    <w:rPr>
-      <w:rFonts w:ascii="Fontys Frutiger" w:eastAsiaTheme="majorEastAsia" w:hAnsi="Fontys Frutiger" w:cstheme="majorBidi"/>
-      <w:bCs/>
-      <w:caps/>
-      <w:color w:val="5C2D5C"/>
-      <w:sz w:val="26"/>
-      <w:szCs w:val="26"/>
-    </w:rPr>
-  </w:style>
-  <w:style w:type="character" w:customStyle="1" w:styleId="CodePiece">
-    <w:name w:val="CodePiece"/>
-    <w:basedOn w:val="Standaardalinea-lettertype"/>
-    <w:uiPriority w:val="1"/>
-    <w:qFormat/>
-    <w:rsid w:val="0001621E"/>
-    <w:rPr>
-      <w:rFonts w:ascii="Consolas" w:hAnsi="Consolas"/>
-      <w:b w:val="0"/>
-      <w:color w:val="31849B" w:themeColor="accent5" w:themeShade="BF"/>
-      <w:sz w:val="24"/>
-      <w:bdr w:val="none" w:sz="0" w:space="0" w:color="auto"/>
-      <w:shd w:val="clear" w:color="auto" w:fill="DAEEF3" w:themeFill="accent5" w:themeFillTint="33"/>
-    </w:rPr>
-  </w:style>
-  <w:style w:type="character" w:customStyle="1" w:styleId="String">
-    <w:name w:val="String"/>
-    <w:basedOn w:val="Standaardalinea-lettertype"/>
-    <w:uiPriority w:val="1"/>
-    <w:qFormat/>
-    <w:rsid w:val="00B74BC9"/>
-    <w:rPr>
-      <w:rFonts w:ascii="Consolas" w:hAnsi="Consolas"/>
-      <w:color w:val="943634" w:themeColor="accent2" w:themeShade="BF"/>
-      <w:sz w:val="24"/>
-    </w:rPr>
-  </w:style>
-  <w:style w:type="paragraph" w:styleId="Ballontekst">
-    <w:name w:val="Balloon Text"/>
-    <w:basedOn w:val="Standaard"/>
-    <w:link w:val="BallontekstChar"/>
-    <w:uiPriority w:val="99"/>
-    <w:semiHidden/>
-    <w:unhideWhenUsed/>
-    <w:rsid w:val="00304DD6"/>
-    <w:pPr>
-      <w:spacing w:after="0" w:line="240" w:lineRule="auto"/>
-    </w:pPr>
-    <w:rPr>
-      <w:rFonts w:ascii="Tahoma" w:hAnsi="Tahoma" w:cs="Tahoma"/>
-      <w:sz w:val="16"/>
-      <w:szCs w:val="16"/>
-    </w:rPr>
-  </w:style>
-  <w:style w:type="character" w:customStyle="1" w:styleId="BallontekstChar">
-    <w:name w:val="Ballontekst Char"/>
-    <w:basedOn w:val="Standaardalinea-lettertype"/>
-    <w:link w:val="Ballontekst"/>
-    <w:uiPriority w:val="99"/>
-    <w:semiHidden/>
-    <w:rsid w:val="00304DD6"/>
-    <w:rPr>
-      <w:rFonts w:ascii="Tahoma" w:hAnsi="Tahoma" w:cs="Tahoma"/>
-      <w:sz w:val="16"/>
-      <w:szCs w:val="16"/>
-    </w:rPr>
-  </w:style>
-  <w:style w:type="paragraph" w:styleId="Koptekst">
-    <w:name w:val="header"/>
-    <w:basedOn w:val="Standaard"/>
-    <w:link w:val="KoptekstChar"/>
-    <w:uiPriority w:val="99"/>
-    <w:unhideWhenUsed/>
-    <w:rsid w:val="00304DD6"/>
-    <w:pPr>
-      <w:tabs>
-        <w:tab w:val="center" w:pos="4536"/>
-        <w:tab w:val="right" w:pos="9072"/>
-      </w:tabs>
-      <w:spacing w:after="0" w:line="240" w:lineRule="auto"/>
-    </w:pPr>
-  </w:style>
-  <w:style w:type="character" w:customStyle="1" w:styleId="KoptekstChar">
-    <w:name w:val="Koptekst Char"/>
-    <w:basedOn w:val="Standaardalinea-lettertype"/>
-    <w:link w:val="Koptekst"/>
-    <w:uiPriority w:val="99"/>
-    <w:rsid w:val="00304DD6"/>
-    <w:rPr>
-      <w:sz w:val="26"/>
-    </w:rPr>
-  </w:style>
-  <w:style w:type="paragraph" w:styleId="Voettekst">
-    <w:name w:val="footer"/>
-    <w:basedOn w:val="Standaard"/>
-    <w:link w:val="VoettekstChar"/>
-    <w:uiPriority w:val="99"/>
-    <w:unhideWhenUsed/>
-    <w:rsid w:val="00304DD6"/>
-    <w:pPr>
-      <w:tabs>
-        <w:tab w:val="center" w:pos="4536"/>
-        <w:tab w:val="right" w:pos="9072"/>
-      </w:tabs>
-      <w:spacing w:after="0" w:line="240" w:lineRule="auto"/>
-    </w:pPr>
-  </w:style>
-  <w:style w:type="character" w:customStyle="1" w:styleId="VoettekstChar">
-    <w:name w:val="Voettekst Char"/>
-    <w:basedOn w:val="Standaardalinea-lettertype"/>
-    <w:link w:val="Voettekst"/>
-    <w:uiPriority w:val="99"/>
-    <w:rsid w:val="00304DD6"/>
-    <w:rPr>
-      <w:sz w:val="26"/>
-    </w:rPr>
-  </w:style>
-  <w:style w:type="character" w:customStyle="1" w:styleId="Term">
-    <w:name w:val="Term"/>
-    <w:basedOn w:val="Standaardalinea-lettertype"/>
-    <w:uiPriority w:val="1"/>
-    <w:qFormat/>
-    <w:rsid w:val="006D4269"/>
-    <w:rPr>
-      <w:rFonts w:ascii="Consolas" w:hAnsi="Consolas"/>
-      <w:color w:val="4F6228" w:themeColor="accent3" w:themeShade="80"/>
-      <w:sz w:val="24"/>
-      <w:bdr w:val="none" w:sz="0" w:space="0" w:color="auto"/>
-      <w:shd w:val="clear" w:color="auto" w:fill="EAF1DD" w:themeFill="accent3" w:themeFillTint="33"/>
-    </w:rPr>
-  </w:style>
-  <w:style w:type="character" w:styleId="Hyperlink">
-    <w:name w:val="Hyperlink"/>
-    <w:basedOn w:val="Standaardalinea-lettertype"/>
-    <w:uiPriority w:val="99"/>
-    <w:unhideWhenUsed/>
-    <w:rsid w:val="00F13251"/>
-    <w:rPr>
-      <w:color w:val="663366"/>
-      <w:u w:val="single"/>
-    </w:rPr>
-  </w:style>
-  <w:style w:type="character" w:customStyle="1" w:styleId="Kop3Char">
-    <w:name w:val="Kop 3 Char"/>
-    <w:basedOn w:val="Standaardalinea-lettertype"/>
-    <w:link w:val="Kop3"/>
+  <w:style w:type="character" w:customStyle="1" w:styleId="Heading3Char">
+    <w:name w:val="Heading 3 Char"/>
+    <w:basedOn w:val="DefaultParagraphFont"/>
+    <w:link w:val="Heading3"/>
     <w:uiPriority w:val="9"/>
     <w:rsid w:val="00CD3DCA"/>
     <w:rPr>
@@ -5170,25 +4818,6 @@
 </file>
 
 <file path=customXml/item1.xml><?xml version="1.0" encoding="utf-8"?>
-<b:Sources xmlns:b="http://schemas.openxmlformats.org/officeDocument/2006/bibliography" xmlns="http://schemas.openxmlformats.org/officeDocument/2006/bibliography" SelectedStyle="\APA.XSL" StyleName="APA"/>
-</file>
-
-<file path=customXml/item2.xml><?xml version="1.0" encoding="utf-8"?>
-<?mso-contentType ?>
-<FormTemplates xmlns="http://schemas.microsoft.com/sharepoint/v3/contenttype/forms">
-  <Display>DocumentLibraryForm</Display>
-  <Edit>DocumentLibraryForm</Edit>
-  <New>DocumentLibraryForm</New>
-</FormTemplates>
-</file>
-
-<file path=customXml/item3.xml><?xml version="1.0" encoding="utf-8"?>
-<p:properties xmlns:p="http://schemas.microsoft.com/office/2006/metadata/properties" xmlns:xsi="http://www.w3.org/2001/XMLSchema-instance" xmlns:pc="http://schemas.microsoft.com/office/infopath/2007/PartnerControls">
-  <documentManagement/>
-</p:properties>
-</file>
-
-<file path=customXml/item4.xml><?xml version="1.0" encoding="utf-8"?>
 <ct:contentTypeSchema xmlns:ct="http://schemas.microsoft.com/office/2006/metadata/contentType" xmlns:ma="http://schemas.microsoft.com/office/2006/metadata/properties/metaAttributes" ct:_="" ma:_="" ma:contentTypeName="Document" ma:contentTypeID="0x010100B58038D1F586F949BDCB6D68F56E6650" ma:contentTypeVersion="1" ma:contentTypeDescription="Create a new document." ma:contentTypeScope="" ma:versionID="cd8d4eb37389dbde3a72667022213ca5">
   <xsd:schema xmlns:xsd="http://www.w3.org/2001/XMLSchema" xmlns:xs="http://www.w3.org/2001/XMLSchema" xmlns:p="http://schemas.microsoft.com/office/2006/metadata/properties" targetNamespace="http://schemas.microsoft.com/office/2006/metadata/properties" ma:root="true" ma:fieldsID="26e4863383729cb444416dcdc8f5e0bd">
     <xsd:element name="properties">
@@ -5302,18 +4931,62 @@
 </ct:contentTypeSchema>
 </file>
 
+<file path=customXml/item2.xml><?xml version="1.0" encoding="utf-8"?>
+<p:properties xmlns:p="http://schemas.microsoft.com/office/2006/metadata/properties" xmlns:xsi="http://www.w3.org/2001/XMLSchema-instance" xmlns:pc="http://schemas.microsoft.com/office/infopath/2007/PartnerControls">
+  <documentManagement/>
+</p:properties>
+</file>
+
+<file path=customXml/item3.xml><?xml version="1.0" encoding="utf-8"?>
+<?mso-contentType ?>
+<FormTemplates xmlns="http://schemas.microsoft.com/sharepoint/v3/contenttype/forms">
+  <Display>DocumentLibraryForm</Display>
+  <Edit>DocumentLibraryForm</Edit>
+  <New>DocumentLibraryForm</New>
+</FormTemplates>
+</file>
+
+<file path=customXml/item4.xml><?xml version="1.0" encoding="utf-8"?>
+<b:Sources xmlns:b="http://schemas.openxmlformats.org/officeDocument/2006/bibliography" xmlns="http://schemas.openxmlformats.org/officeDocument/2006/bibliography" SelectedStyle="\APA.XSL" StyleName="APA"/>
+</file>
+
 <file path=customXml/itemProps1.xml><?xml version="1.0" encoding="utf-8"?>
-<ds:datastoreItem xmlns:ds="http://schemas.openxmlformats.org/officeDocument/2006/customXml" ds:itemID="{BDC23BC3-42DA-43EB-A8AD-E96848931B6C}"/>
+<ds:datastoreItem xmlns:ds="http://schemas.openxmlformats.org/officeDocument/2006/customXml" ds:itemID="{E2CAC807-E5F8-44D7-9CEC-F69B74F4CFBF}">
+  <ds:schemaRefs>
+    <ds:schemaRef ds:uri="http://schemas.microsoft.com/office/2006/metadata/contentType"/>
+    <ds:schemaRef ds:uri="http://schemas.microsoft.com/office/2006/metadata/properties/metaAttributes"/>
+    <ds:schemaRef ds:uri="http://www.w3.org/2001/XMLSchema"/>
+    <ds:schemaRef ds:uri="http://schemas.microsoft.com/office/2006/metadata/properties"/>
+    <ds:schemaRef ds:uri="http://schemas.openxmlformats.org/package/2006/metadata/core-properties"/>
+    <ds:schemaRef ds:uri="http://purl.org/dc/elements/1.1/"/>
+    <ds:schemaRef ds:uri="http://purl.org/dc/terms/"/>
+    <ds:schemaRef ds:uri="http://schemas.microsoft.com/internal/obd"/>
+    <ds:schemaRef ds:uri="http://schemas.microsoft.com/office/infopath/2007/PartnerControls"/>
+  </ds:schemaRefs>
+</ds:datastoreItem>
 </file>
 
 <file path=customXml/itemProps2.xml><?xml version="1.0" encoding="utf-8"?>
-<ds:datastoreItem xmlns:ds="http://schemas.openxmlformats.org/officeDocument/2006/customXml" ds:itemID="{4073DFB6-D5CF-4526-8B1F-35AB0502FC04}"/>
+<ds:datastoreItem xmlns:ds="http://schemas.openxmlformats.org/officeDocument/2006/customXml" ds:itemID="{DBC93979-6E49-4968-95DD-BEE486329C8A}">
+  <ds:schemaRefs>
+    <ds:schemaRef ds:uri="http://schemas.microsoft.com/office/2006/metadata/properties"/>
+    <ds:schemaRef ds:uri="http://schemas.microsoft.com/office/infopath/2007/PartnerControls"/>
+  </ds:schemaRefs>
+</ds:datastoreItem>
 </file>
 
 <file path=customXml/itemProps3.xml><?xml version="1.0" encoding="utf-8"?>
-<ds:datastoreItem xmlns:ds="http://schemas.openxmlformats.org/officeDocument/2006/customXml" ds:itemID="{DBC93979-6E49-4968-95DD-BEE486329C8A}"/>
+<ds:datastoreItem xmlns:ds="http://schemas.openxmlformats.org/officeDocument/2006/customXml" ds:itemID="{4073DFB6-D5CF-4526-8B1F-35AB0502FC04}">
+  <ds:schemaRefs>
+    <ds:schemaRef ds:uri="http://schemas.microsoft.com/sharepoint/v3/contenttype/forms"/>
+  </ds:schemaRefs>
+</ds:datastoreItem>
 </file>
 
 <file path=customXml/itemProps4.xml><?xml version="1.0" encoding="utf-8"?>
-<ds:datastoreItem xmlns:ds="http://schemas.openxmlformats.org/officeDocument/2006/customXml" ds:itemID="{E2CAC807-E5F8-44D7-9CEC-F69B74F4CFBF}"/>
+<ds:datastoreItem xmlns:ds="http://schemas.openxmlformats.org/officeDocument/2006/customXml" ds:itemID="{BDC23BC3-42DA-43EB-A8AD-E96848931B6C}">
+  <ds:schemaRefs>
+    <ds:schemaRef ds:uri="http://schemas.openxmlformats.org/officeDocument/2006/bibliography"/>
+  </ds:schemaRefs>
+</ds:datastoreItem>
 </file>
</xml_diff>